<commit_message>
added external intefaces specification in SRS
</commit_message>
<xml_diff>
--- a/SRS Ecommerce.docx
+++ b/SRS Ecommerce.docx
@@ -2225,8 +2225,9 @@
           <w:sz w:val="24"/>
           <w:szCs w:val="24"/>
         </w:rPr>
-        <w:t>Sustainability into</w:t>
-      </w:r>
+        <w:t xml:space="preserve">Sustainability into </w:t>
+      </w:r>
+      <w:proofErr w:type="gramStart"/>
       <w:r>
         <w:rPr>
           <w:rFonts w:ascii="Times New Roman" w:hAnsi="Times New Roman" w:cs="Times New Roman"/>
@@ -2235,9 +2236,9 @@
           <w:sz w:val="24"/>
           <w:szCs w:val="24"/>
         </w:rPr>
-        <w:t xml:space="preserve"> </w:t>
-      </w:r>
-      <w:proofErr w:type="gramStart"/>
+        <w:t>Software  design</w:t>
+      </w:r>
+      <w:proofErr w:type="gramEnd"/>
       <w:r>
         <w:rPr>
           <w:rFonts w:ascii="Times New Roman" w:hAnsi="Times New Roman" w:cs="Times New Roman"/>
@@ -2246,38 +2247,7 @@
           <w:sz w:val="24"/>
           <w:szCs w:val="24"/>
         </w:rPr>
-        <w:t xml:space="preserve">Software </w:t>
-      </w:r>
-      <w:r>
-        <w:rPr>
-          <w:rFonts w:ascii="Times New Roman" w:hAnsi="Times New Roman" w:cs="Times New Roman"/>
-          <w:b/>
-          <w:bCs/>
-          <w:sz w:val="24"/>
-          <w:szCs w:val="24"/>
-        </w:rPr>
-        <w:t xml:space="preserve"> design</w:t>
-      </w:r>
-      <w:proofErr w:type="gramEnd"/>
-      <w:r>
-        <w:rPr>
-          <w:rFonts w:ascii="Times New Roman" w:hAnsi="Times New Roman" w:cs="Times New Roman"/>
-          <w:b/>
-          <w:bCs/>
-          <w:sz w:val="24"/>
-          <w:szCs w:val="24"/>
-        </w:rPr>
-        <w:t xml:space="preserve"> and  d</w:t>
-      </w:r>
-      <w:r>
-        <w:rPr>
-          <w:rFonts w:ascii="Times New Roman" w:hAnsi="Times New Roman" w:cs="Times New Roman"/>
-          <w:b/>
-          <w:bCs/>
-          <w:sz w:val="24"/>
-          <w:szCs w:val="24"/>
-        </w:rPr>
-        <w:t>evelopment</w:t>
+        <w:t xml:space="preserve"> and  development</w:t>
       </w:r>
     </w:p>
     <w:p>
@@ -2544,19 +2514,7 @@
           <w:highlight w:val="yellow"/>
           <w:lang w:val="en-US"/>
         </w:rPr>
-        <w:t>Functional Specification</w:t>
-      </w:r>
-      <w:r>
-        <w:rPr>
-          <w:rFonts w:ascii="Times New Roman" w:hAnsi="Times New Roman" w:cs="Times New Roman"/>
-          <w:b/>
-          <w:bCs/>
-          <w:sz w:val="24"/>
-          <w:szCs w:val="24"/>
-          <w:highlight w:val="yellow"/>
-          <w:lang w:val="en-US"/>
-        </w:rPr>
-        <w:t>:</w:t>
+        <w:t>Functional Specification:</w:t>
       </w:r>
     </w:p>
     <w:p>
@@ -4381,24 +4339,1550 @@
     </w:p>
     <w:p>
       <w:pPr>
-        <w:jc w:val="both"/>
-        <w:rPr>
-          <w:rFonts w:ascii="Times New Roman" w:hAnsi="Times New Roman" w:cs="Times New Roman"/>
-          <w:sz w:val="24"/>
-          <w:szCs w:val="24"/>
-        </w:rPr>
-      </w:pPr>
-    </w:p>
-    <w:p>
-      <w:pPr>
-        <w:jc w:val="both"/>
-        <w:rPr>
-          <w:rFonts w:ascii="Times New Roman" w:hAnsi="Times New Roman" w:cs="Times New Roman"/>
+        <w:ind w:left="1440"/>
+        <w:jc w:val="both"/>
+        <w:rPr>
+          <w:rFonts w:ascii="Times New Roman" w:hAnsi="Times New Roman" w:cs="Times New Roman"/>
+          <w:sz w:val="24"/>
+          <w:szCs w:val="24"/>
+        </w:rPr>
+      </w:pPr>
+    </w:p>
+    <w:p>
+      <w:pPr>
+        <w:jc w:val="both"/>
+        <w:rPr>
+          <w:rFonts w:ascii="Times New Roman" w:hAnsi="Times New Roman" w:cs="Times New Roman"/>
+          <w:b/>
+          <w:bCs/>
+          <w:sz w:val="24"/>
+          <w:szCs w:val="24"/>
+        </w:rPr>
+      </w:pPr>
+      <w:r>
+        <w:rPr>
+          <w:rFonts w:ascii="Times New Roman" w:hAnsi="Times New Roman" w:cs="Times New Roman"/>
+          <w:b/>
+          <w:bCs/>
+          <w:sz w:val="24"/>
+          <w:szCs w:val="24"/>
+          <w:highlight w:val="yellow"/>
+        </w:rPr>
+        <w:t>External Interface Specification</w:t>
+      </w:r>
+    </w:p>
+    <w:p>
+      <w:pPr>
+        <w:pStyle w:val="ListParagraph"/>
+        <w:numPr>
+          <w:ilvl w:val="0"/>
+          <w:numId w:val="78"/>
+        </w:numPr>
+        <w:jc w:val="both"/>
+        <w:rPr>
+          <w:rFonts w:ascii="Times New Roman" w:hAnsi="Times New Roman" w:cs="Times New Roman"/>
+          <w:b/>
+          <w:bCs/>
           <w:sz w:val="24"/>
           <w:szCs w:val="24"/>
           <w:lang w:val="en-US"/>
         </w:rPr>
       </w:pPr>
+      <w:r>
+        <w:rPr>
+          <w:rFonts w:ascii="Times New Roman" w:hAnsi="Times New Roman" w:cs="Times New Roman"/>
+          <w:b/>
+          <w:bCs/>
+          <w:sz w:val="24"/>
+          <w:szCs w:val="24"/>
+        </w:rPr>
+        <w:t>User Interface</w:t>
+      </w:r>
+    </w:p>
+    <w:p>
+      <w:pPr>
+        <w:pStyle w:val="ListParagraph"/>
+        <w:ind w:left="360"/>
+        <w:jc w:val="both"/>
+        <w:rPr>
+          <w:rFonts w:ascii="Times New Roman" w:hAnsi="Times New Roman" w:cs="Times New Roman"/>
+          <w:b/>
+          <w:bCs/>
+          <w:i/>
+          <w:iCs/>
+          <w:sz w:val="24"/>
+          <w:szCs w:val="24"/>
+          <w:u w:val="single"/>
+        </w:rPr>
+      </w:pPr>
+      <w:r>
+        <w:rPr>
+          <w:rFonts w:ascii="Times New Roman" w:hAnsi="Times New Roman" w:cs="Times New Roman"/>
+          <w:b/>
+          <w:bCs/>
+          <w:i/>
+          <w:iCs/>
+          <w:sz w:val="24"/>
+          <w:szCs w:val="24"/>
+          <w:u w:val="single"/>
+        </w:rPr>
+        <w:t>UI for User</w:t>
+      </w:r>
+    </w:p>
+    <w:p>
+      <w:pPr>
+        <w:pStyle w:val="ListParagraph"/>
+        <w:numPr>
+          <w:ilvl w:val="0"/>
+          <w:numId w:val="68"/>
+        </w:numPr>
+        <w:jc w:val="both"/>
+        <w:rPr>
+          <w:rFonts w:ascii="Times New Roman" w:hAnsi="Times New Roman" w:cs="Times New Roman"/>
+          <w:sz w:val="24"/>
+          <w:szCs w:val="24"/>
+        </w:rPr>
+      </w:pPr>
+      <w:r>
+        <w:rPr>
+          <w:rFonts w:ascii="Times New Roman" w:hAnsi="Times New Roman" w:cs="Times New Roman"/>
+          <w:b/>
+          <w:bCs/>
+          <w:sz w:val="24"/>
+          <w:szCs w:val="24"/>
+        </w:rPr>
+        <w:t>Homepage</w:t>
+      </w:r>
+      <w:r>
+        <w:rPr>
+          <w:rFonts w:ascii="Times New Roman" w:hAnsi="Times New Roman" w:cs="Times New Roman"/>
+          <w:sz w:val="24"/>
+          <w:szCs w:val="24"/>
+        </w:rPr>
+        <w:t>:</w:t>
+      </w:r>
+    </w:p>
+    <w:p>
+      <w:pPr>
+        <w:pStyle w:val="ListParagraph"/>
+        <w:numPr>
+          <w:ilvl w:val="1"/>
+          <w:numId w:val="68"/>
+        </w:numPr>
+        <w:jc w:val="both"/>
+        <w:rPr>
+          <w:rFonts w:ascii="Times New Roman" w:hAnsi="Times New Roman" w:cs="Times New Roman"/>
+          <w:sz w:val="24"/>
+          <w:szCs w:val="24"/>
+        </w:rPr>
+      </w:pPr>
+      <w:r>
+        <w:rPr>
+          <w:rFonts w:ascii="Times New Roman" w:hAnsi="Times New Roman" w:cs="Times New Roman"/>
+          <w:sz w:val="24"/>
+          <w:szCs w:val="24"/>
+        </w:rPr>
+        <w:t>Shows featured products, promotions, and navigation.</w:t>
+      </w:r>
+    </w:p>
+    <w:p>
+      <w:pPr>
+        <w:pStyle w:val="ListParagraph"/>
+        <w:numPr>
+          <w:ilvl w:val="1"/>
+          <w:numId w:val="68"/>
+        </w:numPr>
+        <w:jc w:val="both"/>
+        <w:rPr>
+          <w:rFonts w:ascii="Times New Roman" w:hAnsi="Times New Roman" w:cs="Times New Roman"/>
+          <w:sz w:val="24"/>
+          <w:szCs w:val="24"/>
+        </w:rPr>
+      </w:pPr>
+      <w:r>
+        <w:rPr>
+          <w:rFonts w:ascii="Times New Roman" w:hAnsi="Times New Roman" w:cs="Times New Roman"/>
+          <w:sz w:val="24"/>
+          <w:szCs w:val="24"/>
+        </w:rPr>
+        <w:t>Includes a search bar and category navigation.</w:t>
+      </w:r>
+    </w:p>
+    <w:p>
+      <w:pPr>
+        <w:pStyle w:val="ListParagraph"/>
+        <w:numPr>
+          <w:ilvl w:val="0"/>
+          <w:numId w:val="68"/>
+        </w:numPr>
+        <w:jc w:val="both"/>
+        <w:rPr>
+          <w:rFonts w:ascii="Times New Roman" w:hAnsi="Times New Roman" w:cs="Times New Roman"/>
+          <w:sz w:val="24"/>
+          <w:szCs w:val="24"/>
+        </w:rPr>
+      </w:pPr>
+      <w:r>
+        <w:rPr>
+          <w:rFonts w:ascii="Times New Roman" w:hAnsi="Times New Roman" w:cs="Times New Roman"/>
+          <w:b/>
+          <w:bCs/>
+          <w:sz w:val="24"/>
+          <w:szCs w:val="24"/>
+        </w:rPr>
+        <w:t>Product Pages</w:t>
+      </w:r>
+      <w:r>
+        <w:rPr>
+          <w:rFonts w:ascii="Times New Roman" w:hAnsi="Times New Roman" w:cs="Times New Roman"/>
+          <w:sz w:val="24"/>
+          <w:szCs w:val="24"/>
+        </w:rPr>
+        <w:t>:</w:t>
+      </w:r>
+    </w:p>
+    <w:p>
+      <w:pPr>
+        <w:pStyle w:val="ListParagraph"/>
+        <w:numPr>
+          <w:ilvl w:val="1"/>
+          <w:numId w:val="68"/>
+        </w:numPr>
+        <w:jc w:val="both"/>
+        <w:rPr>
+          <w:rFonts w:ascii="Times New Roman" w:hAnsi="Times New Roman" w:cs="Times New Roman"/>
+          <w:sz w:val="24"/>
+          <w:szCs w:val="24"/>
+        </w:rPr>
+      </w:pPr>
+      <w:r>
+        <w:rPr>
+          <w:rFonts w:ascii="Times New Roman" w:hAnsi="Times New Roman" w:cs="Times New Roman"/>
+          <w:sz w:val="24"/>
+          <w:szCs w:val="24"/>
+        </w:rPr>
+        <w:t>Displays detailed product info, variants, and an "Add to Cart" button.</w:t>
+      </w:r>
+    </w:p>
+    <w:p>
+      <w:pPr>
+        <w:pStyle w:val="ListParagraph"/>
+        <w:numPr>
+          <w:ilvl w:val="1"/>
+          <w:numId w:val="68"/>
+        </w:numPr>
+        <w:jc w:val="both"/>
+        <w:rPr>
+          <w:rFonts w:ascii="Times New Roman" w:hAnsi="Times New Roman" w:cs="Times New Roman"/>
+          <w:sz w:val="24"/>
+          <w:szCs w:val="24"/>
+        </w:rPr>
+      </w:pPr>
+      <w:r>
+        <w:rPr>
+          <w:rFonts w:ascii="Times New Roman" w:hAnsi="Times New Roman" w:cs="Times New Roman"/>
+          <w:sz w:val="24"/>
+          <w:szCs w:val="24"/>
+        </w:rPr>
+        <w:t>Shows related products for cross-selling.</w:t>
+      </w:r>
+    </w:p>
+    <w:p>
+      <w:pPr>
+        <w:pStyle w:val="ListParagraph"/>
+        <w:numPr>
+          <w:ilvl w:val="0"/>
+          <w:numId w:val="68"/>
+        </w:numPr>
+        <w:jc w:val="both"/>
+        <w:rPr>
+          <w:rFonts w:ascii="Times New Roman" w:hAnsi="Times New Roman" w:cs="Times New Roman"/>
+          <w:sz w:val="24"/>
+          <w:szCs w:val="24"/>
+        </w:rPr>
+      </w:pPr>
+      <w:r>
+        <w:rPr>
+          <w:rFonts w:ascii="Times New Roman" w:hAnsi="Times New Roman" w:cs="Times New Roman"/>
+          <w:b/>
+          <w:bCs/>
+          <w:sz w:val="24"/>
+          <w:szCs w:val="24"/>
+        </w:rPr>
+        <w:t>Shopping Cart</w:t>
+      </w:r>
+      <w:r>
+        <w:rPr>
+          <w:rFonts w:ascii="Times New Roman" w:hAnsi="Times New Roman" w:cs="Times New Roman"/>
+          <w:sz w:val="24"/>
+          <w:szCs w:val="24"/>
+        </w:rPr>
+        <w:t>:</w:t>
+      </w:r>
+    </w:p>
+    <w:p>
+      <w:pPr>
+        <w:pStyle w:val="ListParagraph"/>
+        <w:numPr>
+          <w:ilvl w:val="1"/>
+          <w:numId w:val="68"/>
+        </w:numPr>
+        <w:jc w:val="both"/>
+        <w:rPr>
+          <w:rFonts w:ascii="Times New Roman" w:hAnsi="Times New Roman" w:cs="Times New Roman"/>
+          <w:sz w:val="24"/>
+          <w:szCs w:val="24"/>
+        </w:rPr>
+      </w:pPr>
+      <w:r>
+        <w:rPr>
+          <w:rFonts w:ascii="Times New Roman" w:hAnsi="Times New Roman" w:cs="Times New Roman"/>
+          <w:sz w:val="24"/>
+          <w:szCs w:val="24"/>
+        </w:rPr>
+        <w:t>Summarizes items in the cart with quantity adjustment.</w:t>
+      </w:r>
+    </w:p>
+    <w:p>
+      <w:pPr>
+        <w:pStyle w:val="ListParagraph"/>
+        <w:numPr>
+          <w:ilvl w:val="1"/>
+          <w:numId w:val="68"/>
+        </w:numPr>
+        <w:jc w:val="both"/>
+        <w:rPr>
+          <w:rFonts w:ascii="Times New Roman" w:hAnsi="Times New Roman" w:cs="Times New Roman"/>
+          <w:sz w:val="24"/>
+          <w:szCs w:val="24"/>
+        </w:rPr>
+      </w:pPr>
+      <w:r>
+        <w:rPr>
+          <w:rFonts w:ascii="Times New Roman" w:hAnsi="Times New Roman" w:cs="Times New Roman"/>
+          <w:sz w:val="24"/>
+          <w:szCs w:val="24"/>
+        </w:rPr>
+        <w:t>Offers a "Proceed to Checkout" button.</w:t>
+      </w:r>
+    </w:p>
+    <w:p>
+      <w:pPr>
+        <w:pStyle w:val="ListParagraph"/>
+        <w:numPr>
+          <w:ilvl w:val="0"/>
+          <w:numId w:val="68"/>
+        </w:numPr>
+        <w:jc w:val="both"/>
+        <w:rPr>
+          <w:rFonts w:ascii="Times New Roman" w:hAnsi="Times New Roman" w:cs="Times New Roman"/>
+          <w:sz w:val="24"/>
+          <w:szCs w:val="24"/>
+        </w:rPr>
+      </w:pPr>
+      <w:r>
+        <w:rPr>
+          <w:rFonts w:ascii="Times New Roman" w:hAnsi="Times New Roman" w:cs="Times New Roman"/>
+          <w:b/>
+          <w:bCs/>
+          <w:sz w:val="24"/>
+          <w:szCs w:val="24"/>
+        </w:rPr>
+        <w:t>Checkout Process</w:t>
+      </w:r>
+      <w:r>
+        <w:rPr>
+          <w:rFonts w:ascii="Times New Roman" w:hAnsi="Times New Roman" w:cs="Times New Roman"/>
+          <w:sz w:val="24"/>
+          <w:szCs w:val="24"/>
+        </w:rPr>
+        <w:t>:</w:t>
+      </w:r>
+    </w:p>
+    <w:p>
+      <w:pPr>
+        <w:pStyle w:val="ListParagraph"/>
+        <w:numPr>
+          <w:ilvl w:val="1"/>
+          <w:numId w:val="68"/>
+        </w:numPr>
+        <w:jc w:val="both"/>
+        <w:rPr>
+          <w:rFonts w:ascii="Times New Roman" w:hAnsi="Times New Roman" w:cs="Times New Roman"/>
+          <w:sz w:val="24"/>
+          <w:szCs w:val="24"/>
+        </w:rPr>
+      </w:pPr>
+      <w:r>
+        <w:rPr>
+          <w:rFonts w:ascii="Times New Roman" w:hAnsi="Times New Roman" w:cs="Times New Roman"/>
+          <w:sz w:val="24"/>
+          <w:szCs w:val="24"/>
+        </w:rPr>
+        <w:t>Guides users through shipping, payment, and order review.</w:t>
+      </w:r>
+    </w:p>
+    <w:p>
+      <w:pPr>
+        <w:pStyle w:val="ListParagraph"/>
+        <w:numPr>
+          <w:ilvl w:val="1"/>
+          <w:numId w:val="68"/>
+        </w:numPr>
+        <w:jc w:val="both"/>
+        <w:rPr>
+          <w:rFonts w:ascii="Times New Roman" w:hAnsi="Times New Roman" w:cs="Times New Roman"/>
+          <w:sz w:val="24"/>
+          <w:szCs w:val="24"/>
+        </w:rPr>
+      </w:pPr>
+      <w:r>
+        <w:rPr>
+          <w:rFonts w:ascii="Times New Roman" w:hAnsi="Times New Roman" w:cs="Times New Roman"/>
+          <w:sz w:val="24"/>
+          <w:szCs w:val="24"/>
+        </w:rPr>
+        <w:t>Allows guest checkout or account creation.</w:t>
+      </w:r>
+    </w:p>
+    <w:p>
+      <w:pPr>
+        <w:pStyle w:val="ListParagraph"/>
+        <w:numPr>
+          <w:ilvl w:val="0"/>
+          <w:numId w:val="68"/>
+        </w:numPr>
+        <w:jc w:val="both"/>
+        <w:rPr>
+          <w:rFonts w:ascii="Times New Roman" w:hAnsi="Times New Roman" w:cs="Times New Roman"/>
+          <w:sz w:val="24"/>
+          <w:szCs w:val="24"/>
+        </w:rPr>
+      </w:pPr>
+      <w:r>
+        <w:rPr>
+          <w:rFonts w:ascii="Times New Roman" w:hAnsi="Times New Roman" w:cs="Times New Roman"/>
+          <w:b/>
+          <w:bCs/>
+          <w:sz w:val="24"/>
+          <w:szCs w:val="24"/>
+        </w:rPr>
+        <w:t>User Account Dashboard</w:t>
+      </w:r>
+      <w:r>
+        <w:rPr>
+          <w:rFonts w:ascii="Times New Roman" w:hAnsi="Times New Roman" w:cs="Times New Roman"/>
+          <w:sz w:val="24"/>
+          <w:szCs w:val="24"/>
+        </w:rPr>
+        <w:t>:</w:t>
+      </w:r>
+    </w:p>
+    <w:p>
+      <w:pPr>
+        <w:pStyle w:val="ListParagraph"/>
+        <w:numPr>
+          <w:ilvl w:val="1"/>
+          <w:numId w:val="68"/>
+        </w:numPr>
+        <w:jc w:val="both"/>
+        <w:rPr>
+          <w:rFonts w:ascii="Times New Roman" w:hAnsi="Times New Roman" w:cs="Times New Roman"/>
+          <w:sz w:val="24"/>
+          <w:szCs w:val="24"/>
+        </w:rPr>
+      </w:pPr>
+      <w:r>
+        <w:rPr>
+          <w:rFonts w:ascii="Times New Roman" w:hAnsi="Times New Roman" w:cs="Times New Roman"/>
+          <w:sz w:val="24"/>
+          <w:szCs w:val="24"/>
+        </w:rPr>
+        <w:t>Provides order history and status.</w:t>
+      </w:r>
+    </w:p>
+    <w:p>
+      <w:pPr>
+        <w:pStyle w:val="ListParagraph"/>
+        <w:numPr>
+          <w:ilvl w:val="1"/>
+          <w:numId w:val="68"/>
+        </w:numPr>
+        <w:jc w:val="both"/>
+        <w:rPr>
+          <w:rFonts w:ascii="Times New Roman" w:hAnsi="Times New Roman" w:cs="Times New Roman"/>
+          <w:sz w:val="24"/>
+          <w:szCs w:val="24"/>
+        </w:rPr>
+      </w:pPr>
+      <w:r>
+        <w:rPr>
+          <w:rFonts w:ascii="Times New Roman" w:hAnsi="Times New Roman" w:cs="Times New Roman"/>
+          <w:sz w:val="24"/>
+          <w:szCs w:val="24"/>
+        </w:rPr>
+        <w:t>Offers address management and account settings.</w:t>
+      </w:r>
+    </w:p>
+    <w:p>
+      <w:pPr>
+        <w:pStyle w:val="ListParagraph"/>
+        <w:ind w:left="1440"/>
+        <w:jc w:val="both"/>
+        <w:rPr>
+          <w:rFonts w:ascii="Times New Roman" w:hAnsi="Times New Roman" w:cs="Times New Roman"/>
+          <w:sz w:val="24"/>
+          <w:szCs w:val="24"/>
+        </w:rPr>
+      </w:pPr>
+    </w:p>
+    <w:p>
+      <w:pPr>
+        <w:pStyle w:val="ListParagraph"/>
+        <w:ind w:left="360"/>
+        <w:jc w:val="both"/>
+        <w:rPr>
+          <w:rFonts w:ascii="Times New Roman" w:hAnsi="Times New Roman" w:cs="Times New Roman"/>
+          <w:b/>
+          <w:bCs/>
+          <w:i/>
+          <w:iCs/>
+          <w:sz w:val="24"/>
+          <w:szCs w:val="24"/>
+          <w:u w:val="single"/>
+          <w:lang w:val="en-US"/>
+        </w:rPr>
+      </w:pPr>
+      <w:r>
+        <w:rPr>
+          <w:rFonts w:ascii="Times New Roman" w:hAnsi="Times New Roman" w:cs="Times New Roman"/>
+          <w:b/>
+          <w:bCs/>
+          <w:i/>
+          <w:iCs/>
+          <w:sz w:val="24"/>
+          <w:szCs w:val="24"/>
+          <w:u w:val="single"/>
+          <w:lang w:val="en-US"/>
+        </w:rPr>
+        <w:t>UI for Seller</w:t>
+      </w:r>
+    </w:p>
+    <w:p>
+      <w:pPr>
+        <w:jc w:val="both"/>
+        <w:rPr>
+          <w:rFonts w:ascii="Times New Roman" w:hAnsi="Times New Roman" w:cs="Times New Roman"/>
+          <w:sz w:val="24"/>
+          <w:szCs w:val="24"/>
+        </w:rPr>
+      </w:pPr>
+      <w:r>
+        <w:rPr>
+          <w:rFonts w:ascii="Times New Roman" w:hAnsi="Times New Roman" w:cs="Times New Roman"/>
+          <w:b/>
+          <w:bCs/>
+          <w:sz w:val="24"/>
+          <w:szCs w:val="24"/>
+        </w:rPr>
+        <w:t xml:space="preserve">     1.  </w:t>
+      </w:r>
+      <w:r>
+        <w:rPr>
+          <w:rFonts w:ascii="Times New Roman" w:hAnsi="Times New Roman" w:cs="Times New Roman"/>
+          <w:b/>
+          <w:bCs/>
+          <w:sz w:val="24"/>
+          <w:szCs w:val="24"/>
+        </w:rPr>
+        <w:t>Seller Dashboard:</w:t>
+      </w:r>
+    </w:p>
+    <w:p>
+      <w:pPr>
+        <w:pStyle w:val="ListParagraph"/>
+        <w:numPr>
+          <w:ilvl w:val="0"/>
+          <w:numId w:val="74"/>
+        </w:numPr>
+        <w:jc w:val="both"/>
+        <w:rPr>
+          <w:rFonts w:ascii="Times New Roman" w:hAnsi="Times New Roman" w:cs="Times New Roman"/>
+          <w:sz w:val="24"/>
+          <w:szCs w:val="24"/>
+        </w:rPr>
+      </w:pPr>
+      <w:r>
+        <w:rPr>
+          <w:rFonts w:ascii="Times New Roman" w:hAnsi="Times New Roman" w:cs="Times New Roman"/>
+          <w:sz w:val="24"/>
+          <w:szCs w:val="24"/>
+        </w:rPr>
+        <w:t>Quick access to tools for managing products, orders, and customers.</w:t>
+      </w:r>
+    </w:p>
+    <w:p>
+      <w:pPr>
+        <w:pStyle w:val="ListParagraph"/>
+        <w:numPr>
+          <w:ilvl w:val="0"/>
+          <w:numId w:val="74"/>
+        </w:numPr>
+        <w:jc w:val="both"/>
+        <w:rPr>
+          <w:rFonts w:ascii="Times New Roman" w:hAnsi="Times New Roman" w:cs="Times New Roman"/>
+          <w:sz w:val="24"/>
+          <w:szCs w:val="24"/>
+        </w:rPr>
+      </w:pPr>
+      <w:r>
+        <w:rPr>
+          <w:rFonts w:ascii="Times New Roman" w:hAnsi="Times New Roman" w:cs="Times New Roman"/>
+          <w:sz w:val="24"/>
+          <w:szCs w:val="24"/>
+        </w:rPr>
+        <w:t>Graphs showing sales trends, top products, and order status.</w:t>
+      </w:r>
+    </w:p>
+    <w:p>
+      <w:pPr>
+        <w:pStyle w:val="ListParagraph"/>
+        <w:numPr>
+          <w:ilvl w:val="0"/>
+          <w:numId w:val="32"/>
+        </w:numPr>
+        <w:jc w:val="both"/>
+        <w:rPr>
+          <w:rFonts w:ascii="Times New Roman" w:hAnsi="Times New Roman" w:cs="Times New Roman"/>
+          <w:sz w:val="24"/>
+          <w:szCs w:val="24"/>
+        </w:rPr>
+      </w:pPr>
+      <w:r>
+        <w:rPr>
+          <w:rFonts w:ascii="Times New Roman" w:hAnsi="Times New Roman" w:cs="Times New Roman"/>
+          <w:b/>
+          <w:bCs/>
+          <w:sz w:val="24"/>
+          <w:szCs w:val="24"/>
+        </w:rPr>
+        <w:t>Product Management:</w:t>
+      </w:r>
+    </w:p>
+    <w:p>
+      <w:pPr>
+        <w:pStyle w:val="ListParagraph"/>
+        <w:numPr>
+          <w:ilvl w:val="0"/>
+          <w:numId w:val="70"/>
+        </w:numPr>
+        <w:jc w:val="both"/>
+        <w:rPr>
+          <w:rFonts w:ascii="Times New Roman" w:hAnsi="Times New Roman" w:cs="Times New Roman"/>
+          <w:sz w:val="24"/>
+          <w:szCs w:val="24"/>
+        </w:rPr>
+      </w:pPr>
+      <w:r>
+        <w:rPr>
+          <w:rFonts w:ascii="Times New Roman" w:hAnsi="Times New Roman" w:cs="Times New Roman"/>
+          <w:sz w:val="24"/>
+          <w:szCs w:val="24"/>
+        </w:rPr>
+        <w:t>Interface to add, update, and manage products and inventory.</w:t>
+      </w:r>
+    </w:p>
+    <w:p>
+      <w:pPr>
+        <w:pStyle w:val="ListParagraph"/>
+        <w:numPr>
+          <w:ilvl w:val="0"/>
+          <w:numId w:val="70"/>
+        </w:numPr>
+        <w:jc w:val="both"/>
+        <w:rPr>
+          <w:rFonts w:ascii="Times New Roman" w:hAnsi="Times New Roman" w:cs="Times New Roman"/>
+          <w:sz w:val="24"/>
+          <w:szCs w:val="24"/>
+        </w:rPr>
+      </w:pPr>
+      <w:r>
+        <w:rPr>
+          <w:rFonts w:ascii="Times New Roman" w:hAnsi="Times New Roman" w:cs="Times New Roman"/>
+          <w:sz w:val="24"/>
+          <w:szCs w:val="24"/>
+        </w:rPr>
+        <w:t>Tools for categorizing, pricing, and defining product variations.</w:t>
+      </w:r>
+    </w:p>
+    <w:p>
+      <w:pPr>
+        <w:pStyle w:val="ListParagraph"/>
+        <w:ind w:left="360"/>
+        <w:jc w:val="both"/>
+        <w:rPr>
+          <w:rFonts w:ascii="Times New Roman" w:hAnsi="Times New Roman" w:cs="Times New Roman"/>
+          <w:sz w:val="24"/>
+          <w:szCs w:val="24"/>
+          <w:lang w:val="en-US"/>
+        </w:rPr>
+      </w:pPr>
+    </w:p>
+    <w:p>
+      <w:pPr>
+        <w:pStyle w:val="ListParagraph"/>
+        <w:ind w:left="360"/>
+        <w:jc w:val="both"/>
+        <w:rPr>
+          <w:rFonts w:ascii="Times New Roman" w:hAnsi="Times New Roman" w:cs="Times New Roman"/>
+          <w:b/>
+          <w:bCs/>
+          <w:i/>
+          <w:iCs/>
+          <w:sz w:val="24"/>
+          <w:szCs w:val="24"/>
+          <w:u w:val="single"/>
+          <w:lang w:val="en-US"/>
+        </w:rPr>
+      </w:pPr>
+      <w:r>
+        <w:rPr>
+          <w:rFonts w:ascii="Times New Roman" w:hAnsi="Times New Roman" w:cs="Times New Roman"/>
+          <w:b/>
+          <w:bCs/>
+          <w:i/>
+          <w:iCs/>
+          <w:sz w:val="24"/>
+          <w:szCs w:val="24"/>
+          <w:u w:val="single"/>
+          <w:lang w:val="en-US"/>
+        </w:rPr>
+        <w:t>UI for Admin</w:t>
+      </w:r>
+    </w:p>
+    <w:p>
+      <w:pPr>
+        <w:pStyle w:val="ListParagraph"/>
+        <w:ind w:left="360"/>
+        <w:jc w:val="both"/>
+        <w:rPr>
+          <w:rFonts w:ascii="Times New Roman" w:hAnsi="Times New Roman" w:cs="Times New Roman"/>
+          <w:sz w:val="24"/>
+          <w:szCs w:val="24"/>
+        </w:rPr>
+      </w:pPr>
+      <w:r>
+        <w:rPr>
+          <w:rFonts w:ascii="Times New Roman" w:hAnsi="Times New Roman" w:cs="Times New Roman"/>
+          <w:b/>
+          <w:bCs/>
+          <w:sz w:val="24"/>
+          <w:szCs w:val="24"/>
+        </w:rPr>
+        <w:t xml:space="preserve">1. </w:t>
+      </w:r>
+      <w:r>
+        <w:rPr>
+          <w:rFonts w:ascii="Times New Roman" w:hAnsi="Times New Roman" w:cs="Times New Roman"/>
+          <w:b/>
+          <w:bCs/>
+          <w:sz w:val="24"/>
+          <w:szCs w:val="24"/>
+        </w:rPr>
+        <w:t>Dashboard:</w:t>
+      </w:r>
+    </w:p>
+    <w:p>
+      <w:pPr>
+        <w:pStyle w:val="ListParagraph"/>
+        <w:numPr>
+          <w:ilvl w:val="0"/>
+          <w:numId w:val="75"/>
+        </w:numPr>
+        <w:jc w:val="both"/>
+        <w:rPr>
+          <w:rFonts w:ascii="Times New Roman" w:hAnsi="Times New Roman" w:cs="Times New Roman"/>
+          <w:sz w:val="24"/>
+          <w:szCs w:val="24"/>
+        </w:rPr>
+      </w:pPr>
+      <w:r>
+        <w:rPr>
+          <w:rFonts w:ascii="Times New Roman" w:hAnsi="Times New Roman" w:cs="Times New Roman"/>
+          <w:sz w:val="24"/>
+          <w:szCs w:val="24"/>
+        </w:rPr>
+        <w:t>Centralized hub for sales, revenue, and website traffic metrics.</w:t>
+      </w:r>
+    </w:p>
+    <w:p>
+      <w:pPr>
+        <w:pStyle w:val="ListParagraph"/>
+        <w:numPr>
+          <w:ilvl w:val="0"/>
+          <w:numId w:val="75"/>
+        </w:numPr>
+        <w:jc w:val="both"/>
+        <w:rPr>
+          <w:rFonts w:ascii="Times New Roman" w:hAnsi="Times New Roman" w:cs="Times New Roman"/>
+          <w:sz w:val="24"/>
+          <w:szCs w:val="24"/>
+        </w:rPr>
+      </w:pPr>
+      <w:r>
+        <w:rPr>
+          <w:rFonts w:ascii="Times New Roman" w:hAnsi="Times New Roman" w:cs="Times New Roman"/>
+          <w:sz w:val="24"/>
+          <w:szCs w:val="24"/>
+        </w:rPr>
+        <w:t>Quick access to tools for managing the e-commerce platform.</w:t>
+      </w:r>
+    </w:p>
+    <w:p>
+      <w:pPr>
+        <w:pStyle w:val="ListParagraph"/>
+        <w:numPr>
+          <w:ilvl w:val="0"/>
+          <w:numId w:val="31"/>
+        </w:numPr>
+        <w:jc w:val="both"/>
+        <w:rPr>
+          <w:rFonts w:ascii="Times New Roman" w:hAnsi="Times New Roman" w:cs="Times New Roman"/>
+          <w:sz w:val="24"/>
+          <w:szCs w:val="24"/>
+        </w:rPr>
+      </w:pPr>
+      <w:r>
+        <w:rPr>
+          <w:rFonts w:ascii="Times New Roman" w:hAnsi="Times New Roman" w:cs="Times New Roman"/>
+          <w:b/>
+          <w:bCs/>
+          <w:sz w:val="24"/>
+          <w:szCs w:val="24"/>
+        </w:rPr>
+        <w:lastRenderedPageBreak/>
+        <w:t>Order Management:</w:t>
+      </w:r>
+    </w:p>
+    <w:p>
+      <w:pPr>
+        <w:pStyle w:val="ListParagraph"/>
+        <w:numPr>
+          <w:ilvl w:val="0"/>
+          <w:numId w:val="76"/>
+        </w:numPr>
+        <w:jc w:val="both"/>
+        <w:rPr>
+          <w:rFonts w:ascii="Times New Roman" w:hAnsi="Times New Roman" w:cs="Times New Roman"/>
+          <w:sz w:val="24"/>
+          <w:szCs w:val="24"/>
+        </w:rPr>
+      </w:pPr>
+      <w:r>
+        <w:rPr>
+          <w:rFonts w:ascii="Times New Roman" w:hAnsi="Times New Roman" w:cs="Times New Roman"/>
+          <w:sz w:val="24"/>
+          <w:szCs w:val="24"/>
+        </w:rPr>
+        <w:t>Dashboard for incoming orders with status indicators.</w:t>
+      </w:r>
+    </w:p>
+    <w:p>
+      <w:pPr>
+        <w:pStyle w:val="ListParagraph"/>
+        <w:numPr>
+          <w:ilvl w:val="0"/>
+          <w:numId w:val="76"/>
+        </w:numPr>
+        <w:jc w:val="both"/>
+        <w:rPr>
+          <w:rFonts w:ascii="Times New Roman" w:hAnsi="Times New Roman" w:cs="Times New Roman"/>
+          <w:sz w:val="24"/>
+          <w:szCs w:val="24"/>
+        </w:rPr>
+      </w:pPr>
+      <w:r>
+        <w:rPr>
+          <w:rFonts w:ascii="Times New Roman" w:hAnsi="Times New Roman" w:cs="Times New Roman"/>
+          <w:sz w:val="24"/>
+          <w:szCs w:val="24"/>
+        </w:rPr>
+        <w:t>Tools for order processing, invoicing, and shipping label printing.</w:t>
+      </w:r>
+    </w:p>
+    <w:p>
+      <w:pPr>
+        <w:pStyle w:val="ListParagraph"/>
+        <w:numPr>
+          <w:ilvl w:val="0"/>
+          <w:numId w:val="76"/>
+        </w:numPr>
+        <w:jc w:val="both"/>
+        <w:rPr>
+          <w:rFonts w:ascii="Times New Roman" w:hAnsi="Times New Roman" w:cs="Times New Roman"/>
+          <w:sz w:val="24"/>
+          <w:szCs w:val="24"/>
+        </w:rPr>
+      </w:pPr>
+      <w:r>
+        <w:rPr>
+          <w:rFonts w:ascii="Times New Roman" w:hAnsi="Times New Roman" w:cs="Times New Roman"/>
+          <w:sz w:val="24"/>
+          <w:szCs w:val="24"/>
+        </w:rPr>
+        <w:t>Ability to track order status, manage returns, and handle inquiries.</w:t>
+      </w:r>
+    </w:p>
+    <w:p>
+      <w:pPr>
+        <w:pStyle w:val="ListParagraph"/>
+        <w:numPr>
+          <w:ilvl w:val="0"/>
+          <w:numId w:val="31"/>
+        </w:numPr>
+        <w:jc w:val="both"/>
+        <w:rPr>
+          <w:rFonts w:ascii="Times New Roman" w:hAnsi="Times New Roman" w:cs="Times New Roman"/>
+          <w:sz w:val="24"/>
+          <w:szCs w:val="24"/>
+        </w:rPr>
+      </w:pPr>
+      <w:r>
+        <w:rPr>
+          <w:rFonts w:ascii="Times New Roman" w:hAnsi="Times New Roman" w:cs="Times New Roman"/>
+          <w:b/>
+          <w:bCs/>
+          <w:sz w:val="24"/>
+          <w:szCs w:val="24"/>
+        </w:rPr>
+        <w:t>User Management:</w:t>
+      </w:r>
+    </w:p>
+    <w:p>
+      <w:pPr>
+        <w:pStyle w:val="ListParagraph"/>
+        <w:numPr>
+          <w:ilvl w:val="0"/>
+          <w:numId w:val="77"/>
+        </w:numPr>
+        <w:jc w:val="both"/>
+        <w:rPr>
+          <w:rFonts w:ascii="Times New Roman" w:hAnsi="Times New Roman" w:cs="Times New Roman"/>
+          <w:sz w:val="24"/>
+          <w:szCs w:val="24"/>
+        </w:rPr>
+      </w:pPr>
+      <w:r>
+        <w:rPr>
+          <w:rFonts w:ascii="Times New Roman" w:hAnsi="Times New Roman" w:cs="Times New Roman"/>
+          <w:sz w:val="24"/>
+          <w:szCs w:val="24"/>
+        </w:rPr>
+        <w:t>Interface for managing user accounts (customers, sellers, admins).</w:t>
+      </w:r>
+    </w:p>
+    <w:p>
+      <w:pPr>
+        <w:pStyle w:val="ListParagraph"/>
+        <w:numPr>
+          <w:ilvl w:val="0"/>
+          <w:numId w:val="77"/>
+        </w:numPr>
+        <w:jc w:val="both"/>
+        <w:rPr>
+          <w:rFonts w:ascii="Times New Roman" w:hAnsi="Times New Roman" w:cs="Times New Roman"/>
+          <w:sz w:val="24"/>
+          <w:szCs w:val="24"/>
+        </w:rPr>
+      </w:pPr>
+      <w:r>
+        <w:rPr>
+          <w:rFonts w:ascii="Times New Roman" w:hAnsi="Times New Roman" w:cs="Times New Roman"/>
+          <w:sz w:val="24"/>
+          <w:szCs w:val="24"/>
+        </w:rPr>
+        <w:t>Tools for adding users, updating profiles, and resetting passwords.</w:t>
+      </w:r>
+    </w:p>
+    <w:p>
+      <w:pPr>
+        <w:pStyle w:val="ListParagraph"/>
+        <w:numPr>
+          <w:ilvl w:val="0"/>
+          <w:numId w:val="77"/>
+        </w:numPr>
+        <w:jc w:val="both"/>
+        <w:rPr>
+          <w:rFonts w:ascii="Times New Roman" w:hAnsi="Times New Roman" w:cs="Times New Roman"/>
+          <w:sz w:val="24"/>
+          <w:szCs w:val="24"/>
+        </w:rPr>
+      </w:pPr>
+      <w:r>
+        <w:rPr>
+          <w:rFonts w:ascii="Times New Roman" w:hAnsi="Times New Roman" w:cs="Times New Roman"/>
+          <w:sz w:val="24"/>
+          <w:szCs w:val="24"/>
+        </w:rPr>
+        <w:t>Ability to monitor user activity and enforce security measures.</w:t>
+      </w:r>
+    </w:p>
+    <w:p>
+      <w:pPr>
+        <w:jc w:val="both"/>
+        <w:rPr>
+          <w:rFonts w:ascii="Times New Roman" w:hAnsi="Times New Roman" w:cs="Times New Roman"/>
+          <w:sz w:val="24"/>
+          <w:szCs w:val="24"/>
+          <w:lang w:val="en-US"/>
+        </w:rPr>
+      </w:pPr>
+    </w:p>
+    <w:p>
+      <w:pPr>
+        <w:pStyle w:val="ListParagraph"/>
+        <w:numPr>
+          <w:ilvl w:val="0"/>
+          <w:numId w:val="79"/>
+        </w:numPr>
+        <w:jc w:val="both"/>
+        <w:rPr>
+          <w:rFonts w:ascii="Times New Roman" w:hAnsi="Times New Roman" w:cs="Times New Roman"/>
+          <w:b/>
+          <w:bCs/>
+          <w:sz w:val="24"/>
+          <w:szCs w:val="24"/>
+          <w:lang w:val="en-US"/>
+        </w:rPr>
+      </w:pPr>
+      <w:r>
+        <w:rPr>
+          <w:rFonts w:ascii="Times New Roman" w:hAnsi="Times New Roman" w:cs="Times New Roman"/>
+          <w:b/>
+          <w:bCs/>
+          <w:sz w:val="24"/>
+          <w:szCs w:val="24"/>
+          <w:lang w:val="en-US"/>
+        </w:rPr>
+        <w:t xml:space="preserve">Communication </w:t>
+      </w:r>
+      <w:r>
+        <w:rPr>
+          <w:rFonts w:ascii="Times New Roman" w:hAnsi="Times New Roman" w:cs="Times New Roman"/>
+          <w:b/>
+          <w:bCs/>
+          <w:sz w:val="24"/>
+          <w:szCs w:val="24"/>
+          <w:lang w:val="en-US"/>
+        </w:rPr>
+        <w:t>Interfaces</w:t>
+      </w:r>
+    </w:p>
+    <w:p>
+      <w:pPr>
+        <w:pStyle w:val="ListParagraph"/>
+        <w:numPr>
+          <w:ilvl w:val="0"/>
+          <w:numId w:val="80"/>
+        </w:numPr>
+        <w:jc w:val="both"/>
+        <w:rPr>
+          <w:rFonts w:ascii="Times New Roman" w:hAnsi="Times New Roman" w:cs="Times New Roman"/>
+          <w:sz w:val="24"/>
+          <w:szCs w:val="24"/>
+        </w:rPr>
+      </w:pPr>
+      <w:r>
+        <w:rPr>
+          <w:rFonts w:ascii="Times New Roman" w:hAnsi="Times New Roman" w:cs="Times New Roman"/>
+          <w:sz w:val="24"/>
+          <w:szCs w:val="24"/>
+        </w:rPr>
+        <w:t>HTTPS Encryption:</w:t>
+      </w:r>
+    </w:p>
+    <w:p>
+      <w:pPr>
+        <w:pStyle w:val="ListParagraph"/>
+        <w:numPr>
+          <w:ilvl w:val="1"/>
+          <w:numId w:val="80"/>
+        </w:numPr>
+        <w:jc w:val="both"/>
+        <w:rPr>
+          <w:rFonts w:ascii="Times New Roman" w:hAnsi="Times New Roman" w:cs="Times New Roman"/>
+          <w:sz w:val="24"/>
+          <w:szCs w:val="24"/>
+        </w:rPr>
+      </w:pPr>
+      <w:r>
+        <w:rPr>
+          <w:rFonts w:ascii="Times New Roman" w:hAnsi="Times New Roman" w:cs="Times New Roman"/>
+          <w:sz w:val="24"/>
+          <w:szCs w:val="24"/>
+        </w:rPr>
+        <w:t>Secure communication between clients and servers using HTTPS protocol.</w:t>
+      </w:r>
+    </w:p>
+    <w:p>
+      <w:pPr>
+        <w:pStyle w:val="ListParagraph"/>
+        <w:numPr>
+          <w:ilvl w:val="1"/>
+          <w:numId w:val="80"/>
+        </w:numPr>
+        <w:jc w:val="both"/>
+        <w:rPr>
+          <w:rFonts w:ascii="Times New Roman" w:hAnsi="Times New Roman" w:cs="Times New Roman"/>
+          <w:sz w:val="24"/>
+          <w:szCs w:val="24"/>
+        </w:rPr>
+      </w:pPr>
+      <w:r>
+        <w:rPr>
+          <w:rFonts w:ascii="Times New Roman" w:hAnsi="Times New Roman" w:cs="Times New Roman"/>
+          <w:sz w:val="24"/>
+          <w:szCs w:val="24"/>
+        </w:rPr>
+        <w:t>SSL/TLS certificates for data encryption and authentication.</w:t>
+      </w:r>
+    </w:p>
+    <w:p>
+      <w:pPr>
+        <w:pStyle w:val="ListParagraph"/>
+        <w:numPr>
+          <w:ilvl w:val="0"/>
+          <w:numId w:val="80"/>
+        </w:numPr>
+        <w:jc w:val="both"/>
+        <w:rPr>
+          <w:rFonts w:ascii="Times New Roman" w:hAnsi="Times New Roman" w:cs="Times New Roman"/>
+          <w:sz w:val="24"/>
+          <w:szCs w:val="24"/>
+        </w:rPr>
+      </w:pPr>
+      <w:r>
+        <w:rPr>
+          <w:rFonts w:ascii="Times New Roman" w:hAnsi="Times New Roman" w:cs="Times New Roman"/>
+          <w:sz w:val="24"/>
+          <w:szCs w:val="24"/>
+        </w:rPr>
+        <w:t>RESTful APIs:</w:t>
+      </w:r>
+    </w:p>
+    <w:p>
+      <w:pPr>
+        <w:pStyle w:val="ListParagraph"/>
+        <w:numPr>
+          <w:ilvl w:val="1"/>
+          <w:numId w:val="80"/>
+        </w:numPr>
+        <w:jc w:val="both"/>
+        <w:rPr>
+          <w:rFonts w:ascii="Times New Roman" w:hAnsi="Times New Roman" w:cs="Times New Roman"/>
+          <w:sz w:val="24"/>
+          <w:szCs w:val="24"/>
+        </w:rPr>
+      </w:pPr>
+      <w:r>
+        <w:rPr>
+          <w:rFonts w:ascii="Times New Roman" w:hAnsi="Times New Roman" w:cs="Times New Roman"/>
+          <w:sz w:val="24"/>
+          <w:szCs w:val="24"/>
+        </w:rPr>
+        <w:t>Expose RESTful APIs for client-server communication.</w:t>
+      </w:r>
+    </w:p>
+    <w:p>
+      <w:pPr>
+        <w:pStyle w:val="ListParagraph"/>
+        <w:numPr>
+          <w:ilvl w:val="1"/>
+          <w:numId w:val="80"/>
+        </w:numPr>
+        <w:jc w:val="both"/>
+        <w:rPr>
+          <w:rFonts w:ascii="Times New Roman" w:hAnsi="Times New Roman" w:cs="Times New Roman"/>
+          <w:sz w:val="24"/>
+          <w:szCs w:val="24"/>
+        </w:rPr>
+      </w:pPr>
+      <w:r>
+        <w:rPr>
+          <w:rFonts w:ascii="Times New Roman" w:hAnsi="Times New Roman" w:cs="Times New Roman"/>
+          <w:sz w:val="24"/>
+          <w:szCs w:val="24"/>
+        </w:rPr>
+        <w:t>Define endpoints for user authentication, product management, and order processing.</w:t>
+      </w:r>
+    </w:p>
+    <w:p>
+      <w:pPr>
+        <w:pStyle w:val="ListParagraph"/>
+        <w:numPr>
+          <w:ilvl w:val="0"/>
+          <w:numId w:val="81"/>
+        </w:numPr>
+        <w:jc w:val="both"/>
+        <w:rPr>
+          <w:rFonts w:ascii="Times New Roman" w:hAnsi="Times New Roman" w:cs="Times New Roman"/>
+          <w:b/>
+          <w:bCs/>
+          <w:sz w:val="24"/>
+          <w:szCs w:val="24"/>
+          <w:lang w:val="en-US"/>
+        </w:rPr>
+      </w:pPr>
+      <w:r>
+        <w:rPr>
+          <w:rFonts w:ascii="Times New Roman" w:hAnsi="Times New Roman" w:cs="Times New Roman"/>
+          <w:b/>
+          <w:bCs/>
+          <w:sz w:val="24"/>
+          <w:szCs w:val="24"/>
+          <w:lang w:val="en-US"/>
+        </w:rPr>
+        <w:t>Hardware Interfaces</w:t>
+      </w:r>
+    </w:p>
+    <w:p>
+      <w:pPr>
+        <w:pStyle w:val="ListParagraph"/>
+        <w:numPr>
+          <w:ilvl w:val="2"/>
+          <w:numId w:val="68"/>
+        </w:numPr>
+        <w:jc w:val="both"/>
+        <w:rPr>
+          <w:rFonts w:ascii="Times New Roman" w:hAnsi="Times New Roman" w:cs="Times New Roman"/>
+          <w:sz w:val="24"/>
+          <w:szCs w:val="24"/>
+          <w:lang w:val="en-US"/>
+        </w:rPr>
+      </w:pPr>
+      <w:r>
+        <w:rPr>
+          <w:rFonts w:ascii="Times New Roman" w:hAnsi="Times New Roman" w:cs="Times New Roman"/>
+          <w:sz w:val="24"/>
+          <w:szCs w:val="24"/>
+          <w:lang w:val="en-US"/>
+        </w:rPr>
+        <w:t>Device Compatibility:</w:t>
+      </w:r>
+    </w:p>
+    <w:p>
+      <w:pPr>
+        <w:pStyle w:val="ListParagraph"/>
+        <w:numPr>
+          <w:ilvl w:val="0"/>
+          <w:numId w:val="82"/>
+        </w:numPr>
+        <w:jc w:val="both"/>
+        <w:rPr>
+          <w:rFonts w:ascii="Times New Roman" w:hAnsi="Times New Roman" w:cs="Times New Roman"/>
+          <w:sz w:val="24"/>
+          <w:szCs w:val="24"/>
+          <w:lang w:val="en-US"/>
+        </w:rPr>
+      </w:pPr>
+      <w:r>
+        <w:rPr>
+          <w:rFonts w:ascii="Times New Roman" w:hAnsi="Times New Roman" w:cs="Times New Roman"/>
+          <w:sz w:val="24"/>
+          <w:szCs w:val="24"/>
+          <w:lang w:val="en-US"/>
+        </w:rPr>
+        <w:t>Support for desktop computers, laptops, tablets, and smartphones.</w:t>
+      </w:r>
+    </w:p>
+    <w:p>
+      <w:pPr>
+        <w:pStyle w:val="ListParagraph"/>
+        <w:numPr>
+          <w:ilvl w:val="0"/>
+          <w:numId w:val="82"/>
+        </w:numPr>
+        <w:jc w:val="both"/>
+        <w:rPr>
+          <w:rFonts w:ascii="Times New Roman" w:hAnsi="Times New Roman" w:cs="Times New Roman"/>
+          <w:sz w:val="24"/>
+          <w:szCs w:val="24"/>
+          <w:lang w:val="en-US"/>
+        </w:rPr>
+      </w:pPr>
+      <w:r>
+        <w:rPr>
+          <w:rFonts w:ascii="Times New Roman" w:hAnsi="Times New Roman" w:cs="Times New Roman"/>
+          <w:sz w:val="24"/>
+          <w:szCs w:val="24"/>
+          <w:lang w:val="en-US"/>
+        </w:rPr>
+        <w:t>Responsive design for different screen sizes and resolutions.</w:t>
+      </w:r>
+    </w:p>
+    <w:p>
+      <w:pPr>
+        <w:pStyle w:val="ListParagraph"/>
+        <w:numPr>
+          <w:ilvl w:val="2"/>
+          <w:numId w:val="68"/>
+        </w:numPr>
+        <w:jc w:val="both"/>
+        <w:rPr>
+          <w:rFonts w:ascii="Times New Roman" w:hAnsi="Times New Roman" w:cs="Times New Roman"/>
+          <w:sz w:val="24"/>
+          <w:szCs w:val="24"/>
+          <w:lang w:val="en-US"/>
+        </w:rPr>
+      </w:pPr>
+      <w:r>
+        <w:rPr>
+          <w:rFonts w:ascii="Times New Roman" w:hAnsi="Times New Roman" w:cs="Times New Roman"/>
+          <w:sz w:val="24"/>
+          <w:szCs w:val="24"/>
+          <w:lang w:val="en-US"/>
+        </w:rPr>
+        <w:t>Peripheral Devices:</w:t>
+      </w:r>
+    </w:p>
+    <w:p>
+      <w:pPr>
+        <w:pStyle w:val="ListParagraph"/>
+        <w:numPr>
+          <w:ilvl w:val="0"/>
+          <w:numId w:val="83"/>
+        </w:numPr>
+        <w:jc w:val="both"/>
+        <w:rPr>
+          <w:rFonts w:ascii="Times New Roman" w:hAnsi="Times New Roman" w:cs="Times New Roman"/>
+          <w:sz w:val="24"/>
+          <w:szCs w:val="24"/>
+          <w:lang w:val="en-US"/>
+        </w:rPr>
+      </w:pPr>
+      <w:r>
+        <w:rPr>
+          <w:rFonts w:ascii="Times New Roman" w:hAnsi="Times New Roman" w:cs="Times New Roman"/>
+          <w:sz w:val="24"/>
+          <w:szCs w:val="24"/>
+          <w:lang w:val="en-US"/>
+        </w:rPr>
+        <w:t>Compatibility with standard input devices (keyboard, mouse) and output devices (display).</w:t>
+      </w:r>
+    </w:p>
+    <w:p>
+      <w:pPr>
+        <w:pStyle w:val="ListParagraph"/>
+        <w:numPr>
+          <w:ilvl w:val="2"/>
+          <w:numId w:val="68"/>
+        </w:numPr>
+        <w:jc w:val="both"/>
+        <w:rPr>
+          <w:rFonts w:ascii="Times New Roman" w:hAnsi="Times New Roman" w:cs="Times New Roman"/>
+          <w:sz w:val="24"/>
+          <w:szCs w:val="24"/>
+          <w:lang w:val="en-US"/>
+        </w:rPr>
+      </w:pPr>
+      <w:r>
+        <w:rPr>
+          <w:rFonts w:ascii="Times New Roman" w:hAnsi="Times New Roman" w:cs="Times New Roman"/>
+          <w:sz w:val="24"/>
+          <w:szCs w:val="24"/>
+          <w:lang w:val="en-US"/>
+        </w:rPr>
+        <w:t>Internet Connectivity</w:t>
+      </w:r>
+    </w:p>
+    <w:p>
+      <w:pPr>
+        <w:pStyle w:val="ListParagraph"/>
+        <w:numPr>
+          <w:ilvl w:val="0"/>
+          <w:numId w:val="83"/>
+        </w:numPr>
+        <w:jc w:val="both"/>
+        <w:rPr>
+          <w:rFonts w:ascii="Times New Roman" w:hAnsi="Times New Roman" w:cs="Times New Roman"/>
+          <w:sz w:val="24"/>
+          <w:szCs w:val="24"/>
+          <w:lang w:val="en-US"/>
+        </w:rPr>
+      </w:pPr>
+      <w:r>
+        <w:rPr>
+          <w:rFonts w:ascii="Times New Roman" w:hAnsi="Times New Roman" w:cs="Times New Roman"/>
+          <w:sz w:val="24"/>
+          <w:szCs w:val="24"/>
+          <w:lang w:val="en-US"/>
+        </w:rPr>
+        <w:t xml:space="preserve">Need internet connectivity medium as for </w:t>
+      </w:r>
+      <w:proofErr w:type="gramStart"/>
+      <w:r>
+        <w:rPr>
+          <w:rFonts w:ascii="Times New Roman" w:hAnsi="Times New Roman" w:cs="Times New Roman"/>
+          <w:sz w:val="24"/>
+          <w:szCs w:val="24"/>
+          <w:lang w:val="en-US"/>
+        </w:rPr>
+        <w:t>modem ,</w:t>
+      </w:r>
+      <w:proofErr w:type="gramEnd"/>
+      <w:r>
+        <w:rPr>
+          <w:rFonts w:ascii="Times New Roman" w:hAnsi="Times New Roman" w:cs="Times New Roman"/>
+          <w:sz w:val="24"/>
+          <w:szCs w:val="24"/>
+          <w:lang w:val="en-US"/>
+        </w:rPr>
+        <w:t xml:space="preserve"> LAN-WAN, Ethernet Cross Cable</w:t>
+      </w:r>
+    </w:p>
+    <w:p>
+      <w:pPr>
+        <w:pStyle w:val="ListParagraph"/>
+        <w:numPr>
+          <w:ilvl w:val="0"/>
+          <w:numId w:val="84"/>
+        </w:numPr>
+        <w:jc w:val="both"/>
+        <w:rPr>
+          <w:rFonts w:ascii="Times New Roman" w:hAnsi="Times New Roman" w:cs="Times New Roman"/>
+          <w:b/>
+          <w:bCs/>
+          <w:sz w:val="24"/>
+          <w:szCs w:val="24"/>
+          <w:lang w:val="en-US"/>
+        </w:rPr>
+      </w:pPr>
+      <w:r>
+        <w:rPr>
+          <w:rFonts w:ascii="Times New Roman" w:hAnsi="Times New Roman" w:cs="Times New Roman"/>
+          <w:b/>
+          <w:bCs/>
+          <w:sz w:val="24"/>
+          <w:szCs w:val="24"/>
+          <w:lang w:val="en-US"/>
+        </w:rPr>
+        <w:t xml:space="preserve">Database </w:t>
+      </w:r>
+    </w:p>
+    <w:p>
+      <w:pPr>
+        <w:ind w:left="720"/>
+        <w:jc w:val="both"/>
+        <w:rPr>
+          <w:rFonts w:ascii="Times New Roman" w:hAnsi="Times New Roman" w:cs="Times New Roman"/>
+          <w:sz w:val="24"/>
+          <w:szCs w:val="24"/>
+          <w:lang w:val="en-US"/>
+        </w:rPr>
+      </w:pPr>
+      <w:r>
+        <w:rPr>
+          <w:rFonts w:ascii="Times New Roman" w:hAnsi="Times New Roman" w:cs="Times New Roman"/>
+          <w:sz w:val="24"/>
+          <w:szCs w:val="24"/>
+          <w:lang w:val="en-US"/>
+        </w:rPr>
+        <w:t>1.</w:t>
+      </w:r>
+      <w:r>
+        <w:rPr>
+          <w:rFonts w:ascii="Times New Roman" w:hAnsi="Times New Roman" w:cs="Times New Roman"/>
+          <w:sz w:val="24"/>
+          <w:szCs w:val="24"/>
+          <w:lang w:val="en-US"/>
+        </w:rPr>
+        <w:t>Relational</w:t>
+      </w:r>
+      <w:r>
+        <w:rPr>
+          <w:rFonts w:ascii="Times New Roman" w:hAnsi="Times New Roman" w:cs="Times New Roman"/>
+          <w:sz w:val="24"/>
+          <w:szCs w:val="24"/>
+          <w:lang w:val="en-US"/>
+        </w:rPr>
+        <w:t xml:space="preserve"> </w:t>
+      </w:r>
+      <w:r>
+        <w:rPr>
+          <w:rFonts w:ascii="Times New Roman" w:hAnsi="Times New Roman" w:cs="Times New Roman"/>
+          <w:sz w:val="24"/>
+          <w:szCs w:val="24"/>
+          <w:lang w:val="en-US"/>
+        </w:rPr>
+        <w:t>Database management system such as MySQL</w:t>
+      </w:r>
+    </w:p>
+    <w:p>
+      <w:pPr>
+        <w:ind w:left="720"/>
+        <w:jc w:val="both"/>
+        <w:rPr>
+          <w:rFonts w:ascii="Times New Roman" w:hAnsi="Times New Roman" w:cs="Times New Roman"/>
+          <w:sz w:val="24"/>
+          <w:szCs w:val="24"/>
+          <w:lang w:val="en-US"/>
+        </w:rPr>
+      </w:pPr>
+      <w:r>
+        <w:rPr>
+          <w:rFonts w:ascii="Times New Roman" w:hAnsi="Times New Roman" w:cs="Times New Roman"/>
+          <w:sz w:val="24"/>
+          <w:szCs w:val="24"/>
+          <w:lang w:val="en-US"/>
+        </w:rPr>
+        <w:t>2.</w:t>
+      </w:r>
+      <w:r>
+        <w:rPr>
+          <w:rFonts w:ascii="Times New Roman" w:hAnsi="Times New Roman" w:cs="Times New Roman"/>
+          <w:sz w:val="24"/>
+          <w:szCs w:val="24"/>
+          <w:lang w:val="en-US"/>
+        </w:rPr>
+        <w:t xml:space="preserve">Data access layer </w:t>
+      </w:r>
+    </w:p>
+    <w:p>
+      <w:pPr>
+        <w:ind w:left="720"/>
+        <w:jc w:val="both"/>
+        <w:rPr>
+          <w:rFonts w:ascii="Times New Roman" w:hAnsi="Times New Roman" w:cs="Times New Roman"/>
+          <w:sz w:val="24"/>
+          <w:szCs w:val="24"/>
+          <w:lang w:val="en-US"/>
+        </w:rPr>
+      </w:pPr>
+    </w:p>
+    <w:p>
+      <w:pPr>
+        <w:jc w:val="both"/>
+        <w:rPr>
+          <w:rFonts w:ascii="Times New Roman" w:hAnsi="Times New Roman" w:cs="Times New Roman"/>
+          <w:b/>
+          <w:bCs/>
+          <w:sz w:val="24"/>
+          <w:szCs w:val="24"/>
+          <w:lang w:val="en-US"/>
+        </w:rPr>
+      </w:pPr>
+      <w:r>
+        <w:rPr>
+          <w:rFonts w:ascii="Times New Roman" w:hAnsi="Times New Roman" w:cs="Times New Roman"/>
+          <w:b/>
+          <w:bCs/>
+          <w:sz w:val="24"/>
+          <w:szCs w:val="24"/>
+          <w:highlight w:val="yellow"/>
+          <w:lang w:val="en-US"/>
+        </w:rPr>
+        <w:t>Technical Specification</w:t>
+      </w:r>
     </w:p>
     <w:p>
       <w:pPr>
@@ -4429,6 +5913,32 @@
 
 <file path=word/numbering.xml><?xml version="1.0" encoding="utf-8"?>
 <w:numbering xmlns:wpc="http://schemas.microsoft.com/office/word/2010/wordprocessingCanvas" xmlns:cx="http://schemas.microsoft.com/office/drawing/2014/chartex" xmlns:cx1="http://schemas.microsoft.com/office/drawing/2015/9/8/chartex" xmlns:cx2="http://schemas.microsoft.com/office/drawing/2015/10/21/chartex" xmlns:cx3="http://schemas.microsoft.com/office/drawing/2016/5/9/chartex" xmlns:cx4="http://schemas.microsoft.com/office/drawing/2016/5/10/chartex" xmlns:cx5="http://schemas.microsoft.com/office/drawing/2016/5/11/chartex" xmlns:cx6="http://schemas.microsoft.com/office/drawing/2016/5/12/chartex" xmlns:cx7="http://schemas.microsoft.com/office/drawing/2016/5/13/chartex" xmlns:cx8="http://schemas.microsoft.com/office/drawing/2016/5/14/chartex" xmlns:mc="http://schemas.openxmlformats.org/markup-compatibility/2006" xmlns:aink="http://schemas.microsoft.com/office/drawing/2016/ink" xmlns:am3d="http://schemas.microsoft.com/office/drawing/2017/model3d" xmlns:o="urn:schemas-microsoft-com:office:office" xmlns:oel="http://schemas.microsoft.com/office/2019/extlst" xmlns:r="http://schemas.openxmlformats.org/officeDocument/2006/relationships" xmlns:m="http://schemas.openxmlformats.org/officeDocument/2006/math" xmlns:v="urn:schemas-microsoft-com:vml" xmlns:wp14="http://schemas.microsoft.com/office/word/2010/wordprocessingDrawing" xmlns:wp="http://schemas.openxmlformats.org/drawingml/2006/wordprocessingDrawing" xmlns:w10="urn:schemas-microsoft-com:office:word" xmlns:w="http://schemas.openxmlformats.org/wordprocessingml/2006/main" xmlns:w14="http://schemas.microsoft.com/office/word/2010/wordml" xmlns:w15="http://schemas.microsoft.com/office/word/2012/wordml" xmlns:w16cex="http://schemas.microsoft.com/office/word/2018/wordml/cex" xmlns:w16cid="http://schemas.microsoft.com/office/word/2016/wordml/cid" xmlns:w16="http://schemas.microsoft.com/office/word/2018/wordml" xmlns:w16sdtdh="http://schemas.microsoft.com/office/word/2020/wordml/sdtdatahash" xmlns:w16se="http://schemas.microsoft.com/office/word/2015/wordml/symex" xmlns:wpg="http://schemas.microsoft.com/office/word/2010/wordprocessingGroup" xmlns:wpi="http://schemas.microsoft.com/office/word/2010/wordprocessingInk" xmlns:wne="http://schemas.microsoft.com/office/word/2006/wordml" xmlns:wps="http://schemas.microsoft.com/office/word/2010/wordprocessingShape" mc:Ignorable="w14 w15 w16se w16cid w16 w16cex w16sdtdh wp14">
+  <w:numPicBullet w:numPicBulletId="0">
+    <w:pict>
+      <v:shapetype id="_x0000_t75" coordsize="21600,21600" o:spt="75" o:preferrelative="t" path="m@4@5l@4@11@9@11@9@5xe" filled="f" stroked="f">
+        <v:stroke joinstyle="miter"/>
+        <v:formulas>
+          <v:f eqn="if lineDrawn pixelLineWidth 0"/>
+          <v:f eqn="sum @0 1 0"/>
+          <v:f eqn="sum 0 0 @1"/>
+          <v:f eqn="prod @2 1 2"/>
+          <v:f eqn="prod @3 21600 pixelWidth"/>
+          <v:f eqn="prod @3 21600 pixelHeight"/>
+          <v:f eqn="sum @0 0 1"/>
+          <v:f eqn="prod @6 1 2"/>
+          <v:f eqn="prod @7 21600 pixelWidth"/>
+          <v:f eqn="sum @8 21600 0"/>
+          <v:f eqn="prod @7 21600 pixelHeight"/>
+          <v:f eqn="sum @10 21600 0"/>
+        </v:formulas>
+        <v:path o:extrusionok="f" gradientshapeok="t" o:connecttype="rect"/>
+        <o:lock v:ext="edit" aspectratio="t"/>
+      </v:shapetype>
+      <v:shape id="_x0000_i1077" type="#_x0000_t75" style="width:11.25pt;height:11.25pt" o:bullet="t">
+        <v:imagedata r:id="rId1" o:title="msoC2E"/>
+      </v:shape>
+    </w:pict>
+  </w:numPicBullet>
   <w:abstractNum w:abstractNumId="0" w15:restartNumberingAfterBreak="0">
     <w:nsid w:val="016D6612"/>
     <w:multiLevelType w:val="multilevel"/>
@@ -5014,6 +6524,120 @@
     </w:lvl>
   </w:abstractNum>
   <w:abstractNum w:abstractNumId="4" w15:restartNumberingAfterBreak="0">
+    <w:nsid w:val="075731E4"/>
+    <w:multiLevelType w:val="hybridMultilevel"/>
+    <w:tmpl w:val="57BAD4AE"/>
+    <w:lvl w:ilvl="0" w:tplc="40090007">
+      <w:start w:val="1"/>
+      <w:numFmt w:val="bullet"/>
+      <w:lvlText w:val=""/>
+      <w:lvlPicBulletId w:val="0"/>
+      <w:lvlJc w:val="left"/>
+      <w:pPr>
+        <w:ind w:left="720" w:hanging="360"/>
+      </w:pPr>
+      <w:rPr>
+        <w:rFonts w:ascii="Symbol" w:hAnsi="Symbol" w:hint="default"/>
+      </w:rPr>
+    </w:lvl>
+    <w:lvl w:ilvl="1" w:tplc="40090003" w:tentative="1">
+      <w:start w:val="1"/>
+      <w:numFmt w:val="bullet"/>
+      <w:lvlText w:val="o"/>
+      <w:lvlJc w:val="left"/>
+      <w:pPr>
+        <w:ind w:left="1440" w:hanging="360"/>
+      </w:pPr>
+      <w:rPr>
+        <w:rFonts w:ascii="Courier New" w:hAnsi="Courier New" w:cs="Courier New" w:hint="default"/>
+      </w:rPr>
+    </w:lvl>
+    <w:lvl w:ilvl="2" w:tplc="40090005" w:tentative="1">
+      <w:start w:val="1"/>
+      <w:numFmt w:val="bullet"/>
+      <w:lvlText w:val=""/>
+      <w:lvlJc w:val="left"/>
+      <w:pPr>
+        <w:ind w:left="2160" w:hanging="360"/>
+      </w:pPr>
+      <w:rPr>
+        <w:rFonts w:ascii="Wingdings" w:hAnsi="Wingdings" w:hint="default"/>
+      </w:rPr>
+    </w:lvl>
+    <w:lvl w:ilvl="3" w:tplc="40090001" w:tentative="1">
+      <w:start w:val="1"/>
+      <w:numFmt w:val="bullet"/>
+      <w:lvlText w:val=""/>
+      <w:lvlJc w:val="left"/>
+      <w:pPr>
+        <w:ind w:left="2880" w:hanging="360"/>
+      </w:pPr>
+      <w:rPr>
+        <w:rFonts w:ascii="Symbol" w:hAnsi="Symbol" w:hint="default"/>
+      </w:rPr>
+    </w:lvl>
+    <w:lvl w:ilvl="4" w:tplc="40090003" w:tentative="1">
+      <w:start w:val="1"/>
+      <w:numFmt w:val="bullet"/>
+      <w:lvlText w:val="o"/>
+      <w:lvlJc w:val="left"/>
+      <w:pPr>
+        <w:ind w:left="3600" w:hanging="360"/>
+      </w:pPr>
+      <w:rPr>
+        <w:rFonts w:ascii="Courier New" w:hAnsi="Courier New" w:cs="Courier New" w:hint="default"/>
+      </w:rPr>
+    </w:lvl>
+    <w:lvl w:ilvl="5" w:tplc="40090005" w:tentative="1">
+      <w:start w:val="1"/>
+      <w:numFmt w:val="bullet"/>
+      <w:lvlText w:val=""/>
+      <w:lvlJc w:val="left"/>
+      <w:pPr>
+        <w:ind w:left="4320" w:hanging="360"/>
+      </w:pPr>
+      <w:rPr>
+        <w:rFonts w:ascii="Wingdings" w:hAnsi="Wingdings" w:hint="default"/>
+      </w:rPr>
+    </w:lvl>
+    <w:lvl w:ilvl="6" w:tplc="40090001" w:tentative="1">
+      <w:start w:val="1"/>
+      <w:numFmt w:val="bullet"/>
+      <w:lvlText w:val=""/>
+      <w:lvlJc w:val="left"/>
+      <w:pPr>
+        <w:ind w:left="5040" w:hanging="360"/>
+      </w:pPr>
+      <w:rPr>
+        <w:rFonts w:ascii="Symbol" w:hAnsi="Symbol" w:hint="default"/>
+      </w:rPr>
+    </w:lvl>
+    <w:lvl w:ilvl="7" w:tplc="40090003" w:tentative="1">
+      <w:start w:val="1"/>
+      <w:numFmt w:val="bullet"/>
+      <w:lvlText w:val="o"/>
+      <w:lvlJc w:val="left"/>
+      <w:pPr>
+        <w:ind w:left="5760" w:hanging="360"/>
+      </w:pPr>
+      <w:rPr>
+        <w:rFonts w:ascii="Courier New" w:hAnsi="Courier New" w:cs="Courier New" w:hint="default"/>
+      </w:rPr>
+    </w:lvl>
+    <w:lvl w:ilvl="8" w:tplc="40090005" w:tentative="1">
+      <w:start w:val="1"/>
+      <w:numFmt w:val="bullet"/>
+      <w:lvlText w:val=""/>
+      <w:lvlJc w:val="left"/>
+      <w:pPr>
+        <w:ind w:left="6480" w:hanging="360"/>
+      </w:pPr>
+      <w:rPr>
+        <w:rFonts w:ascii="Wingdings" w:hAnsi="Wingdings" w:hint="default"/>
+      </w:rPr>
+    </w:lvl>
+  </w:abstractNum>
+  <w:abstractNum w:abstractNumId="5" w15:restartNumberingAfterBreak="0">
     <w:nsid w:val="07742BDB"/>
     <w:multiLevelType w:val="hybridMultilevel"/>
     <w:tmpl w:val="14B0276A"/>
@@ -5105,7 +6729,7 @@
       </w:pPr>
     </w:lvl>
   </w:abstractNum>
-  <w:abstractNum w:abstractNumId="5" w15:restartNumberingAfterBreak="0">
+  <w:abstractNum w:abstractNumId="6" w15:restartNumberingAfterBreak="0">
     <w:nsid w:val="0A7F6A69"/>
     <w:multiLevelType w:val="multilevel"/>
     <w:tmpl w:val="F37696F4"/>
@@ -5250,7 +6874,7 @@
       </w:rPr>
     </w:lvl>
   </w:abstractNum>
-  <w:abstractNum w:abstractNumId="6" w15:restartNumberingAfterBreak="0">
+  <w:abstractNum w:abstractNumId="7" w15:restartNumberingAfterBreak="0">
     <w:nsid w:val="0D552DDD"/>
     <w:multiLevelType w:val="hybridMultilevel"/>
     <w:tmpl w:val="E4201E44"/>
@@ -5347,7 +6971,156 @@
       </w:pPr>
     </w:lvl>
   </w:abstractNum>
-  <w:abstractNum w:abstractNumId="7" w15:restartNumberingAfterBreak="0">
+  <w:abstractNum w:abstractNumId="8" w15:restartNumberingAfterBreak="0">
+    <w:nsid w:val="0E02176C"/>
+    <w:multiLevelType w:val="multilevel"/>
+    <w:tmpl w:val="609A7388"/>
+    <w:lvl w:ilvl="0">
+      <w:start w:val="1"/>
+      <w:numFmt w:val="bullet"/>
+      <w:lvlText w:val=""/>
+      <w:lvlJc w:val="left"/>
+      <w:pPr>
+        <w:tabs>
+          <w:tab w:val="num" w:pos="1080"/>
+        </w:tabs>
+        <w:ind w:left="1080" w:hanging="360"/>
+      </w:pPr>
+      <w:rPr>
+        <w:rFonts w:ascii="Symbol" w:hAnsi="Symbol" w:hint="default"/>
+        <w:sz w:val="20"/>
+      </w:rPr>
+    </w:lvl>
+    <w:lvl w:ilvl="1" w:tentative="1">
+      <w:start w:val="1"/>
+      <w:numFmt w:val="bullet"/>
+      <w:lvlText w:val=""/>
+      <w:lvlJc w:val="left"/>
+      <w:pPr>
+        <w:tabs>
+          <w:tab w:val="num" w:pos="1800"/>
+        </w:tabs>
+        <w:ind w:left="1800" w:hanging="360"/>
+      </w:pPr>
+      <w:rPr>
+        <w:rFonts w:ascii="Symbol" w:hAnsi="Symbol" w:hint="default"/>
+        <w:sz w:val="20"/>
+      </w:rPr>
+    </w:lvl>
+    <w:lvl w:ilvl="2" w:tentative="1">
+      <w:start w:val="1"/>
+      <w:numFmt w:val="bullet"/>
+      <w:lvlText w:val=""/>
+      <w:lvlJc w:val="left"/>
+      <w:pPr>
+        <w:tabs>
+          <w:tab w:val="num" w:pos="2520"/>
+        </w:tabs>
+        <w:ind w:left="2520" w:hanging="360"/>
+      </w:pPr>
+      <w:rPr>
+        <w:rFonts w:ascii="Symbol" w:hAnsi="Symbol" w:hint="default"/>
+        <w:sz w:val="20"/>
+      </w:rPr>
+    </w:lvl>
+    <w:lvl w:ilvl="3" w:tentative="1">
+      <w:start w:val="1"/>
+      <w:numFmt w:val="bullet"/>
+      <w:lvlText w:val=""/>
+      <w:lvlJc w:val="left"/>
+      <w:pPr>
+        <w:tabs>
+          <w:tab w:val="num" w:pos="3240"/>
+        </w:tabs>
+        <w:ind w:left="3240" w:hanging="360"/>
+      </w:pPr>
+      <w:rPr>
+        <w:rFonts w:ascii="Symbol" w:hAnsi="Symbol" w:hint="default"/>
+        <w:sz w:val="20"/>
+      </w:rPr>
+    </w:lvl>
+    <w:lvl w:ilvl="4" w:tentative="1">
+      <w:start w:val="1"/>
+      <w:numFmt w:val="bullet"/>
+      <w:lvlText w:val=""/>
+      <w:lvlJc w:val="left"/>
+      <w:pPr>
+        <w:tabs>
+          <w:tab w:val="num" w:pos="3960"/>
+        </w:tabs>
+        <w:ind w:left="3960" w:hanging="360"/>
+      </w:pPr>
+      <w:rPr>
+        <w:rFonts w:ascii="Symbol" w:hAnsi="Symbol" w:hint="default"/>
+        <w:sz w:val="20"/>
+      </w:rPr>
+    </w:lvl>
+    <w:lvl w:ilvl="5" w:tentative="1">
+      <w:start w:val="1"/>
+      <w:numFmt w:val="bullet"/>
+      <w:lvlText w:val=""/>
+      <w:lvlJc w:val="left"/>
+      <w:pPr>
+        <w:tabs>
+          <w:tab w:val="num" w:pos="4680"/>
+        </w:tabs>
+        <w:ind w:left="4680" w:hanging="360"/>
+      </w:pPr>
+      <w:rPr>
+        <w:rFonts w:ascii="Symbol" w:hAnsi="Symbol" w:hint="default"/>
+        <w:sz w:val="20"/>
+      </w:rPr>
+    </w:lvl>
+    <w:lvl w:ilvl="6" w:tentative="1">
+      <w:start w:val="1"/>
+      <w:numFmt w:val="bullet"/>
+      <w:lvlText w:val=""/>
+      <w:lvlJc w:val="left"/>
+      <w:pPr>
+        <w:tabs>
+          <w:tab w:val="num" w:pos="5400"/>
+        </w:tabs>
+        <w:ind w:left="5400" w:hanging="360"/>
+      </w:pPr>
+      <w:rPr>
+        <w:rFonts w:ascii="Symbol" w:hAnsi="Symbol" w:hint="default"/>
+        <w:sz w:val="20"/>
+      </w:rPr>
+    </w:lvl>
+    <w:lvl w:ilvl="7" w:tentative="1">
+      <w:start w:val="1"/>
+      <w:numFmt w:val="bullet"/>
+      <w:lvlText w:val=""/>
+      <w:lvlJc w:val="left"/>
+      <w:pPr>
+        <w:tabs>
+          <w:tab w:val="num" w:pos="6120"/>
+        </w:tabs>
+        <w:ind w:left="6120" w:hanging="360"/>
+      </w:pPr>
+      <w:rPr>
+        <w:rFonts w:ascii="Symbol" w:hAnsi="Symbol" w:hint="default"/>
+        <w:sz w:val="20"/>
+      </w:rPr>
+    </w:lvl>
+    <w:lvl w:ilvl="8" w:tentative="1">
+      <w:start w:val="1"/>
+      <w:numFmt w:val="bullet"/>
+      <w:lvlText w:val=""/>
+      <w:lvlJc w:val="left"/>
+      <w:pPr>
+        <w:tabs>
+          <w:tab w:val="num" w:pos="6840"/>
+        </w:tabs>
+        <w:ind w:left="6840" w:hanging="360"/>
+      </w:pPr>
+      <w:rPr>
+        <w:rFonts w:ascii="Symbol" w:hAnsi="Symbol" w:hint="default"/>
+        <w:sz w:val="20"/>
+      </w:rPr>
+    </w:lvl>
+  </w:abstractNum>
+  <w:abstractNum w:abstractNumId="9" w15:restartNumberingAfterBreak="0">
     <w:nsid w:val="0E797A07"/>
     <w:multiLevelType w:val="hybridMultilevel"/>
     <w:tmpl w:val="57B88B00"/>
@@ -5460,7 +7233,7 @@
       </w:rPr>
     </w:lvl>
   </w:abstractNum>
-  <w:abstractNum w:abstractNumId="8" w15:restartNumberingAfterBreak="0">
+  <w:abstractNum w:abstractNumId="10" w15:restartNumberingAfterBreak="0">
     <w:nsid w:val="10861F16"/>
     <w:multiLevelType w:val="multilevel"/>
     <w:tmpl w:val="98B26E84"/>
@@ -5605,7 +7378,7 @@
       </w:rPr>
     </w:lvl>
   </w:abstractNum>
-  <w:abstractNum w:abstractNumId="9" w15:restartNumberingAfterBreak="0">
+  <w:abstractNum w:abstractNumId="11" w15:restartNumberingAfterBreak="0">
     <w:nsid w:val="121F520B"/>
     <w:multiLevelType w:val="hybridMultilevel"/>
     <w:tmpl w:val="C3146910"/>
@@ -5694,7 +7467,7 @@
       </w:pPr>
     </w:lvl>
   </w:abstractNum>
-  <w:abstractNum w:abstractNumId="10" w15:restartNumberingAfterBreak="0">
+  <w:abstractNum w:abstractNumId="12" w15:restartNumberingAfterBreak="0">
     <w:nsid w:val="1572688A"/>
     <w:multiLevelType w:val="hybridMultilevel"/>
     <w:tmpl w:val="33BC29C6"/>
@@ -5807,7 +7580,7 @@
       </w:rPr>
     </w:lvl>
   </w:abstractNum>
-  <w:abstractNum w:abstractNumId="11" w15:restartNumberingAfterBreak="0">
+  <w:abstractNum w:abstractNumId="13" w15:restartNumberingAfterBreak="0">
     <w:nsid w:val="18372DCD"/>
     <w:multiLevelType w:val="hybridMultilevel"/>
     <w:tmpl w:val="595EC914"/>
@@ -5899,7 +7672,7 @@
       </w:pPr>
     </w:lvl>
   </w:abstractNum>
-  <w:abstractNum w:abstractNumId="12" w15:restartNumberingAfterBreak="0">
+  <w:abstractNum w:abstractNumId="14" w15:restartNumberingAfterBreak="0">
     <w:nsid w:val="1BFA69B3"/>
     <w:multiLevelType w:val="hybridMultilevel"/>
     <w:tmpl w:val="9CC476A4"/>
@@ -6012,7 +7785,7 @@
       </w:rPr>
     </w:lvl>
   </w:abstractNum>
-  <w:abstractNum w:abstractNumId="13" w15:restartNumberingAfterBreak="0">
+  <w:abstractNum w:abstractNumId="15" w15:restartNumberingAfterBreak="0">
     <w:nsid w:val="1C4D6AA6"/>
     <w:multiLevelType w:val="multilevel"/>
     <w:tmpl w:val="DD9E71BC"/>
@@ -6157,7 +7930,120 @@
       </w:rPr>
     </w:lvl>
   </w:abstractNum>
-  <w:abstractNum w:abstractNumId="14" w15:restartNumberingAfterBreak="0">
+  <w:abstractNum w:abstractNumId="16" w15:restartNumberingAfterBreak="0">
+    <w:nsid w:val="1D1271E0"/>
+    <w:multiLevelType w:val="hybridMultilevel"/>
+    <w:tmpl w:val="E190CDFE"/>
+    <w:lvl w:ilvl="0" w:tplc="40090003">
+      <w:start w:val="1"/>
+      <w:numFmt w:val="bullet"/>
+      <w:lvlText w:val="o"/>
+      <w:lvlJc w:val="left"/>
+      <w:pPr>
+        <w:ind w:left="1440" w:hanging="360"/>
+      </w:pPr>
+      <w:rPr>
+        <w:rFonts w:ascii="Courier New" w:hAnsi="Courier New" w:cs="Courier New" w:hint="default"/>
+      </w:rPr>
+    </w:lvl>
+    <w:lvl w:ilvl="1" w:tplc="40090003" w:tentative="1">
+      <w:start w:val="1"/>
+      <w:numFmt w:val="bullet"/>
+      <w:lvlText w:val="o"/>
+      <w:lvlJc w:val="left"/>
+      <w:pPr>
+        <w:ind w:left="2160" w:hanging="360"/>
+      </w:pPr>
+      <w:rPr>
+        <w:rFonts w:ascii="Courier New" w:hAnsi="Courier New" w:cs="Courier New" w:hint="default"/>
+      </w:rPr>
+    </w:lvl>
+    <w:lvl w:ilvl="2" w:tplc="40090005" w:tentative="1">
+      <w:start w:val="1"/>
+      <w:numFmt w:val="bullet"/>
+      <w:lvlText w:val=""/>
+      <w:lvlJc w:val="left"/>
+      <w:pPr>
+        <w:ind w:left="2880" w:hanging="360"/>
+      </w:pPr>
+      <w:rPr>
+        <w:rFonts w:ascii="Wingdings" w:hAnsi="Wingdings" w:hint="default"/>
+      </w:rPr>
+    </w:lvl>
+    <w:lvl w:ilvl="3" w:tplc="40090001" w:tentative="1">
+      <w:start w:val="1"/>
+      <w:numFmt w:val="bullet"/>
+      <w:lvlText w:val=""/>
+      <w:lvlJc w:val="left"/>
+      <w:pPr>
+        <w:ind w:left="3600" w:hanging="360"/>
+      </w:pPr>
+      <w:rPr>
+        <w:rFonts w:ascii="Symbol" w:hAnsi="Symbol" w:hint="default"/>
+      </w:rPr>
+    </w:lvl>
+    <w:lvl w:ilvl="4" w:tplc="40090003" w:tentative="1">
+      <w:start w:val="1"/>
+      <w:numFmt w:val="bullet"/>
+      <w:lvlText w:val="o"/>
+      <w:lvlJc w:val="left"/>
+      <w:pPr>
+        <w:ind w:left="4320" w:hanging="360"/>
+      </w:pPr>
+      <w:rPr>
+        <w:rFonts w:ascii="Courier New" w:hAnsi="Courier New" w:cs="Courier New" w:hint="default"/>
+      </w:rPr>
+    </w:lvl>
+    <w:lvl w:ilvl="5" w:tplc="40090005" w:tentative="1">
+      <w:start w:val="1"/>
+      <w:numFmt w:val="bullet"/>
+      <w:lvlText w:val=""/>
+      <w:lvlJc w:val="left"/>
+      <w:pPr>
+        <w:ind w:left="5040" w:hanging="360"/>
+      </w:pPr>
+      <w:rPr>
+        <w:rFonts w:ascii="Wingdings" w:hAnsi="Wingdings" w:hint="default"/>
+      </w:rPr>
+    </w:lvl>
+    <w:lvl w:ilvl="6" w:tplc="40090001" w:tentative="1">
+      <w:start w:val="1"/>
+      <w:numFmt w:val="bullet"/>
+      <w:lvlText w:val=""/>
+      <w:lvlJc w:val="left"/>
+      <w:pPr>
+        <w:ind w:left="5760" w:hanging="360"/>
+      </w:pPr>
+      <w:rPr>
+        <w:rFonts w:ascii="Symbol" w:hAnsi="Symbol" w:hint="default"/>
+      </w:rPr>
+    </w:lvl>
+    <w:lvl w:ilvl="7" w:tplc="40090003" w:tentative="1">
+      <w:start w:val="1"/>
+      <w:numFmt w:val="bullet"/>
+      <w:lvlText w:val="o"/>
+      <w:lvlJc w:val="left"/>
+      <w:pPr>
+        <w:ind w:left="6480" w:hanging="360"/>
+      </w:pPr>
+      <w:rPr>
+        <w:rFonts w:ascii="Courier New" w:hAnsi="Courier New" w:cs="Courier New" w:hint="default"/>
+      </w:rPr>
+    </w:lvl>
+    <w:lvl w:ilvl="8" w:tplc="40090005" w:tentative="1">
+      <w:start w:val="1"/>
+      <w:numFmt w:val="bullet"/>
+      <w:lvlText w:val=""/>
+      <w:lvlJc w:val="left"/>
+      <w:pPr>
+        <w:ind w:left="7200" w:hanging="360"/>
+      </w:pPr>
+      <w:rPr>
+        <w:rFonts w:ascii="Wingdings" w:hAnsi="Wingdings" w:hint="default"/>
+      </w:rPr>
+    </w:lvl>
+  </w:abstractNum>
+  <w:abstractNum w:abstractNumId="17" w15:restartNumberingAfterBreak="0">
     <w:nsid w:val="1DB904FB"/>
     <w:multiLevelType w:val="multilevel"/>
     <w:tmpl w:val="9C1089F0"/>
@@ -6302,7 +8188,124 @@
       </w:rPr>
     </w:lvl>
   </w:abstractNum>
-  <w:abstractNum w:abstractNumId="15" w15:restartNumberingAfterBreak="0">
+  <w:abstractNum w:abstractNumId="18" w15:restartNumberingAfterBreak="0">
+    <w:nsid w:val="1FF94A5B"/>
+    <w:multiLevelType w:val="multilevel"/>
+    <w:tmpl w:val="720A6296"/>
+    <w:lvl w:ilvl="0">
+      <w:start w:val="1"/>
+      <w:numFmt w:val="decimal"/>
+      <w:lvlText w:val="%1."/>
+      <w:lvlJc w:val="left"/>
+      <w:pPr>
+        <w:tabs>
+          <w:tab w:val="num" w:pos="1080"/>
+        </w:tabs>
+        <w:ind w:left="1080" w:hanging="360"/>
+      </w:pPr>
+    </w:lvl>
+    <w:lvl w:ilvl="1">
+      <w:start w:val="1"/>
+      <w:numFmt w:val="bullet"/>
+      <w:lvlText w:val=""/>
+      <w:lvlJc w:val="left"/>
+      <w:pPr>
+        <w:tabs>
+          <w:tab w:val="num" w:pos="1800"/>
+        </w:tabs>
+        <w:ind w:left="1800" w:hanging="360"/>
+      </w:pPr>
+      <w:rPr>
+        <w:rFonts w:ascii="Symbol" w:hAnsi="Symbol" w:hint="default"/>
+        <w:sz w:val="20"/>
+      </w:rPr>
+    </w:lvl>
+    <w:lvl w:ilvl="2" w:tentative="1">
+      <w:start w:val="1"/>
+      <w:numFmt w:val="decimal"/>
+      <w:lvlText w:val="%3."/>
+      <w:lvlJc w:val="left"/>
+      <w:pPr>
+        <w:tabs>
+          <w:tab w:val="num" w:pos="2520"/>
+        </w:tabs>
+        <w:ind w:left="2520" w:hanging="360"/>
+      </w:pPr>
+    </w:lvl>
+    <w:lvl w:ilvl="3" w:tentative="1">
+      <w:start w:val="1"/>
+      <w:numFmt w:val="decimal"/>
+      <w:lvlText w:val="%4."/>
+      <w:lvlJc w:val="left"/>
+      <w:pPr>
+        <w:tabs>
+          <w:tab w:val="num" w:pos="3240"/>
+        </w:tabs>
+        <w:ind w:left="3240" w:hanging="360"/>
+      </w:pPr>
+    </w:lvl>
+    <w:lvl w:ilvl="4" w:tentative="1">
+      <w:start w:val="1"/>
+      <w:numFmt w:val="decimal"/>
+      <w:lvlText w:val="%5."/>
+      <w:lvlJc w:val="left"/>
+      <w:pPr>
+        <w:tabs>
+          <w:tab w:val="num" w:pos="3960"/>
+        </w:tabs>
+        <w:ind w:left="3960" w:hanging="360"/>
+      </w:pPr>
+    </w:lvl>
+    <w:lvl w:ilvl="5" w:tentative="1">
+      <w:start w:val="1"/>
+      <w:numFmt w:val="decimal"/>
+      <w:lvlText w:val="%6."/>
+      <w:lvlJc w:val="left"/>
+      <w:pPr>
+        <w:tabs>
+          <w:tab w:val="num" w:pos="4680"/>
+        </w:tabs>
+        <w:ind w:left="4680" w:hanging="360"/>
+      </w:pPr>
+    </w:lvl>
+    <w:lvl w:ilvl="6" w:tentative="1">
+      <w:start w:val="1"/>
+      <w:numFmt w:val="decimal"/>
+      <w:lvlText w:val="%7."/>
+      <w:lvlJc w:val="left"/>
+      <w:pPr>
+        <w:tabs>
+          <w:tab w:val="num" w:pos="5400"/>
+        </w:tabs>
+        <w:ind w:left="5400" w:hanging="360"/>
+      </w:pPr>
+    </w:lvl>
+    <w:lvl w:ilvl="7" w:tentative="1">
+      <w:start w:val="1"/>
+      <w:numFmt w:val="decimal"/>
+      <w:lvlText w:val="%8."/>
+      <w:lvlJc w:val="left"/>
+      <w:pPr>
+        <w:tabs>
+          <w:tab w:val="num" w:pos="6120"/>
+        </w:tabs>
+        <w:ind w:left="6120" w:hanging="360"/>
+      </w:pPr>
+    </w:lvl>
+    <w:lvl w:ilvl="8" w:tentative="1">
+      <w:start w:val="1"/>
+      <w:numFmt w:val="decimal"/>
+      <w:lvlText w:val="%9."/>
+      <w:lvlJc w:val="left"/>
+      <w:pPr>
+        <w:tabs>
+          <w:tab w:val="num" w:pos="6840"/>
+        </w:tabs>
+        <w:ind w:left="6840" w:hanging="360"/>
+      </w:pPr>
+    </w:lvl>
+  </w:abstractNum>
+  <w:abstractNum w:abstractNumId="19" w15:restartNumberingAfterBreak="0">
     <w:nsid w:val="21D51356"/>
     <w:multiLevelType w:val="multilevel"/>
     <w:tmpl w:val="2E000868"/>
@@ -6447,7 +8450,7 @@
       </w:rPr>
     </w:lvl>
   </w:abstractNum>
-  <w:abstractNum w:abstractNumId="16" w15:restartNumberingAfterBreak="0">
+  <w:abstractNum w:abstractNumId="20" w15:restartNumberingAfterBreak="0">
     <w:nsid w:val="2312187E"/>
     <w:multiLevelType w:val="multilevel"/>
     <w:tmpl w:val="A2066B28"/>
@@ -6596,7 +8599,7 @@
       </w:rPr>
     </w:lvl>
   </w:abstractNum>
-  <w:abstractNum w:abstractNumId="17" w15:restartNumberingAfterBreak="0">
+  <w:abstractNum w:abstractNumId="21" w15:restartNumberingAfterBreak="0">
     <w:nsid w:val="23385AED"/>
     <w:multiLevelType w:val="hybridMultilevel"/>
     <w:tmpl w:val="A0100D48"/>
@@ -6692,7 +8695,7 @@
       </w:pPr>
     </w:lvl>
   </w:abstractNum>
-  <w:abstractNum w:abstractNumId="18" w15:restartNumberingAfterBreak="0">
+  <w:abstractNum w:abstractNumId="22" w15:restartNumberingAfterBreak="0">
     <w:nsid w:val="23C0336C"/>
     <w:multiLevelType w:val="hybridMultilevel"/>
     <w:tmpl w:val="99CA7850"/>
@@ -6784,7 +8787,7 @@
       </w:pPr>
     </w:lvl>
   </w:abstractNum>
-  <w:abstractNum w:abstractNumId="19" w15:restartNumberingAfterBreak="0">
+  <w:abstractNum w:abstractNumId="23" w15:restartNumberingAfterBreak="0">
     <w:nsid w:val="24D13004"/>
     <w:multiLevelType w:val="hybridMultilevel"/>
     <w:tmpl w:val="D466D3E8"/>
@@ -6876,7 +8879,7 @@
       </w:pPr>
     </w:lvl>
   </w:abstractNum>
-  <w:abstractNum w:abstractNumId="20" w15:restartNumberingAfterBreak="0">
+  <w:abstractNum w:abstractNumId="24" w15:restartNumberingAfterBreak="0">
     <w:nsid w:val="25E203D4"/>
     <w:multiLevelType w:val="multilevel"/>
     <w:tmpl w:val="340E8282"/>
@@ -7021,7 +9024,7 @@
       </w:rPr>
     </w:lvl>
   </w:abstractNum>
-  <w:abstractNum w:abstractNumId="21" w15:restartNumberingAfterBreak="0">
+  <w:abstractNum w:abstractNumId="25" w15:restartNumberingAfterBreak="0">
     <w:nsid w:val="26FD01F0"/>
     <w:multiLevelType w:val="hybridMultilevel"/>
     <w:tmpl w:val="3C18DE0E"/>
@@ -7114,7 +9117,7 @@
       </w:pPr>
     </w:lvl>
   </w:abstractNum>
-  <w:abstractNum w:abstractNumId="22" w15:restartNumberingAfterBreak="0">
+  <w:abstractNum w:abstractNumId="26" w15:restartNumberingAfterBreak="0">
     <w:nsid w:val="27564CD8"/>
     <w:multiLevelType w:val="multilevel"/>
     <w:tmpl w:val="782C93AC"/>
@@ -7263,7 +9266,7 @@
       </w:rPr>
     </w:lvl>
   </w:abstractNum>
-  <w:abstractNum w:abstractNumId="23" w15:restartNumberingAfterBreak="0">
+  <w:abstractNum w:abstractNumId="27" w15:restartNumberingAfterBreak="0">
     <w:nsid w:val="289764F7"/>
     <w:multiLevelType w:val="multilevel"/>
     <w:tmpl w:val="DF347A7C"/>
@@ -7408,7 +9411,122 @@
       </w:rPr>
     </w:lvl>
   </w:abstractNum>
-  <w:abstractNum w:abstractNumId="24" w15:restartNumberingAfterBreak="0">
+  <w:abstractNum w:abstractNumId="28" w15:restartNumberingAfterBreak="0">
+    <w:nsid w:val="2A037E34"/>
+    <w:multiLevelType w:val="hybridMultilevel"/>
+    <w:tmpl w:val="4BD48DE2"/>
+    <w:lvl w:ilvl="0" w:tplc="40090007">
+      <w:start w:val="1"/>
+      <w:numFmt w:val="bullet"/>
+      <w:lvlText w:val=""/>
+      <w:lvlPicBulletId w:val="0"/>
+      <w:lvlJc w:val="left"/>
+      <w:pPr>
+        <w:ind w:left="360" w:hanging="360"/>
+      </w:pPr>
+      <w:rPr>
+        <w:rFonts w:ascii="Symbol" w:hAnsi="Symbol" w:hint="default"/>
+        <w:color w:val="auto"/>
+      </w:rPr>
+    </w:lvl>
+    <w:lvl w:ilvl="1" w:tplc="FFFFFFFF" w:tentative="1">
+      <w:start w:val="1"/>
+      <w:numFmt w:val="bullet"/>
+      <w:lvlText w:val="o"/>
+      <w:lvlJc w:val="left"/>
+      <w:pPr>
+        <w:ind w:left="1080" w:hanging="360"/>
+      </w:pPr>
+      <w:rPr>
+        <w:rFonts w:ascii="Courier New" w:hAnsi="Courier New" w:cs="Courier New" w:hint="default"/>
+      </w:rPr>
+    </w:lvl>
+    <w:lvl w:ilvl="2" w:tplc="FFFFFFFF" w:tentative="1">
+      <w:start w:val="1"/>
+      <w:numFmt w:val="bullet"/>
+      <w:lvlText w:val=""/>
+      <w:lvlJc w:val="left"/>
+      <w:pPr>
+        <w:ind w:left="1800" w:hanging="360"/>
+      </w:pPr>
+      <w:rPr>
+        <w:rFonts w:ascii="Wingdings" w:hAnsi="Wingdings" w:hint="default"/>
+      </w:rPr>
+    </w:lvl>
+    <w:lvl w:ilvl="3" w:tplc="FFFFFFFF" w:tentative="1">
+      <w:start w:val="1"/>
+      <w:numFmt w:val="bullet"/>
+      <w:lvlText w:val=""/>
+      <w:lvlJc w:val="left"/>
+      <w:pPr>
+        <w:ind w:left="2520" w:hanging="360"/>
+      </w:pPr>
+      <w:rPr>
+        <w:rFonts w:ascii="Symbol" w:hAnsi="Symbol" w:hint="default"/>
+      </w:rPr>
+    </w:lvl>
+    <w:lvl w:ilvl="4" w:tplc="FFFFFFFF" w:tentative="1">
+      <w:start w:val="1"/>
+      <w:numFmt w:val="bullet"/>
+      <w:lvlText w:val="o"/>
+      <w:lvlJc w:val="left"/>
+      <w:pPr>
+        <w:ind w:left="3240" w:hanging="360"/>
+      </w:pPr>
+      <w:rPr>
+        <w:rFonts w:ascii="Courier New" w:hAnsi="Courier New" w:cs="Courier New" w:hint="default"/>
+      </w:rPr>
+    </w:lvl>
+    <w:lvl w:ilvl="5" w:tplc="FFFFFFFF" w:tentative="1">
+      <w:start w:val="1"/>
+      <w:numFmt w:val="bullet"/>
+      <w:lvlText w:val=""/>
+      <w:lvlJc w:val="left"/>
+      <w:pPr>
+        <w:ind w:left="3960" w:hanging="360"/>
+      </w:pPr>
+      <w:rPr>
+        <w:rFonts w:ascii="Wingdings" w:hAnsi="Wingdings" w:hint="default"/>
+      </w:rPr>
+    </w:lvl>
+    <w:lvl w:ilvl="6" w:tplc="FFFFFFFF" w:tentative="1">
+      <w:start w:val="1"/>
+      <w:numFmt w:val="bullet"/>
+      <w:lvlText w:val=""/>
+      <w:lvlJc w:val="left"/>
+      <w:pPr>
+        <w:ind w:left="4680" w:hanging="360"/>
+      </w:pPr>
+      <w:rPr>
+        <w:rFonts w:ascii="Symbol" w:hAnsi="Symbol" w:hint="default"/>
+      </w:rPr>
+    </w:lvl>
+    <w:lvl w:ilvl="7" w:tplc="FFFFFFFF" w:tentative="1">
+      <w:start w:val="1"/>
+      <w:numFmt w:val="bullet"/>
+      <w:lvlText w:val="o"/>
+      <w:lvlJc w:val="left"/>
+      <w:pPr>
+        <w:ind w:left="5400" w:hanging="360"/>
+      </w:pPr>
+      <w:rPr>
+        <w:rFonts w:ascii="Courier New" w:hAnsi="Courier New" w:cs="Courier New" w:hint="default"/>
+      </w:rPr>
+    </w:lvl>
+    <w:lvl w:ilvl="8" w:tplc="FFFFFFFF" w:tentative="1">
+      <w:start w:val="1"/>
+      <w:numFmt w:val="bullet"/>
+      <w:lvlText w:val=""/>
+      <w:lvlJc w:val="left"/>
+      <w:pPr>
+        <w:ind w:left="6120" w:hanging="360"/>
+      </w:pPr>
+      <w:rPr>
+        <w:rFonts w:ascii="Wingdings" w:hAnsi="Wingdings" w:hint="default"/>
+      </w:rPr>
+    </w:lvl>
+  </w:abstractNum>
+  <w:abstractNum w:abstractNumId="29" w15:restartNumberingAfterBreak="0">
     <w:nsid w:val="2B63403D"/>
     <w:multiLevelType w:val="hybridMultilevel"/>
     <w:tmpl w:val="9DC4EB04"/>
@@ -7521,7 +9639,156 @@
       </w:rPr>
     </w:lvl>
   </w:abstractNum>
-  <w:abstractNum w:abstractNumId="25" w15:restartNumberingAfterBreak="0">
+  <w:abstractNum w:abstractNumId="30" w15:restartNumberingAfterBreak="0">
+    <w:nsid w:val="2C0C09D0"/>
+    <w:multiLevelType w:val="multilevel"/>
+    <w:tmpl w:val="3B4E6BC8"/>
+    <w:lvl w:ilvl="0">
+      <w:start w:val="1"/>
+      <w:numFmt w:val="bullet"/>
+      <w:lvlText w:val=""/>
+      <w:lvlJc w:val="left"/>
+      <w:pPr>
+        <w:tabs>
+          <w:tab w:val="num" w:pos="1440"/>
+        </w:tabs>
+        <w:ind w:left="1440" w:hanging="360"/>
+      </w:pPr>
+      <w:rPr>
+        <w:rFonts w:ascii="Symbol" w:hAnsi="Symbol" w:hint="default"/>
+        <w:sz w:val="20"/>
+      </w:rPr>
+    </w:lvl>
+    <w:lvl w:ilvl="1" w:tentative="1">
+      <w:start w:val="1"/>
+      <w:numFmt w:val="bullet"/>
+      <w:lvlText w:val=""/>
+      <w:lvlJc w:val="left"/>
+      <w:pPr>
+        <w:tabs>
+          <w:tab w:val="num" w:pos="2160"/>
+        </w:tabs>
+        <w:ind w:left="2160" w:hanging="360"/>
+      </w:pPr>
+      <w:rPr>
+        <w:rFonts w:ascii="Symbol" w:hAnsi="Symbol" w:hint="default"/>
+        <w:sz w:val="20"/>
+      </w:rPr>
+    </w:lvl>
+    <w:lvl w:ilvl="2" w:tentative="1">
+      <w:start w:val="1"/>
+      <w:numFmt w:val="bullet"/>
+      <w:lvlText w:val=""/>
+      <w:lvlJc w:val="left"/>
+      <w:pPr>
+        <w:tabs>
+          <w:tab w:val="num" w:pos="2880"/>
+        </w:tabs>
+        <w:ind w:left="2880" w:hanging="360"/>
+      </w:pPr>
+      <w:rPr>
+        <w:rFonts w:ascii="Symbol" w:hAnsi="Symbol" w:hint="default"/>
+        <w:sz w:val="20"/>
+      </w:rPr>
+    </w:lvl>
+    <w:lvl w:ilvl="3" w:tentative="1">
+      <w:start w:val="1"/>
+      <w:numFmt w:val="bullet"/>
+      <w:lvlText w:val=""/>
+      <w:lvlJc w:val="left"/>
+      <w:pPr>
+        <w:tabs>
+          <w:tab w:val="num" w:pos="3600"/>
+        </w:tabs>
+        <w:ind w:left="3600" w:hanging="360"/>
+      </w:pPr>
+      <w:rPr>
+        <w:rFonts w:ascii="Symbol" w:hAnsi="Symbol" w:hint="default"/>
+        <w:sz w:val="20"/>
+      </w:rPr>
+    </w:lvl>
+    <w:lvl w:ilvl="4" w:tentative="1">
+      <w:start w:val="1"/>
+      <w:numFmt w:val="bullet"/>
+      <w:lvlText w:val=""/>
+      <w:lvlJc w:val="left"/>
+      <w:pPr>
+        <w:tabs>
+          <w:tab w:val="num" w:pos="4320"/>
+        </w:tabs>
+        <w:ind w:left="4320" w:hanging="360"/>
+      </w:pPr>
+      <w:rPr>
+        <w:rFonts w:ascii="Symbol" w:hAnsi="Symbol" w:hint="default"/>
+        <w:sz w:val="20"/>
+      </w:rPr>
+    </w:lvl>
+    <w:lvl w:ilvl="5" w:tentative="1">
+      <w:start w:val="1"/>
+      <w:numFmt w:val="bullet"/>
+      <w:lvlText w:val=""/>
+      <w:lvlJc w:val="left"/>
+      <w:pPr>
+        <w:tabs>
+          <w:tab w:val="num" w:pos="5040"/>
+        </w:tabs>
+        <w:ind w:left="5040" w:hanging="360"/>
+      </w:pPr>
+      <w:rPr>
+        <w:rFonts w:ascii="Symbol" w:hAnsi="Symbol" w:hint="default"/>
+        <w:sz w:val="20"/>
+      </w:rPr>
+    </w:lvl>
+    <w:lvl w:ilvl="6" w:tentative="1">
+      <w:start w:val="1"/>
+      <w:numFmt w:val="bullet"/>
+      <w:lvlText w:val=""/>
+      <w:lvlJc w:val="left"/>
+      <w:pPr>
+        <w:tabs>
+          <w:tab w:val="num" w:pos="5760"/>
+        </w:tabs>
+        <w:ind w:left="5760" w:hanging="360"/>
+      </w:pPr>
+      <w:rPr>
+        <w:rFonts w:ascii="Symbol" w:hAnsi="Symbol" w:hint="default"/>
+        <w:sz w:val="20"/>
+      </w:rPr>
+    </w:lvl>
+    <w:lvl w:ilvl="7" w:tentative="1">
+      <w:start w:val="1"/>
+      <w:numFmt w:val="bullet"/>
+      <w:lvlText w:val=""/>
+      <w:lvlJc w:val="left"/>
+      <w:pPr>
+        <w:tabs>
+          <w:tab w:val="num" w:pos="6480"/>
+        </w:tabs>
+        <w:ind w:left="6480" w:hanging="360"/>
+      </w:pPr>
+      <w:rPr>
+        <w:rFonts w:ascii="Symbol" w:hAnsi="Symbol" w:hint="default"/>
+        <w:sz w:val="20"/>
+      </w:rPr>
+    </w:lvl>
+    <w:lvl w:ilvl="8" w:tentative="1">
+      <w:start w:val="1"/>
+      <w:numFmt w:val="bullet"/>
+      <w:lvlText w:val=""/>
+      <w:lvlJc w:val="left"/>
+      <w:pPr>
+        <w:tabs>
+          <w:tab w:val="num" w:pos="7200"/>
+        </w:tabs>
+        <w:ind w:left="7200" w:hanging="360"/>
+      </w:pPr>
+      <w:rPr>
+        <w:rFonts w:ascii="Symbol" w:hAnsi="Symbol" w:hint="default"/>
+        <w:sz w:val="20"/>
+      </w:rPr>
+    </w:lvl>
+  </w:abstractNum>
+  <w:abstractNum w:abstractNumId="31" w15:restartNumberingAfterBreak="0">
     <w:nsid w:val="2EB92DFA"/>
     <w:multiLevelType w:val="hybridMultilevel"/>
     <w:tmpl w:val="75688DCE"/>
@@ -7613,7 +9880,7 @@
       </w:pPr>
     </w:lvl>
   </w:abstractNum>
-  <w:abstractNum w:abstractNumId="26" w15:restartNumberingAfterBreak="0">
+  <w:abstractNum w:abstractNumId="32" w15:restartNumberingAfterBreak="0">
     <w:nsid w:val="2F785A73"/>
     <w:multiLevelType w:val="multilevel"/>
     <w:tmpl w:val="74F449D8"/>
@@ -7758,7 +10025,7 @@
       </w:rPr>
     </w:lvl>
   </w:abstractNum>
-  <w:abstractNum w:abstractNumId="27" w15:restartNumberingAfterBreak="0">
+  <w:abstractNum w:abstractNumId="33" w15:restartNumberingAfterBreak="0">
     <w:nsid w:val="2FCE207C"/>
     <w:multiLevelType w:val="hybridMultilevel"/>
     <w:tmpl w:val="D6308B8C"/>
@@ -7871,7 +10138,7 @@
       </w:rPr>
     </w:lvl>
   </w:abstractNum>
-  <w:abstractNum w:abstractNumId="28" w15:restartNumberingAfterBreak="0">
+  <w:abstractNum w:abstractNumId="34" w15:restartNumberingAfterBreak="0">
     <w:nsid w:val="3027757F"/>
     <w:multiLevelType w:val="multilevel"/>
     <w:tmpl w:val="A5D45E6E"/>
@@ -8016,7 +10283,270 @@
       </w:rPr>
     </w:lvl>
   </w:abstractNum>
-  <w:abstractNum w:abstractNumId="29" w15:restartNumberingAfterBreak="0">
+  <w:abstractNum w:abstractNumId="35" w15:restartNumberingAfterBreak="0">
+    <w:nsid w:val="33F1742C"/>
+    <w:multiLevelType w:val="hybridMultilevel"/>
+    <w:tmpl w:val="A336B5D6"/>
+    <w:lvl w:ilvl="0" w:tplc="CC72B208">
+      <w:start w:val="1"/>
+      <w:numFmt w:val="bullet"/>
+      <w:lvlText w:val=""/>
+      <w:lvlJc w:val="right"/>
+      <w:pPr>
+        <w:ind w:left="360" w:hanging="360"/>
+      </w:pPr>
+      <w:rPr>
+        <w:rFonts w:ascii="Symbol" w:hAnsi="Symbol" w:hint="default"/>
+        <w:color w:val="auto"/>
+      </w:rPr>
+    </w:lvl>
+    <w:lvl w:ilvl="1" w:tplc="40090003" w:tentative="1">
+      <w:start w:val="1"/>
+      <w:numFmt w:val="bullet"/>
+      <w:lvlText w:val="o"/>
+      <w:lvlJc w:val="left"/>
+      <w:pPr>
+        <w:ind w:left="1080" w:hanging="360"/>
+      </w:pPr>
+      <w:rPr>
+        <w:rFonts w:ascii="Courier New" w:hAnsi="Courier New" w:cs="Courier New" w:hint="default"/>
+      </w:rPr>
+    </w:lvl>
+    <w:lvl w:ilvl="2" w:tplc="40090005" w:tentative="1">
+      <w:start w:val="1"/>
+      <w:numFmt w:val="bullet"/>
+      <w:lvlText w:val=""/>
+      <w:lvlJc w:val="left"/>
+      <w:pPr>
+        <w:ind w:left="1800" w:hanging="360"/>
+      </w:pPr>
+      <w:rPr>
+        <w:rFonts w:ascii="Wingdings" w:hAnsi="Wingdings" w:hint="default"/>
+      </w:rPr>
+    </w:lvl>
+    <w:lvl w:ilvl="3" w:tplc="40090001" w:tentative="1">
+      <w:start w:val="1"/>
+      <w:numFmt w:val="bullet"/>
+      <w:lvlText w:val=""/>
+      <w:lvlJc w:val="left"/>
+      <w:pPr>
+        <w:ind w:left="2520" w:hanging="360"/>
+      </w:pPr>
+      <w:rPr>
+        <w:rFonts w:ascii="Symbol" w:hAnsi="Symbol" w:hint="default"/>
+      </w:rPr>
+    </w:lvl>
+    <w:lvl w:ilvl="4" w:tplc="40090003" w:tentative="1">
+      <w:start w:val="1"/>
+      <w:numFmt w:val="bullet"/>
+      <w:lvlText w:val="o"/>
+      <w:lvlJc w:val="left"/>
+      <w:pPr>
+        <w:ind w:left="3240" w:hanging="360"/>
+      </w:pPr>
+      <w:rPr>
+        <w:rFonts w:ascii="Courier New" w:hAnsi="Courier New" w:cs="Courier New" w:hint="default"/>
+      </w:rPr>
+    </w:lvl>
+    <w:lvl w:ilvl="5" w:tplc="40090005" w:tentative="1">
+      <w:start w:val="1"/>
+      <w:numFmt w:val="bullet"/>
+      <w:lvlText w:val=""/>
+      <w:lvlJc w:val="left"/>
+      <w:pPr>
+        <w:ind w:left="3960" w:hanging="360"/>
+      </w:pPr>
+      <w:rPr>
+        <w:rFonts w:ascii="Wingdings" w:hAnsi="Wingdings" w:hint="default"/>
+      </w:rPr>
+    </w:lvl>
+    <w:lvl w:ilvl="6" w:tplc="40090001" w:tentative="1">
+      <w:start w:val="1"/>
+      <w:numFmt w:val="bullet"/>
+      <w:lvlText w:val=""/>
+      <w:lvlJc w:val="left"/>
+      <w:pPr>
+        <w:ind w:left="4680" w:hanging="360"/>
+      </w:pPr>
+      <w:rPr>
+        <w:rFonts w:ascii="Symbol" w:hAnsi="Symbol" w:hint="default"/>
+      </w:rPr>
+    </w:lvl>
+    <w:lvl w:ilvl="7" w:tplc="40090003" w:tentative="1">
+      <w:start w:val="1"/>
+      <w:numFmt w:val="bullet"/>
+      <w:lvlText w:val="o"/>
+      <w:lvlJc w:val="left"/>
+      <w:pPr>
+        <w:ind w:left="5400" w:hanging="360"/>
+      </w:pPr>
+      <w:rPr>
+        <w:rFonts w:ascii="Courier New" w:hAnsi="Courier New" w:cs="Courier New" w:hint="default"/>
+      </w:rPr>
+    </w:lvl>
+    <w:lvl w:ilvl="8" w:tplc="40090005" w:tentative="1">
+      <w:start w:val="1"/>
+      <w:numFmt w:val="bullet"/>
+      <w:lvlText w:val=""/>
+      <w:lvlJc w:val="left"/>
+      <w:pPr>
+        <w:ind w:left="6120" w:hanging="360"/>
+      </w:pPr>
+      <w:rPr>
+        <w:rFonts w:ascii="Wingdings" w:hAnsi="Wingdings" w:hint="default"/>
+      </w:rPr>
+    </w:lvl>
+  </w:abstractNum>
+  <w:abstractNum w:abstractNumId="36" w15:restartNumberingAfterBreak="0">
+    <w:nsid w:val="35B94AC1"/>
+    <w:multiLevelType w:val="multilevel"/>
+    <w:tmpl w:val="1D4EA2DC"/>
+    <w:lvl w:ilvl="0">
+      <w:start w:val="1"/>
+      <w:numFmt w:val="bullet"/>
+      <w:lvlText w:val=""/>
+      <w:lvlJc w:val="left"/>
+      <w:pPr>
+        <w:tabs>
+          <w:tab w:val="num" w:pos="1080"/>
+        </w:tabs>
+        <w:ind w:left="1080" w:hanging="360"/>
+      </w:pPr>
+      <w:rPr>
+        <w:rFonts w:ascii="Symbol" w:hAnsi="Symbol" w:hint="default"/>
+        <w:sz w:val="20"/>
+      </w:rPr>
+    </w:lvl>
+    <w:lvl w:ilvl="1" w:tentative="1">
+      <w:start w:val="1"/>
+      <w:numFmt w:val="bullet"/>
+      <w:lvlText w:val=""/>
+      <w:lvlJc w:val="left"/>
+      <w:pPr>
+        <w:tabs>
+          <w:tab w:val="num" w:pos="1800"/>
+        </w:tabs>
+        <w:ind w:left="1800" w:hanging="360"/>
+      </w:pPr>
+      <w:rPr>
+        <w:rFonts w:ascii="Symbol" w:hAnsi="Symbol" w:hint="default"/>
+        <w:sz w:val="20"/>
+      </w:rPr>
+    </w:lvl>
+    <w:lvl w:ilvl="2" w:tentative="1">
+      <w:start w:val="1"/>
+      <w:numFmt w:val="bullet"/>
+      <w:lvlText w:val=""/>
+      <w:lvlJc w:val="left"/>
+      <w:pPr>
+        <w:tabs>
+          <w:tab w:val="num" w:pos="2520"/>
+        </w:tabs>
+        <w:ind w:left="2520" w:hanging="360"/>
+      </w:pPr>
+      <w:rPr>
+        <w:rFonts w:ascii="Symbol" w:hAnsi="Symbol" w:hint="default"/>
+        <w:sz w:val="20"/>
+      </w:rPr>
+    </w:lvl>
+    <w:lvl w:ilvl="3" w:tentative="1">
+      <w:start w:val="1"/>
+      <w:numFmt w:val="bullet"/>
+      <w:lvlText w:val=""/>
+      <w:lvlJc w:val="left"/>
+      <w:pPr>
+        <w:tabs>
+          <w:tab w:val="num" w:pos="3240"/>
+        </w:tabs>
+        <w:ind w:left="3240" w:hanging="360"/>
+      </w:pPr>
+      <w:rPr>
+        <w:rFonts w:ascii="Symbol" w:hAnsi="Symbol" w:hint="default"/>
+        <w:sz w:val="20"/>
+      </w:rPr>
+    </w:lvl>
+    <w:lvl w:ilvl="4" w:tentative="1">
+      <w:start w:val="1"/>
+      <w:numFmt w:val="bullet"/>
+      <w:lvlText w:val=""/>
+      <w:lvlJc w:val="left"/>
+      <w:pPr>
+        <w:tabs>
+          <w:tab w:val="num" w:pos="3960"/>
+        </w:tabs>
+        <w:ind w:left="3960" w:hanging="360"/>
+      </w:pPr>
+      <w:rPr>
+        <w:rFonts w:ascii="Symbol" w:hAnsi="Symbol" w:hint="default"/>
+        <w:sz w:val="20"/>
+      </w:rPr>
+    </w:lvl>
+    <w:lvl w:ilvl="5" w:tentative="1">
+      <w:start w:val="1"/>
+      <w:numFmt w:val="bullet"/>
+      <w:lvlText w:val=""/>
+      <w:lvlJc w:val="left"/>
+      <w:pPr>
+        <w:tabs>
+          <w:tab w:val="num" w:pos="4680"/>
+        </w:tabs>
+        <w:ind w:left="4680" w:hanging="360"/>
+      </w:pPr>
+      <w:rPr>
+        <w:rFonts w:ascii="Symbol" w:hAnsi="Symbol" w:hint="default"/>
+        <w:sz w:val="20"/>
+      </w:rPr>
+    </w:lvl>
+    <w:lvl w:ilvl="6" w:tentative="1">
+      <w:start w:val="1"/>
+      <w:numFmt w:val="bullet"/>
+      <w:lvlText w:val=""/>
+      <w:lvlJc w:val="left"/>
+      <w:pPr>
+        <w:tabs>
+          <w:tab w:val="num" w:pos="5400"/>
+        </w:tabs>
+        <w:ind w:left="5400" w:hanging="360"/>
+      </w:pPr>
+      <w:rPr>
+        <w:rFonts w:ascii="Symbol" w:hAnsi="Symbol" w:hint="default"/>
+        <w:sz w:val="20"/>
+      </w:rPr>
+    </w:lvl>
+    <w:lvl w:ilvl="7" w:tentative="1">
+      <w:start w:val="1"/>
+      <w:numFmt w:val="bullet"/>
+      <w:lvlText w:val=""/>
+      <w:lvlJc w:val="left"/>
+      <w:pPr>
+        <w:tabs>
+          <w:tab w:val="num" w:pos="6120"/>
+        </w:tabs>
+        <w:ind w:left="6120" w:hanging="360"/>
+      </w:pPr>
+      <w:rPr>
+        <w:rFonts w:ascii="Symbol" w:hAnsi="Symbol" w:hint="default"/>
+        <w:sz w:val="20"/>
+      </w:rPr>
+    </w:lvl>
+    <w:lvl w:ilvl="8" w:tentative="1">
+      <w:start w:val="1"/>
+      <w:numFmt w:val="bullet"/>
+      <w:lvlText w:val=""/>
+      <w:lvlJc w:val="left"/>
+      <w:pPr>
+        <w:tabs>
+          <w:tab w:val="num" w:pos="6840"/>
+        </w:tabs>
+        <w:ind w:left="6840" w:hanging="360"/>
+      </w:pPr>
+      <w:rPr>
+        <w:rFonts w:ascii="Symbol" w:hAnsi="Symbol" w:hint="default"/>
+        <w:sz w:val="20"/>
+      </w:rPr>
+    </w:lvl>
+  </w:abstractNum>
+  <w:abstractNum w:abstractNumId="37" w15:restartNumberingAfterBreak="0">
     <w:nsid w:val="35DC745F"/>
     <w:multiLevelType w:val="multilevel"/>
     <w:tmpl w:val="E2F0A9E6"/>
@@ -8132,7 +10662,7 @@
       </w:pPr>
     </w:lvl>
   </w:abstractNum>
-  <w:abstractNum w:abstractNumId="30" w15:restartNumberingAfterBreak="0">
+  <w:abstractNum w:abstractNumId="38" w15:restartNumberingAfterBreak="0">
     <w:nsid w:val="3AE240D3"/>
     <w:multiLevelType w:val="multilevel"/>
     <w:tmpl w:val="E5EC3C5A"/>
@@ -8277,7 +10807,120 @@
       </w:rPr>
     </w:lvl>
   </w:abstractNum>
-  <w:abstractNum w:abstractNumId="31" w15:restartNumberingAfterBreak="0">
+  <w:abstractNum w:abstractNumId="39" w15:restartNumberingAfterBreak="0">
+    <w:nsid w:val="3BC95807"/>
+    <w:multiLevelType w:val="hybridMultilevel"/>
+    <w:tmpl w:val="7C7C2742"/>
+    <w:lvl w:ilvl="0" w:tplc="40090003">
+      <w:start w:val="1"/>
+      <w:numFmt w:val="bullet"/>
+      <w:lvlText w:val="o"/>
+      <w:lvlJc w:val="left"/>
+      <w:pPr>
+        <w:ind w:left="1080" w:hanging="360"/>
+      </w:pPr>
+      <w:rPr>
+        <w:rFonts w:ascii="Courier New" w:hAnsi="Courier New" w:cs="Courier New" w:hint="default"/>
+      </w:rPr>
+    </w:lvl>
+    <w:lvl w:ilvl="1" w:tplc="40090003" w:tentative="1">
+      <w:start w:val="1"/>
+      <w:numFmt w:val="bullet"/>
+      <w:lvlText w:val="o"/>
+      <w:lvlJc w:val="left"/>
+      <w:pPr>
+        <w:ind w:left="1800" w:hanging="360"/>
+      </w:pPr>
+      <w:rPr>
+        <w:rFonts w:ascii="Courier New" w:hAnsi="Courier New" w:cs="Courier New" w:hint="default"/>
+      </w:rPr>
+    </w:lvl>
+    <w:lvl w:ilvl="2" w:tplc="40090005" w:tentative="1">
+      <w:start w:val="1"/>
+      <w:numFmt w:val="bullet"/>
+      <w:lvlText w:val=""/>
+      <w:lvlJc w:val="left"/>
+      <w:pPr>
+        <w:ind w:left="2520" w:hanging="360"/>
+      </w:pPr>
+      <w:rPr>
+        <w:rFonts w:ascii="Wingdings" w:hAnsi="Wingdings" w:hint="default"/>
+      </w:rPr>
+    </w:lvl>
+    <w:lvl w:ilvl="3" w:tplc="40090001" w:tentative="1">
+      <w:start w:val="1"/>
+      <w:numFmt w:val="bullet"/>
+      <w:lvlText w:val=""/>
+      <w:lvlJc w:val="left"/>
+      <w:pPr>
+        <w:ind w:left="3240" w:hanging="360"/>
+      </w:pPr>
+      <w:rPr>
+        <w:rFonts w:ascii="Symbol" w:hAnsi="Symbol" w:hint="default"/>
+      </w:rPr>
+    </w:lvl>
+    <w:lvl w:ilvl="4" w:tplc="40090003" w:tentative="1">
+      <w:start w:val="1"/>
+      <w:numFmt w:val="bullet"/>
+      <w:lvlText w:val="o"/>
+      <w:lvlJc w:val="left"/>
+      <w:pPr>
+        <w:ind w:left="3960" w:hanging="360"/>
+      </w:pPr>
+      <w:rPr>
+        <w:rFonts w:ascii="Courier New" w:hAnsi="Courier New" w:cs="Courier New" w:hint="default"/>
+      </w:rPr>
+    </w:lvl>
+    <w:lvl w:ilvl="5" w:tplc="40090005" w:tentative="1">
+      <w:start w:val="1"/>
+      <w:numFmt w:val="bullet"/>
+      <w:lvlText w:val=""/>
+      <w:lvlJc w:val="left"/>
+      <w:pPr>
+        <w:ind w:left="4680" w:hanging="360"/>
+      </w:pPr>
+      <w:rPr>
+        <w:rFonts w:ascii="Wingdings" w:hAnsi="Wingdings" w:hint="default"/>
+      </w:rPr>
+    </w:lvl>
+    <w:lvl w:ilvl="6" w:tplc="40090001" w:tentative="1">
+      <w:start w:val="1"/>
+      <w:numFmt w:val="bullet"/>
+      <w:lvlText w:val=""/>
+      <w:lvlJc w:val="left"/>
+      <w:pPr>
+        <w:ind w:left="5400" w:hanging="360"/>
+      </w:pPr>
+      <w:rPr>
+        <w:rFonts w:ascii="Symbol" w:hAnsi="Symbol" w:hint="default"/>
+      </w:rPr>
+    </w:lvl>
+    <w:lvl w:ilvl="7" w:tplc="40090003" w:tentative="1">
+      <w:start w:val="1"/>
+      <w:numFmt w:val="bullet"/>
+      <w:lvlText w:val="o"/>
+      <w:lvlJc w:val="left"/>
+      <w:pPr>
+        <w:ind w:left="6120" w:hanging="360"/>
+      </w:pPr>
+      <w:rPr>
+        <w:rFonts w:ascii="Courier New" w:hAnsi="Courier New" w:cs="Courier New" w:hint="default"/>
+      </w:rPr>
+    </w:lvl>
+    <w:lvl w:ilvl="8" w:tplc="40090005" w:tentative="1">
+      <w:start w:val="1"/>
+      <w:numFmt w:val="bullet"/>
+      <w:lvlText w:val=""/>
+      <w:lvlJc w:val="left"/>
+      <w:pPr>
+        <w:ind w:left="6840" w:hanging="360"/>
+      </w:pPr>
+      <w:rPr>
+        <w:rFonts w:ascii="Wingdings" w:hAnsi="Wingdings" w:hint="default"/>
+      </w:rPr>
+    </w:lvl>
+  </w:abstractNum>
+  <w:abstractNum w:abstractNumId="40" w15:restartNumberingAfterBreak="0">
     <w:nsid w:val="3C780B92"/>
     <w:multiLevelType w:val="multilevel"/>
     <w:tmpl w:val="8BF4B7D2"/>
@@ -8422,7 +11065,7 @@
       </w:rPr>
     </w:lvl>
   </w:abstractNum>
-  <w:abstractNum w:abstractNumId="32" w15:restartNumberingAfterBreak="0">
+  <w:abstractNum w:abstractNumId="41" w15:restartNumberingAfterBreak="0">
     <w:nsid w:val="3F8108EC"/>
     <w:multiLevelType w:val="hybridMultilevel"/>
     <w:tmpl w:val="A4EEA9E0"/>
@@ -8511,7 +11154,7 @@
       </w:pPr>
     </w:lvl>
   </w:abstractNum>
-  <w:abstractNum w:abstractNumId="33" w15:restartNumberingAfterBreak="0">
+  <w:abstractNum w:abstractNumId="42" w15:restartNumberingAfterBreak="0">
     <w:nsid w:val="40D61EE7"/>
     <w:multiLevelType w:val="multilevel"/>
     <w:tmpl w:val="78AA9290"/>
@@ -8660,7 +11303,7 @@
       </w:rPr>
     </w:lvl>
   </w:abstractNum>
-  <w:abstractNum w:abstractNumId="34" w15:restartNumberingAfterBreak="0">
+  <w:abstractNum w:abstractNumId="43" w15:restartNumberingAfterBreak="0">
     <w:nsid w:val="46C77FF0"/>
     <w:multiLevelType w:val="hybridMultilevel"/>
     <w:tmpl w:val="8B721A96"/>
@@ -8755,7 +11398,7 @@
       </w:pPr>
     </w:lvl>
   </w:abstractNum>
-  <w:abstractNum w:abstractNumId="35" w15:restartNumberingAfterBreak="0">
+  <w:abstractNum w:abstractNumId="44" w15:restartNumberingAfterBreak="0">
     <w:nsid w:val="476C2FC5"/>
     <w:multiLevelType w:val="multilevel"/>
     <w:tmpl w:val="E1843ECE"/>
@@ -8900,7 +11543,7 @@
       </w:rPr>
     </w:lvl>
   </w:abstractNum>
-  <w:abstractNum w:abstractNumId="36" w15:restartNumberingAfterBreak="0">
+  <w:abstractNum w:abstractNumId="45" w15:restartNumberingAfterBreak="0">
     <w:nsid w:val="489009CB"/>
     <w:multiLevelType w:val="multilevel"/>
     <w:tmpl w:val="C4C085F6"/>
@@ -9049,7 +11692,7 @@
       </w:rPr>
     </w:lvl>
   </w:abstractNum>
-  <w:abstractNum w:abstractNumId="37" w15:restartNumberingAfterBreak="0">
+  <w:abstractNum w:abstractNumId="46" w15:restartNumberingAfterBreak="0">
     <w:nsid w:val="49407234"/>
     <w:multiLevelType w:val="multilevel"/>
     <w:tmpl w:val="33CC7EE4"/>
@@ -9194,7 +11837,7 @@
       </w:rPr>
     </w:lvl>
   </w:abstractNum>
-  <w:abstractNum w:abstractNumId="38" w15:restartNumberingAfterBreak="0">
+  <w:abstractNum w:abstractNumId="47" w15:restartNumberingAfterBreak="0">
     <w:nsid w:val="4A5903C4"/>
     <w:multiLevelType w:val="multilevel"/>
     <w:tmpl w:val="9CD62CF6"/>
@@ -9314,7 +11957,7 @@
       </w:pPr>
     </w:lvl>
   </w:abstractNum>
-  <w:abstractNum w:abstractNumId="39" w15:restartNumberingAfterBreak="0">
+  <w:abstractNum w:abstractNumId="48" w15:restartNumberingAfterBreak="0">
     <w:nsid w:val="4B6E707D"/>
     <w:multiLevelType w:val="hybridMultilevel"/>
     <w:tmpl w:val="7AC4483C"/>
@@ -9406,7 +12049,120 @@
       </w:pPr>
     </w:lvl>
   </w:abstractNum>
-  <w:abstractNum w:abstractNumId="40" w15:restartNumberingAfterBreak="0">
+  <w:abstractNum w:abstractNumId="49" w15:restartNumberingAfterBreak="0">
+    <w:nsid w:val="4EAE304E"/>
+    <w:multiLevelType w:val="hybridMultilevel"/>
+    <w:tmpl w:val="2E524D9C"/>
+    <w:lvl w:ilvl="0" w:tplc="40090003">
+      <w:start w:val="1"/>
+      <w:numFmt w:val="bullet"/>
+      <w:lvlText w:val="o"/>
+      <w:lvlJc w:val="left"/>
+      <w:pPr>
+        <w:ind w:left="1440" w:hanging="360"/>
+      </w:pPr>
+      <w:rPr>
+        <w:rFonts w:ascii="Courier New" w:hAnsi="Courier New" w:cs="Courier New" w:hint="default"/>
+      </w:rPr>
+    </w:lvl>
+    <w:lvl w:ilvl="1" w:tplc="40090003" w:tentative="1">
+      <w:start w:val="1"/>
+      <w:numFmt w:val="bullet"/>
+      <w:lvlText w:val="o"/>
+      <w:lvlJc w:val="left"/>
+      <w:pPr>
+        <w:ind w:left="2160" w:hanging="360"/>
+      </w:pPr>
+      <w:rPr>
+        <w:rFonts w:ascii="Courier New" w:hAnsi="Courier New" w:cs="Courier New" w:hint="default"/>
+      </w:rPr>
+    </w:lvl>
+    <w:lvl w:ilvl="2" w:tplc="40090005" w:tentative="1">
+      <w:start w:val="1"/>
+      <w:numFmt w:val="bullet"/>
+      <w:lvlText w:val=""/>
+      <w:lvlJc w:val="left"/>
+      <w:pPr>
+        <w:ind w:left="2880" w:hanging="360"/>
+      </w:pPr>
+      <w:rPr>
+        <w:rFonts w:ascii="Wingdings" w:hAnsi="Wingdings" w:hint="default"/>
+      </w:rPr>
+    </w:lvl>
+    <w:lvl w:ilvl="3" w:tplc="40090001" w:tentative="1">
+      <w:start w:val="1"/>
+      <w:numFmt w:val="bullet"/>
+      <w:lvlText w:val=""/>
+      <w:lvlJc w:val="left"/>
+      <w:pPr>
+        <w:ind w:left="3600" w:hanging="360"/>
+      </w:pPr>
+      <w:rPr>
+        <w:rFonts w:ascii="Symbol" w:hAnsi="Symbol" w:hint="default"/>
+      </w:rPr>
+    </w:lvl>
+    <w:lvl w:ilvl="4" w:tplc="40090003" w:tentative="1">
+      <w:start w:val="1"/>
+      <w:numFmt w:val="bullet"/>
+      <w:lvlText w:val="o"/>
+      <w:lvlJc w:val="left"/>
+      <w:pPr>
+        <w:ind w:left="4320" w:hanging="360"/>
+      </w:pPr>
+      <w:rPr>
+        <w:rFonts w:ascii="Courier New" w:hAnsi="Courier New" w:cs="Courier New" w:hint="default"/>
+      </w:rPr>
+    </w:lvl>
+    <w:lvl w:ilvl="5" w:tplc="40090005" w:tentative="1">
+      <w:start w:val="1"/>
+      <w:numFmt w:val="bullet"/>
+      <w:lvlText w:val=""/>
+      <w:lvlJc w:val="left"/>
+      <w:pPr>
+        <w:ind w:left="5040" w:hanging="360"/>
+      </w:pPr>
+      <w:rPr>
+        <w:rFonts w:ascii="Wingdings" w:hAnsi="Wingdings" w:hint="default"/>
+      </w:rPr>
+    </w:lvl>
+    <w:lvl w:ilvl="6" w:tplc="40090001" w:tentative="1">
+      <w:start w:val="1"/>
+      <w:numFmt w:val="bullet"/>
+      <w:lvlText w:val=""/>
+      <w:lvlJc w:val="left"/>
+      <w:pPr>
+        <w:ind w:left="5760" w:hanging="360"/>
+      </w:pPr>
+      <w:rPr>
+        <w:rFonts w:ascii="Symbol" w:hAnsi="Symbol" w:hint="default"/>
+      </w:rPr>
+    </w:lvl>
+    <w:lvl w:ilvl="7" w:tplc="40090003" w:tentative="1">
+      <w:start w:val="1"/>
+      <w:numFmt w:val="bullet"/>
+      <w:lvlText w:val="o"/>
+      <w:lvlJc w:val="left"/>
+      <w:pPr>
+        <w:ind w:left="6480" w:hanging="360"/>
+      </w:pPr>
+      <w:rPr>
+        <w:rFonts w:ascii="Courier New" w:hAnsi="Courier New" w:cs="Courier New" w:hint="default"/>
+      </w:rPr>
+    </w:lvl>
+    <w:lvl w:ilvl="8" w:tplc="40090005" w:tentative="1">
+      <w:start w:val="1"/>
+      <w:numFmt w:val="bullet"/>
+      <w:lvlText w:val=""/>
+      <w:lvlJc w:val="left"/>
+      <w:pPr>
+        <w:ind w:left="7200" w:hanging="360"/>
+      </w:pPr>
+      <w:rPr>
+        <w:rFonts w:ascii="Wingdings" w:hAnsi="Wingdings" w:hint="default"/>
+      </w:rPr>
+    </w:lvl>
+  </w:abstractNum>
+  <w:abstractNum w:abstractNumId="50" w15:restartNumberingAfterBreak="0">
     <w:nsid w:val="4F5E11CC"/>
     <w:multiLevelType w:val="multilevel"/>
     <w:tmpl w:val="B86E03E6"/>
@@ -9551,7 +12307,7 @@
       </w:rPr>
     </w:lvl>
   </w:abstractNum>
-  <w:abstractNum w:abstractNumId="41" w15:restartNumberingAfterBreak="0">
+  <w:abstractNum w:abstractNumId="51" w15:restartNumberingAfterBreak="0">
     <w:nsid w:val="50644B40"/>
     <w:multiLevelType w:val="multilevel"/>
     <w:tmpl w:val="97FC419E"/>
@@ -9696,7 +12452,305 @@
       </w:rPr>
     </w:lvl>
   </w:abstractNum>
-  <w:abstractNum w:abstractNumId="42" w15:restartNumberingAfterBreak="0">
+  <w:abstractNum w:abstractNumId="52" w15:restartNumberingAfterBreak="0">
+    <w:nsid w:val="50FB663C"/>
+    <w:multiLevelType w:val="multilevel"/>
+    <w:tmpl w:val="C870F040"/>
+    <w:lvl w:ilvl="0">
+      <w:start w:val="1"/>
+      <w:numFmt w:val="bullet"/>
+      <w:lvlText w:val=""/>
+      <w:lvlJc w:val="left"/>
+      <w:pPr>
+        <w:tabs>
+          <w:tab w:val="num" w:pos="1440"/>
+        </w:tabs>
+        <w:ind w:left="1440" w:hanging="360"/>
+      </w:pPr>
+      <w:rPr>
+        <w:rFonts w:ascii="Symbol" w:hAnsi="Symbol" w:hint="default"/>
+        <w:sz w:val="20"/>
+      </w:rPr>
+    </w:lvl>
+    <w:lvl w:ilvl="1" w:tentative="1">
+      <w:start w:val="1"/>
+      <w:numFmt w:val="bullet"/>
+      <w:lvlText w:val=""/>
+      <w:lvlJc w:val="left"/>
+      <w:pPr>
+        <w:tabs>
+          <w:tab w:val="num" w:pos="2160"/>
+        </w:tabs>
+        <w:ind w:left="2160" w:hanging="360"/>
+      </w:pPr>
+      <w:rPr>
+        <w:rFonts w:ascii="Symbol" w:hAnsi="Symbol" w:hint="default"/>
+        <w:sz w:val="20"/>
+      </w:rPr>
+    </w:lvl>
+    <w:lvl w:ilvl="2" w:tentative="1">
+      <w:start w:val="1"/>
+      <w:numFmt w:val="bullet"/>
+      <w:lvlText w:val=""/>
+      <w:lvlJc w:val="left"/>
+      <w:pPr>
+        <w:tabs>
+          <w:tab w:val="num" w:pos="2880"/>
+        </w:tabs>
+        <w:ind w:left="2880" w:hanging="360"/>
+      </w:pPr>
+      <w:rPr>
+        <w:rFonts w:ascii="Symbol" w:hAnsi="Symbol" w:hint="default"/>
+        <w:sz w:val="20"/>
+      </w:rPr>
+    </w:lvl>
+    <w:lvl w:ilvl="3" w:tentative="1">
+      <w:start w:val="1"/>
+      <w:numFmt w:val="bullet"/>
+      <w:lvlText w:val=""/>
+      <w:lvlJc w:val="left"/>
+      <w:pPr>
+        <w:tabs>
+          <w:tab w:val="num" w:pos="3600"/>
+        </w:tabs>
+        <w:ind w:left="3600" w:hanging="360"/>
+      </w:pPr>
+      <w:rPr>
+        <w:rFonts w:ascii="Symbol" w:hAnsi="Symbol" w:hint="default"/>
+        <w:sz w:val="20"/>
+      </w:rPr>
+    </w:lvl>
+    <w:lvl w:ilvl="4" w:tentative="1">
+      <w:start w:val="1"/>
+      <w:numFmt w:val="bullet"/>
+      <w:lvlText w:val=""/>
+      <w:lvlJc w:val="left"/>
+      <w:pPr>
+        <w:tabs>
+          <w:tab w:val="num" w:pos="4320"/>
+        </w:tabs>
+        <w:ind w:left="4320" w:hanging="360"/>
+      </w:pPr>
+      <w:rPr>
+        <w:rFonts w:ascii="Symbol" w:hAnsi="Symbol" w:hint="default"/>
+        <w:sz w:val="20"/>
+      </w:rPr>
+    </w:lvl>
+    <w:lvl w:ilvl="5" w:tentative="1">
+      <w:start w:val="1"/>
+      <w:numFmt w:val="bullet"/>
+      <w:lvlText w:val=""/>
+      <w:lvlJc w:val="left"/>
+      <w:pPr>
+        <w:tabs>
+          <w:tab w:val="num" w:pos="5040"/>
+        </w:tabs>
+        <w:ind w:left="5040" w:hanging="360"/>
+      </w:pPr>
+      <w:rPr>
+        <w:rFonts w:ascii="Symbol" w:hAnsi="Symbol" w:hint="default"/>
+        <w:sz w:val="20"/>
+      </w:rPr>
+    </w:lvl>
+    <w:lvl w:ilvl="6" w:tentative="1">
+      <w:start w:val="1"/>
+      <w:numFmt w:val="bullet"/>
+      <w:lvlText w:val=""/>
+      <w:lvlJc w:val="left"/>
+      <w:pPr>
+        <w:tabs>
+          <w:tab w:val="num" w:pos="5760"/>
+        </w:tabs>
+        <w:ind w:left="5760" w:hanging="360"/>
+      </w:pPr>
+      <w:rPr>
+        <w:rFonts w:ascii="Symbol" w:hAnsi="Symbol" w:hint="default"/>
+        <w:sz w:val="20"/>
+      </w:rPr>
+    </w:lvl>
+    <w:lvl w:ilvl="7" w:tentative="1">
+      <w:start w:val="1"/>
+      <w:numFmt w:val="bullet"/>
+      <w:lvlText w:val=""/>
+      <w:lvlJc w:val="left"/>
+      <w:pPr>
+        <w:tabs>
+          <w:tab w:val="num" w:pos="6480"/>
+        </w:tabs>
+        <w:ind w:left="6480" w:hanging="360"/>
+      </w:pPr>
+      <w:rPr>
+        <w:rFonts w:ascii="Symbol" w:hAnsi="Symbol" w:hint="default"/>
+        <w:sz w:val="20"/>
+      </w:rPr>
+    </w:lvl>
+    <w:lvl w:ilvl="8" w:tentative="1">
+      <w:start w:val="1"/>
+      <w:numFmt w:val="bullet"/>
+      <w:lvlText w:val=""/>
+      <w:lvlJc w:val="left"/>
+      <w:pPr>
+        <w:tabs>
+          <w:tab w:val="num" w:pos="7200"/>
+        </w:tabs>
+        <w:ind w:left="7200" w:hanging="360"/>
+      </w:pPr>
+      <w:rPr>
+        <w:rFonts w:ascii="Symbol" w:hAnsi="Symbol" w:hint="default"/>
+        <w:sz w:val="20"/>
+      </w:rPr>
+    </w:lvl>
+  </w:abstractNum>
+  <w:abstractNum w:abstractNumId="53" w15:restartNumberingAfterBreak="0">
+    <w:nsid w:val="51167845"/>
+    <w:multiLevelType w:val="multilevel"/>
+    <w:tmpl w:val="8CFAEA0C"/>
+    <w:lvl w:ilvl="0">
+      <w:start w:val="1"/>
+      <w:numFmt w:val="bullet"/>
+      <w:lvlText w:val=""/>
+      <w:lvlJc w:val="left"/>
+      <w:pPr>
+        <w:tabs>
+          <w:tab w:val="num" w:pos="1080"/>
+        </w:tabs>
+        <w:ind w:left="1080" w:hanging="360"/>
+      </w:pPr>
+      <w:rPr>
+        <w:rFonts w:ascii="Symbol" w:hAnsi="Symbol" w:hint="default"/>
+        <w:sz w:val="20"/>
+      </w:rPr>
+    </w:lvl>
+    <w:lvl w:ilvl="1" w:tentative="1">
+      <w:start w:val="1"/>
+      <w:numFmt w:val="bullet"/>
+      <w:lvlText w:val=""/>
+      <w:lvlJc w:val="left"/>
+      <w:pPr>
+        <w:tabs>
+          <w:tab w:val="num" w:pos="1800"/>
+        </w:tabs>
+        <w:ind w:left="1800" w:hanging="360"/>
+      </w:pPr>
+      <w:rPr>
+        <w:rFonts w:ascii="Symbol" w:hAnsi="Symbol" w:hint="default"/>
+        <w:sz w:val="20"/>
+      </w:rPr>
+    </w:lvl>
+    <w:lvl w:ilvl="2" w:tentative="1">
+      <w:start w:val="1"/>
+      <w:numFmt w:val="bullet"/>
+      <w:lvlText w:val=""/>
+      <w:lvlJc w:val="left"/>
+      <w:pPr>
+        <w:tabs>
+          <w:tab w:val="num" w:pos="2520"/>
+        </w:tabs>
+        <w:ind w:left="2520" w:hanging="360"/>
+      </w:pPr>
+      <w:rPr>
+        <w:rFonts w:ascii="Symbol" w:hAnsi="Symbol" w:hint="default"/>
+        <w:sz w:val="20"/>
+      </w:rPr>
+    </w:lvl>
+    <w:lvl w:ilvl="3" w:tentative="1">
+      <w:start w:val="1"/>
+      <w:numFmt w:val="bullet"/>
+      <w:lvlText w:val=""/>
+      <w:lvlJc w:val="left"/>
+      <w:pPr>
+        <w:tabs>
+          <w:tab w:val="num" w:pos="3240"/>
+        </w:tabs>
+        <w:ind w:left="3240" w:hanging="360"/>
+      </w:pPr>
+      <w:rPr>
+        <w:rFonts w:ascii="Symbol" w:hAnsi="Symbol" w:hint="default"/>
+        <w:sz w:val="20"/>
+      </w:rPr>
+    </w:lvl>
+    <w:lvl w:ilvl="4" w:tentative="1">
+      <w:start w:val="1"/>
+      <w:numFmt w:val="bullet"/>
+      <w:lvlText w:val=""/>
+      <w:lvlJc w:val="left"/>
+      <w:pPr>
+        <w:tabs>
+          <w:tab w:val="num" w:pos="3960"/>
+        </w:tabs>
+        <w:ind w:left="3960" w:hanging="360"/>
+      </w:pPr>
+      <w:rPr>
+        <w:rFonts w:ascii="Symbol" w:hAnsi="Symbol" w:hint="default"/>
+        <w:sz w:val="20"/>
+      </w:rPr>
+    </w:lvl>
+    <w:lvl w:ilvl="5" w:tentative="1">
+      <w:start w:val="1"/>
+      <w:numFmt w:val="bullet"/>
+      <w:lvlText w:val=""/>
+      <w:lvlJc w:val="left"/>
+      <w:pPr>
+        <w:tabs>
+          <w:tab w:val="num" w:pos="4680"/>
+        </w:tabs>
+        <w:ind w:left="4680" w:hanging="360"/>
+      </w:pPr>
+      <w:rPr>
+        <w:rFonts w:ascii="Symbol" w:hAnsi="Symbol" w:hint="default"/>
+        <w:sz w:val="20"/>
+      </w:rPr>
+    </w:lvl>
+    <w:lvl w:ilvl="6" w:tentative="1">
+      <w:start w:val="1"/>
+      <w:numFmt w:val="bullet"/>
+      <w:lvlText w:val=""/>
+      <w:lvlJc w:val="left"/>
+      <w:pPr>
+        <w:tabs>
+          <w:tab w:val="num" w:pos="5400"/>
+        </w:tabs>
+        <w:ind w:left="5400" w:hanging="360"/>
+      </w:pPr>
+      <w:rPr>
+        <w:rFonts w:ascii="Symbol" w:hAnsi="Symbol" w:hint="default"/>
+        <w:sz w:val="20"/>
+      </w:rPr>
+    </w:lvl>
+    <w:lvl w:ilvl="7" w:tentative="1">
+      <w:start w:val="1"/>
+      <w:numFmt w:val="bullet"/>
+      <w:lvlText w:val=""/>
+      <w:lvlJc w:val="left"/>
+      <w:pPr>
+        <w:tabs>
+          <w:tab w:val="num" w:pos="6120"/>
+        </w:tabs>
+        <w:ind w:left="6120" w:hanging="360"/>
+      </w:pPr>
+      <w:rPr>
+        <w:rFonts w:ascii="Symbol" w:hAnsi="Symbol" w:hint="default"/>
+        <w:sz w:val="20"/>
+      </w:rPr>
+    </w:lvl>
+    <w:lvl w:ilvl="8" w:tentative="1">
+      <w:start w:val="1"/>
+      <w:numFmt w:val="bullet"/>
+      <w:lvlText w:val=""/>
+      <w:lvlJc w:val="left"/>
+      <w:pPr>
+        <w:tabs>
+          <w:tab w:val="num" w:pos="6840"/>
+        </w:tabs>
+        <w:ind w:left="6840" w:hanging="360"/>
+      </w:pPr>
+      <w:rPr>
+        <w:rFonts w:ascii="Symbol" w:hAnsi="Symbol" w:hint="default"/>
+        <w:sz w:val="20"/>
+      </w:rPr>
+    </w:lvl>
+  </w:abstractNum>
+  <w:abstractNum w:abstractNumId="54" w15:restartNumberingAfterBreak="0">
     <w:nsid w:val="511720CF"/>
     <w:multiLevelType w:val="hybridMultilevel"/>
     <w:tmpl w:val="EDAC941E"/>
@@ -9788,7 +12842,7 @@
       </w:pPr>
     </w:lvl>
   </w:abstractNum>
-  <w:abstractNum w:abstractNumId="43" w15:restartNumberingAfterBreak="0">
+  <w:abstractNum w:abstractNumId="55" w15:restartNumberingAfterBreak="0">
     <w:nsid w:val="52D204C4"/>
     <w:multiLevelType w:val="multilevel"/>
     <w:tmpl w:val="71564B64"/>
@@ -9933,7 +12987,121 @@
       </w:rPr>
     </w:lvl>
   </w:abstractNum>
-  <w:abstractNum w:abstractNumId="44" w15:restartNumberingAfterBreak="0">
+  <w:abstractNum w:abstractNumId="56" w15:restartNumberingAfterBreak="0">
+    <w:nsid w:val="53D0111F"/>
+    <w:multiLevelType w:val="hybridMultilevel"/>
+    <w:tmpl w:val="0BFAB656"/>
+    <w:lvl w:ilvl="0" w:tplc="CC72B208">
+      <w:start w:val="1"/>
+      <w:numFmt w:val="bullet"/>
+      <w:lvlText w:val=""/>
+      <w:lvlJc w:val="right"/>
+      <w:pPr>
+        <w:ind w:left="1440" w:hanging="360"/>
+      </w:pPr>
+      <w:rPr>
+        <w:rFonts w:ascii="Symbol" w:hAnsi="Symbol" w:hint="default"/>
+        <w:color w:val="auto"/>
+      </w:rPr>
+    </w:lvl>
+    <w:lvl w:ilvl="1" w:tplc="FFFFFFFF" w:tentative="1">
+      <w:start w:val="1"/>
+      <w:numFmt w:val="bullet"/>
+      <w:lvlText w:val="o"/>
+      <w:lvlJc w:val="left"/>
+      <w:pPr>
+        <w:ind w:left="2160" w:hanging="360"/>
+      </w:pPr>
+      <w:rPr>
+        <w:rFonts w:ascii="Courier New" w:hAnsi="Courier New" w:cs="Courier New" w:hint="default"/>
+      </w:rPr>
+    </w:lvl>
+    <w:lvl w:ilvl="2" w:tplc="FFFFFFFF" w:tentative="1">
+      <w:start w:val="1"/>
+      <w:numFmt w:val="bullet"/>
+      <w:lvlText w:val=""/>
+      <w:lvlJc w:val="left"/>
+      <w:pPr>
+        <w:ind w:left="2880" w:hanging="360"/>
+      </w:pPr>
+      <w:rPr>
+        <w:rFonts w:ascii="Wingdings" w:hAnsi="Wingdings" w:hint="default"/>
+      </w:rPr>
+    </w:lvl>
+    <w:lvl w:ilvl="3" w:tplc="FFFFFFFF" w:tentative="1">
+      <w:start w:val="1"/>
+      <w:numFmt w:val="bullet"/>
+      <w:lvlText w:val=""/>
+      <w:lvlJc w:val="left"/>
+      <w:pPr>
+        <w:ind w:left="3600" w:hanging="360"/>
+      </w:pPr>
+      <w:rPr>
+        <w:rFonts w:ascii="Symbol" w:hAnsi="Symbol" w:hint="default"/>
+      </w:rPr>
+    </w:lvl>
+    <w:lvl w:ilvl="4" w:tplc="FFFFFFFF" w:tentative="1">
+      <w:start w:val="1"/>
+      <w:numFmt w:val="bullet"/>
+      <w:lvlText w:val="o"/>
+      <w:lvlJc w:val="left"/>
+      <w:pPr>
+        <w:ind w:left="4320" w:hanging="360"/>
+      </w:pPr>
+      <w:rPr>
+        <w:rFonts w:ascii="Courier New" w:hAnsi="Courier New" w:cs="Courier New" w:hint="default"/>
+      </w:rPr>
+    </w:lvl>
+    <w:lvl w:ilvl="5" w:tplc="FFFFFFFF" w:tentative="1">
+      <w:start w:val="1"/>
+      <w:numFmt w:val="bullet"/>
+      <w:lvlText w:val=""/>
+      <w:lvlJc w:val="left"/>
+      <w:pPr>
+        <w:ind w:left="5040" w:hanging="360"/>
+      </w:pPr>
+      <w:rPr>
+        <w:rFonts w:ascii="Wingdings" w:hAnsi="Wingdings" w:hint="default"/>
+      </w:rPr>
+    </w:lvl>
+    <w:lvl w:ilvl="6" w:tplc="FFFFFFFF" w:tentative="1">
+      <w:start w:val="1"/>
+      <w:numFmt w:val="bullet"/>
+      <w:lvlText w:val=""/>
+      <w:lvlJc w:val="left"/>
+      <w:pPr>
+        <w:ind w:left="5760" w:hanging="360"/>
+      </w:pPr>
+      <w:rPr>
+        <w:rFonts w:ascii="Symbol" w:hAnsi="Symbol" w:hint="default"/>
+      </w:rPr>
+    </w:lvl>
+    <w:lvl w:ilvl="7" w:tplc="FFFFFFFF" w:tentative="1">
+      <w:start w:val="1"/>
+      <w:numFmt w:val="bullet"/>
+      <w:lvlText w:val="o"/>
+      <w:lvlJc w:val="left"/>
+      <w:pPr>
+        <w:ind w:left="6480" w:hanging="360"/>
+      </w:pPr>
+      <w:rPr>
+        <w:rFonts w:ascii="Courier New" w:hAnsi="Courier New" w:cs="Courier New" w:hint="default"/>
+      </w:rPr>
+    </w:lvl>
+    <w:lvl w:ilvl="8" w:tplc="FFFFFFFF" w:tentative="1">
+      <w:start w:val="1"/>
+      <w:numFmt w:val="bullet"/>
+      <w:lvlText w:val=""/>
+      <w:lvlJc w:val="left"/>
+      <w:pPr>
+        <w:ind w:left="7200" w:hanging="360"/>
+      </w:pPr>
+      <w:rPr>
+        <w:rFonts w:ascii="Wingdings" w:hAnsi="Wingdings" w:hint="default"/>
+      </w:rPr>
+    </w:lvl>
+  </w:abstractNum>
+  <w:abstractNum w:abstractNumId="57" w15:restartNumberingAfterBreak="0">
     <w:nsid w:val="55711C00"/>
     <w:multiLevelType w:val="multilevel"/>
     <w:tmpl w:val="BB10E846"/>
@@ -10082,7 +13250,7 @@
       </w:rPr>
     </w:lvl>
   </w:abstractNum>
-  <w:abstractNum w:abstractNumId="45" w15:restartNumberingAfterBreak="0">
+  <w:abstractNum w:abstractNumId="58" w15:restartNumberingAfterBreak="0">
     <w:nsid w:val="578A055F"/>
     <w:multiLevelType w:val="multilevel"/>
     <w:tmpl w:val="2E1A1FFE"/>
@@ -10227,7 +13395,7 @@
       </w:rPr>
     </w:lvl>
   </w:abstractNum>
-  <w:abstractNum w:abstractNumId="46" w15:restartNumberingAfterBreak="0">
+  <w:abstractNum w:abstractNumId="59" w15:restartNumberingAfterBreak="0">
     <w:nsid w:val="59BC522F"/>
     <w:multiLevelType w:val="multilevel"/>
     <w:tmpl w:val="F32C7512"/>
@@ -10372,7 +13540,7 @@
       </w:rPr>
     </w:lvl>
   </w:abstractNum>
-  <w:abstractNum w:abstractNumId="47" w15:restartNumberingAfterBreak="0">
+  <w:abstractNum w:abstractNumId="60" w15:restartNumberingAfterBreak="0">
     <w:nsid w:val="5AE26802"/>
     <w:multiLevelType w:val="multilevel"/>
     <w:tmpl w:val="D4BE2B9C"/>
@@ -10521,7 +13689,7 @@
       </w:rPr>
     </w:lvl>
   </w:abstractNum>
-  <w:abstractNum w:abstractNumId="48" w15:restartNumberingAfterBreak="0">
+  <w:abstractNum w:abstractNumId="61" w15:restartNumberingAfterBreak="0">
     <w:nsid w:val="5DE13E43"/>
     <w:multiLevelType w:val="hybridMultilevel"/>
     <w:tmpl w:val="17F8073A"/>
@@ -10614,7 +13782,7 @@
       </w:pPr>
     </w:lvl>
   </w:abstractNum>
-  <w:abstractNum w:abstractNumId="49" w15:restartNumberingAfterBreak="0">
+  <w:abstractNum w:abstractNumId="62" w15:restartNumberingAfterBreak="0">
     <w:nsid w:val="5E2D3AB5"/>
     <w:multiLevelType w:val="hybridMultilevel"/>
     <w:tmpl w:val="897A9288"/>
@@ -10706,7 +13874,7 @@
       </w:pPr>
     </w:lvl>
   </w:abstractNum>
-  <w:abstractNum w:abstractNumId="50" w15:restartNumberingAfterBreak="0">
+  <w:abstractNum w:abstractNumId="63" w15:restartNumberingAfterBreak="0">
     <w:nsid w:val="5F563159"/>
     <w:multiLevelType w:val="hybridMultilevel"/>
     <w:tmpl w:val="CBA6537A"/>
@@ -10802,7 +13970,7 @@
       </w:pPr>
     </w:lvl>
   </w:abstractNum>
-  <w:abstractNum w:abstractNumId="51" w15:restartNumberingAfterBreak="0">
+  <w:abstractNum w:abstractNumId="64" w15:restartNumberingAfterBreak="0">
     <w:nsid w:val="60306192"/>
     <w:multiLevelType w:val="hybridMultilevel"/>
     <w:tmpl w:val="58A2D352"/>
@@ -10897,7 +14065,7 @@
       </w:pPr>
     </w:lvl>
   </w:abstractNum>
-  <w:abstractNum w:abstractNumId="52" w15:restartNumberingAfterBreak="0">
+  <w:abstractNum w:abstractNumId="65" w15:restartNumberingAfterBreak="0">
     <w:nsid w:val="61D157EE"/>
     <w:multiLevelType w:val="hybridMultilevel"/>
     <w:tmpl w:val="B82E68B4"/>
@@ -10992,7 +14160,7 @@
       </w:pPr>
     </w:lvl>
   </w:abstractNum>
-  <w:abstractNum w:abstractNumId="53" w15:restartNumberingAfterBreak="0">
+  <w:abstractNum w:abstractNumId="66" w15:restartNumberingAfterBreak="0">
     <w:nsid w:val="61E434EA"/>
     <w:multiLevelType w:val="hybridMultilevel"/>
     <w:tmpl w:val="0F9E9DB8"/>
@@ -11088,7 +14256,121 @@
       </w:pPr>
     </w:lvl>
   </w:abstractNum>
-  <w:abstractNum w:abstractNumId="54" w15:restartNumberingAfterBreak="0">
+  <w:abstractNum w:abstractNumId="67" w15:restartNumberingAfterBreak="0">
+    <w:nsid w:val="621758D1"/>
+    <w:multiLevelType w:val="hybridMultilevel"/>
+    <w:tmpl w:val="A88A3C1C"/>
+    <w:lvl w:ilvl="0" w:tplc="CC72B208">
+      <w:start w:val="1"/>
+      <w:numFmt w:val="bullet"/>
+      <w:lvlText w:val=""/>
+      <w:lvlJc w:val="right"/>
+      <w:pPr>
+        <w:ind w:left="1440" w:hanging="360"/>
+      </w:pPr>
+      <w:rPr>
+        <w:rFonts w:ascii="Symbol" w:hAnsi="Symbol" w:hint="default"/>
+        <w:color w:val="auto"/>
+      </w:rPr>
+    </w:lvl>
+    <w:lvl w:ilvl="1" w:tplc="FFFFFFFF" w:tentative="1">
+      <w:start w:val="1"/>
+      <w:numFmt w:val="bullet"/>
+      <w:lvlText w:val="o"/>
+      <w:lvlJc w:val="left"/>
+      <w:pPr>
+        <w:ind w:left="2160" w:hanging="360"/>
+      </w:pPr>
+      <w:rPr>
+        <w:rFonts w:ascii="Courier New" w:hAnsi="Courier New" w:cs="Courier New" w:hint="default"/>
+      </w:rPr>
+    </w:lvl>
+    <w:lvl w:ilvl="2" w:tplc="FFFFFFFF" w:tentative="1">
+      <w:start w:val="1"/>
+      <w:numFmt w:val="bullet"/>
+      <w:lvlText w:val=""/>
+      <w:lvlJc w:val="left"/>
+      <w:pPr>
+        <w:ind w:left="2880" w:hanging="360"/>
+      </w:pPr>
+      <w:rPr>
+        <w:rFonts w:ascii="Wingdings" w:hAnsi="Wingdings" w:hint="default"/>
+      </w:rPr>
+    </w:lvl>
+    <w:lvl w:ilvl="3" w:tplc="FFFFFFFF" w:tentative="1">
+      <w:start w:val="1"/>
+      <w:numFmt w:val="bullet"/>
+      <w:lvlText w:val=""/>
+      <w:lvlJc w:val="left"/>
+      <w:pPr>
+        <w:ind w:left="3600" w:hanging="360"/>
+      </w:pPr>
+      <w:rPr>
+        <w:rFonts w:ascii="Symbol" w:hAnsi="Symbol" w:hint="default"/>
+      </w:rPr>
+    </w:lvl>
+    <w:lvl w:ilvl="4" w:tplc="FFFFFFFF" w:tentative="1">
+      <w:start w:val="1"/>
+      <w:numFmt w:val="bullet"/>
+      <w:lvlText w:val="o"/>
+      <w:lvlJc w:val="left"/>
+      <w:pPr>
+        <w:ind w:left="4320" w:hanging="360"/>
+      </w:pPr>
+      <w:rPr>
+        <w:rFonts w:ascii="Courier New" w:hAnsi="Courier New" w:cs="Courier New" w:hint="default"/>
+      </w:rPr>
+    </w:lvl>
+    <w:lvl w:ilvl="5" w:tplc="FFFFFFFF" w:tentative="1">
+      <w:start w:val="1"/>
+      <w:numFmt w:val="bullet"/>
+      <w:lvlText w:val=""/>
+      <w:lvlJc w:val="left"/>
+      <w:pPr>
+        <w:ind w:left="5040" w:hanging="360"/>
+      </w:pPr>
+      <w:rPr>
+        <w:rFonts w:ascii="Wingdings" w:hAnsi="Wingdings" w:hint="default"/>
+      </w:rPr>
+    </w:lvl>
+    <w:lvl w:ilvl="6" w:tplc="FFFFFFFF" w:tentative="1">
+      <w:start w:val="1"/>
+      <w:numFmt w:val="bullet"/>
+      <w:lvlText w:val=""/>
+      <w:lvlJc w:val="left"/>
+      <w:pPr>
+        <w:ind w:left="5760" w:hanging="360"/>
+      </w:pPr>
+      <w:rPr>
+        <w:rFonts w:ascii="Symbol" w:hAnsi="Symbol" w:hint="default"/>
+      </w:rPr>
+    </w:lvl>
+    <w:lvl w:ilvl="7" w:tplc="FFFFFFFF" w:tentative="1">
+      <w:start w:val="1"/>
+      <w:numFmt w:val="bullet"/>
+      <w:lvlText w:val="o"/>
+      <w:lvlJc w:val="left"/>
+      <w:pPr>
+        <w:ind w:left="6480" w:hanging="360"/>
+      </w:pPr>
+      <w:rPr>
+        <w:rFonts w:ascii="Courier New" w:hAnsi="Courier New" w:cs="Courier New" w:hint="default"/>
+      </w:rPr>
+    </w:lvl>
+    <w:lvl w:ilvl="8" w:tplc="FFFFFFFF" w:tentative="1">
+      <w:start w:val="1"/>
+      <w:numFmt w:val="bullet"/>
+      <w:lvlText w:val=""/>
+      <w:lvlJc w:val="left"/>
+      <w:pPr>
+        <w:ind w:left="7200" w:hanging="360"/>
+      </w:pPr>
+      <w:rPr>
+        <w:rFonts w:ascii="Wingdings" w:hAnsi="Wingdings" w:hint="default"/>
+      </w:rPr>
+    </w:lvl>
+  </w:abstractNum>
+  <w:abstractNum w:abstractNumId="68" w15:restartNumberingAfterBreak="0">
     <w:nsid w:val="62E06D8D"/>
     <w:multiLevelType w:val="hybridMultilevel"/>
     <w:tmpl w:val="51E41F7C"/>
@@ -11180,7 +14462,7 @@
       </w:pPr>
     </w:lvl>
   </w:abstractNum>
-  <w:abstractNum w:abstractNumId="55" w15:restartNumberingAfterBreak="0">
+  <w:abstractNum w:abstractNumId="69" w15:restartNumberingAfterBreak="0">
     <w:nsid w:val="63590A73"/>
     <w:multiLevelType w:val="hybridMultilevel"/>
     <w:tmpl w:val="8536CC6C"/>
@@ -11272,7 +14554,121 @@
       </w:pPr>
     </w:lvl>
   </w:abstractNum>
-  <w:abstractNum w:abstractNumId="56" w15:restartNumberingAfterBreak="0">
+  <w:abstractNum w:abstractNumId="70" w15:restartNumberingAfterBreak="0">
+    <w:nsid w:val="64090B76"/>
+    <w:multiLevelType w:val="hybridMultilevel"/>
+    <w:tmpl w:val="A4480A6E"/>
+    <w:lvl w:ilvl="0" w:tplc="CC72B208">
+      <w:start w:val="1"/>
+      <w:numFmt w:val="bullet"/>
+      <w:lvlText w:val=""/>
+      <w:lvlJc w:val="right"/>
+      <w:pPr>
+        <w:ind w:left="1440" w:hanging="360"/>
+      </w:pPr>
+      <w:rPr>
+        <w:rFonts w:ascii="Symbol" w:hAnsi="Symbol" w:hint="default"/>
+        <w:color w:val="auto"/>
+      </w:rPr>
+    </w:lvl>
+    <w:lvl w:ilvl="1" w:tplc="40090003" w:tentative="1">
+      <w:start w:val="1"/>
+      <w:numFmt w:val="bullet"/>
+      <w:lvlText w:val="o"/>
+      <w:lvlJc w:val="left"/>
+      <w:pPr>
+        <w:ind w:left="2160" w:hanging="360"/>
+      </w:pPr>
+      <w:rPr>
+        <w:rFonts w:ascii="Courier New" w:hAnsi="Courier New" w:cs="Courier New" w:hint="default"/>
+      </w:rPr>
+    </w:lvl>
+    <w:lvl w:ilvl="2" w:tplc="40090005" w:tentative="1">
+      <w:start w:val="1"/>
+      <w:numFmt w:val="bullet"/>
+      <w:lvlText w:val=""/>
+      <w:lvlJc w:val="left"/>
+      <w:pPr>
+        <w:ind w:left="2880" w:hanging="360"/>
+      </w:pPr>
+      <w:rPr>
+        <w:rFonts w:ascii="Wingdings" w:hAnsi="Wingdings" w:hint="default"/>
+      </w:rPr>
+    </w:lvl>
+    <w:lvl w:ilvl="3" w:tplc="40090001" w:tentative="1">
+      <w:start w:val="1"/>
+      <w:numFmt w:val="bullet"/>
+      <w:lvlText w:val=""/>
+      <w:lvlJc w:val="left"/>
+      <w:pPr>
+        <w:ind w:left="3600" w:hanging="360"/>
+      </w:pPr>
+      <w:rPr>
+        <w:rFonts w:ascii="Symbol" w:hAnsi="Symbol" w:hint="default"/>
+      </w:rPr>
+    </w:lvl>
+    <w:lvl w:ilvl="4" w:tplc="40090003" w:tentative="1">
+      <w:start w:val="1"/>
+      <w:numFmt w:val="bullet"/>
+      <w:lvlText w:val="o"/>
+      <w:lvlJc w:val="left"/>
+      <w:pPr>
+        <w:ind w:left="4320" w:hanging="360"/>
+      </w:pPr>
+      <w:rPr>
+        <w:rFonts w:ascii="Courier New" w:hAnsi="Courier New" w:cs="Courier New" w:hint="default"/>
+      </w:rPr>
+    </w:lvl>
+    <w:lvl w:ilvl="5" w:tplc="40090005" w:tentative="1">
+      <w:start w:val="1"/>
+      <w:numFmt w:val="bullet"/>
+      <w:lvlText w:val=""/>
+      <w:lvlJc w:val="left"/>
+      <w:pPr>
+        <w:ind w:left="5040" w:hanging="360"/>
+      </w:pPr>
+      <w:rPr>
+        <w:rFonts w:ascii="Wingdings" w:hAnsi="Wingdings" w:hint="default"/>
+      </w:rPr>
+    </w:lvl>
+    <w:lvl w:ilvl="6" w:tplc="40090001" w:tentative="1">
+      <w:start w:val="1"/>
+      <w:numFmt w:val="bullet"/>
+      <w:lvlText w:val=""/>
+      <w:lvlJc w:val="left"/>
+      <w:pPr>
+        <w:ind w:left="5760" w:hanging="360"/>
+      </w:pPr>
+      <w:rPr>
+        <w:rFonts w:ascii="Symbol" w:hAnsi="Symbol" w:hint="default"/>
+      </w:rPr>
+    </w:lvl>
+    <w:lvl w:ilvl="7" w:tplc="40090003" w:tentative="1">
+      <w:start w:val="1"/>
+      <w:numFmt w:val="bullet"/>
+      <w:lvlText w:val="o"/>
+      <w:lvlJc w:val="left"/>
+      <w:pPr>
+        <w:ind w:left="6480" w:hanging="360"/>
+      </w:pPr>
+      <w:rPr>
+        <w:rFonts w:ascii="Courier New" w:hAnsi="Courier New" w:cs="Courier New" w:hint="default"/>
+      </w:rPr>
+    </w:lvl>
+    <w:lvl w:ilvl="8" w:tplc="40090005" w:tentative="1">
+      <w:start w:val="1"/>
+      <w:numFmt w:val="bullet"/>
+      <w:lvlText w:val=""/>
+      <w:lvlJc w:val="left"/>
+      <w:pPr>
+        <w:ind w:left="7200" w:hanging="360"/>
+      </w:pPr>
+      <w:rPr>
+        <w:rFonts w:ascii="Wingdings" w:hAnsi="Wingdings" w:hint="default"/>
+      </w:rPr>
+    </w:lvl>
+  </w:abstractNum>
+  <w:abstractNum w:abstractNumId="71" w15:restartNumberingAfterBreak="0">
     <w:nsid w:val="66D53A8C"/>
     <w:multiLevelType w:val="hybridMultilevel"/>
     <w:tmpl w:val="41C8182C"/>
@@ -11364,7 +14760,7 @@
       </w:pPr>
     </w:lvl>
   </w:abstractNum>
-  <w:abstractNum w:abstractNumId="57" w15:restartNumberingAfterBreak="0">
+  <w:abstractNum w:abstractNumId="72" w15:restartNumberingAfterBreak="0">
     <w:nsid w:val="670B60CB"/>
     <w:multiLevelType w:val="hybridMultilevel"/>
     <w:tmpl w:val="A8ECF7DE"/>
@@ -11460,7 +14856,121 @@
       </w:pPr>
     </w:lvl>
   </w:abstractNum>
-  <w:abstractNum w:abstractNumId="58" w15:restartNumberingAfterBreak="0">
+  <w:abstractNum w:abstractNumId="73" w15:restartNumberingAfterBreak="0">
+    <w:nsid w:val="6B3D5A69"/>
+    <w:multiLevelType w:val="hybridMultilevel"/>
+    <w:tmpl w:val="56324A62"/>
+    <w:lvl w:ilvl="0" w:tplc="40090007">
+      <w:start w:val="1"/>
+      <w:numFmt w:val="bullet"/>
+      <w:lvlText w:val=""/>
+      <w:lvlPicBulletId w:val="0"/>
+      <w:lvlJc w:val="left"/>
+      <w:pPr>
+        <w:ind w:left="720" w:hanging="360"/>
+      </w:pPr>
+      <w:rPr>
+        <w:rFonts w:ascii="Symbol" w:hAnsi="Symbol" w:hint="default"/>
+      </w:rPr>
+    </w:lvl>
+    <w:lvl w:ilvl="1" w:tplc="40090003" w:tentative="1">
+      <w:start w:val="1"/>
+      <w:numFmt w:val="bullet"/>
+      <w:lvlText w:val="o"/>
+      <w:lvlJc w:val="left"/>
+      <w:pPr>
+        <w:ind w:left="1440" w:hanging="360"/>
+      </w:pPr>
+      <w:rPr>
+        <w:rFonts w:ascii="Courier New" w:hAnsi="Courier New" w:cs="Courier New" w:hint="default"/>
+      </w:rPr>
+    </w:lvl>
+    <w:lvl w:ilvl="2" w:tplc="40090005" w:tentative="1">
+      <w:start w:val="1"/>
+      <w:numFmt w:val="bullet"/>
+      <w:lvlText w:val=""/>
+      <w:lvlJc w:val="left"/>
+      <w:pPr>
+        <w:ind w:left="2160" w:hanging="360"/>
+      </w:pPr>
+      <w:rPr>
+        <w:rFonts w:ascii="Wingdings" w:hAnsi="Wingdings" w:hint="default"/>
+      </w:rPr>
+    </w:lvl>
+    <w:lvl w:ilvl="3" w:tplc="40090001" w:tentative="1">
+      <w:start w:val="1"/>
+      <w:numFmt w:val="bullet"/>
+      <w:lvlText w:val=""/>
+      <w:lvlJc w:val="left"/>
+      <w:pPr>
+        <w:ind w:left="2880" w:hanging="360"/>
+      </w:pPr>
+      <w:rPr>
+        <w:rFonts w:ascii="Symbol" w:hAnsi="Symbol" w:hint="default"/>
+      </w:rPr>
+    </w:lvl>
+    <w:lvl w:ilvl="4" w:tplc="40090003" w:tentative="1">
+      <w:start w:val="1"/>
+      <w:numFmt w:val="bullet"/>
+      <w:lvlText w:val="o"/>
+      <w:lvlJc w:val="left"/>
+      <w:pPr>
+        <w:ind w:left="3600" w:hanging="360"/>
+      </w:pPr>
+      <w:rPr>
+        <w:rFonts w:ascii="Courier New" w:hAnsi="Courier New" w:cs="Courier New" w:hint="default"/>
+      </w:rPr>
+    </w:lvl>
+    <w:lvl w:ilvl="5" w:tplc="40090005" w:tentative="1">
+      <w:start w:val="1"/>
+      <w:numFmt w:val="bullet"/>
+      <w:lvlText w:val=""/>
+      <w:lvlJc w:val="left"/>
+      <w:pPr>
+        <w:ind w:left="4320" w:hanging="360"/>
+      </w:pPr>
+      <w:rPr>
+        <w:rFonts w:ascii="Wingdings" w:hAnsi="Wingdings" w:hint="default"/>
+      </w:rPr>
+    </w:lvl>
+    <w:lvl w:ilvl="6" w:tplc="40090001" w:tentative="1">
+      <w:start w:val="1"/>
+      <w:numFmt w:val="bullet"/>
+      <w:lvlText w:val=""/>
+      <w:lvlJc w:val="left"/>
+      <w:pPr>
+        <w:ind w:left="5040" w:hanging="360"/>
+      </w:pPr>
+      <w:rPr>
+        <w:rFonts w:ascii="Symbol" w:hAnsi="Symbol" w:hint="default"/>
+      </w:rPr>
+    </w:lvl>
+    <w:lvl w:ilvl="7" w:tplc="40090003" w:tentative="1">
+      <w:start w:val="1"/>
+      <w:numFmt w:val="bullet"/>
+      <w:lvlText w:val="o"/>
+      <w:lvlJc w:val="left"/>
+      <w:pPr>
+        <w:ind w:left="5760" w:hanging="360"/>
+      </w:pPr>
+      <w:rPr>
+        <w:rFonts w:ascii="Courier New" w:hAnsi="Courier New" w:cs="Courier New" w:hint="default"/>
+      </w:rPr>
+    </w:lvl>
+    <w:lvl w:ilvl="8" w:tplc="40090005" w:tentative="1">
+      <w:start w:val="1"/>
+      <w:numFmt w:val="bullet"/>
+      <w:lvlText w:val=""/>
+      <w:lvlJc w:val="left"/>
+      <w:pPr>
+        <w:ind w:left="6480" w:hanging="360"/>
+      </w:pPr>
+      <w:rPr>
+        <w:rFonts w:ascii="Wingdings" w:hAnsi="Wingdings" w:hint="default"/>
+      </w:rPr>
+    </w:lvl>
+  </w:abstractNum>
+  <w:abstractNum w:abstractNumId="74" w15:restartNumberingAfterBreak="0">
     <w:nsid w:val="6DC57DA0"/>
     <w:multiLevelType w:val="hybridMultilevel"/>
     <w:tmpl w:val="CB425204"/>
@@ -11552,7 +15062,121 @@
       </w:pPr>
     </w:lvl>
   </w:abstractNum>
-  <w:abstractNum w:abstractNumId="59" w15:restartNumberingAfterBreak="0">
+  <w:abstractNum w:abstractNumId="75" w15:restartNumberingAfterBreak="0">
+    <w:nsid w:val="733D4002"/>
+    <w:multiLevelType w:val="hybridMultilevel"/>
+    <w:tmpl w:val="9B685A90"/>
+    <w:lvl w:ilvl="0" w:tplc="40090007">
+      <w:start w:val="1"/>
+      <w:numFmt w:val="bullet"/>
+      <w:lvlText w:val=""/>
+      <w:lvlPicBulletId w:val="0"/>
+      <w:lvlJc w:val="left"/>
+      <w:pPr>
+        <w:ind w:left="720" w:hanging="360"/>
+      </w:pPr>
+      <w:rPr>
+        <w:rFonts w:ascii="Symbol" w:hAnsi="Symbol" w:hint="default"/>
+      </w:rPr>
+    </w:lvl>
+    <w:lvl w:ilvl="1" w:tplc="40090003" w:tentative="1">
+      <w:start w:val="1"/>
+      <w:numFmt w:val="bullet"/>
+      <w:lvlText w:val="o"/>
+      <w:lvlJc w:val="left"/>
+      <w:pPr>
+        <w:ind w:left="1440" w:hanging="360"/>
+      </w:pPr>
+      <w:rPr>
+        <w:rFonts w:ascii="Courier New" w:hAnsi="Courier New" w:cs="Courier New" w:hint="default"/>
+      </w:rPr>
+    </w:lvl>
+    <w:lvl w:ilvl="2" w:tplc="40090005" w:tentative="1">
+      <w:start w:val="1"/>
+      <w:numFmt w:val="bullet"/>
+      <w:lvlText w:val=""/>
+      <w:lvlJc w:val="left"/>
+      <w:pPr>
+        <w:ind w:left="2160" w:hanging="360"/>
+      </w:pPr>
+      <w:rPr>
+        <w:rFonts w:ascii="Wingdings" w:hAnsi="Wingdings" w:hint="default"/>
+      </w:rPr>
+    </w:lvl>
+    <w:lvl w:ilvl="3" w:tplc="40090001" w:tentative="1">
+      <w:start w:val="1"/>
+      <w:numFmt w:val="bullet"/>
+      <w:lvlText w:val=""/>
+      <w:lvlJc w:val="left"/>
+      <w:pPr>
+        <w:ind w:left="2880" w:hanging="360"/>
+      </w:pPr>
+      <w:rPr>
+        <w:rFonts w:ascii="Symbol" w:hAnsi="Symbol" w:hint="default"/>
+      </w:rPr>
+    </w:lvl>
+    <w:lvl w:ilvl="4" w:tplc="40090003" w:tentative="1">
+      <w:start w:val="1"/>
+      <w:numFmt w:val="bullet"/>
+      <w:lvlText w:val="o"/>
+      <w:lvlJc w:val="left"/>
+      <w:pPr>
+        <w:ind w:left="3600" w:hanging="360"/>
+      </w:pPr>
+      <w:rPr>
+        <w:rFonts w:ascii="Courier New" w:hAnsi="Courier New" w:cs="Courier New" w:hint="default"/>
+      </w:rPr>
+    </w:lvl>
+    <w:lvl w:ilvl="5" w:tplc="40090005" w:tentative="1">
+      <w:start w:val="1"/>
+      <w:numFmt w:val="bullet"/>
+      <w:lvlText w:val=""/>
+      <w:lvlJc w:val="left"/>
+      <w:pPr>
+        <w:ind w:left="4320" w:hanging="360"/>
+      </w:pPr>
+      <w:rPr>
+        <w:rFonts w:ascii="Wingdings" w:hAnsi="Wingdings" w:hint="default"/>
+      </w:rPr>
+    </w:lvl>
+    <w:lvl w:ilvl="6" w:tplc="40090001" w:tentative="1">
+      <w:start w:val="1"/>
+      <w:numFmt w:val="bullet"/>
+      <w:lvlText w:val=""/>
+      <w:lvlJc w:val="left"/>
+      <w:pPr>
+        <w:ind w:left="5040" w:hanging="360"/>
+      </w:pPr>
+      <w:rPr>
+        <w:rFonts w:ascii="Symbol" w:hAnsi="Symbol" w:hint="default"/>
+      </w:rPr>
+    </w:lvl>
+    <w:lvl w:ilvl="7" w:tplc="40090003" w:tentative="1">
+      <w:start w:val="1"/>
+      <w:numFmt w:val="bullet"/>
+      <w:lvlText w:val="o"/>
+      <w:lvlJc w:val="left"/>
+      <w:pPr>
+        <w:ind w:left="5760" w:hanging="360"/>
+      </w:pPr>
+      <w:rPr>
+        <w:rFonts w:ascii="Courier New" w:hAnsi="Courier New" w:cs="Courier New" w:hint="default"/>
+      </w:rPr>
+    </w:lvl>
+    <w:lvl w:ilvl="8" w:tplc="40090005" w:tentative="1">
+      <w:start w:val="1"/>
+      <w:numFmt w:val="bullet"/>
+      <w:lvlText w:val=""/>
+      <w:lvlJc w:val="left"/>
+      <w:pPr>
+        <w:ind w:left="6480" w:hanging="360"/>
+      </w:pPr>
+      <w:rPr>
+        <w:rFonts w:ascii="Wingdings" w:hAnsi="Wingdings" w:hint="default"/>
+      </w:rPr>
+    </w:lvl>
+  </w:abstractNum>
+  <w:abstractNum w:abstractNumId="76" w15:restartNumberingAfterBreak="0">
     <w:nsid w:val="74BA6601"/>
     <w:multiLevelType w:val="multilevel"/>
     <w:tmpl w:val="88EAF41A"/>
@@ -11697,7 +15321,7 @@
       </w:rPr>
     </w:lvl>
   </w:abstractNum>
-  <w:abstractNum w:abstractNumId="60" w15:restartNumberingAfterBreak="0">
+  <w:abstractNum w:abstractNumId="77" w15:restartNumberingAfterBreak="0">
     <w:nsid w:val="74C56BD8"/>
     <w:multiLevelType w:val="hybridMultilevel"/>
     <w:tmpl w:val="0F8AA1C4"/>
@@ -11786,7 +15410,7 @@
       </w:pPr>
     </w:lvl>
   </w:abstractNum>
-  <w:abstractNum w:abstractNumId="61" w15:restartNumberingAfterBreak="0">
+  <w:abstractNum w:abstractNumId="78" w15:restartNumberingAfterBreak="0">
     <w:nsid w:val="75CD1828"/>
     <w:multiLevelType w:val="multilevel"/>
     <w:tmpl w:val="FC9486E6"/>
@@ -11935,7 +15559,7 @@
       </w:rPr>
     </w:lvl>
   </w:abstractNum>
-  <w:abstractNum w:abstractNumId="62" w15:restartNumberingAfterBreak="0">
+  <w:abstractNum w:abstractNumId="79" w15:restartNumberingAfterBreak="0">
     <w:nsid w:val="76E178F3"/>
     <w:multiLevelType w:val="multilevel"/>
     <w:tmpl w:val="233AACB4"/>
@@ -12051,7 +15675,7 @@
       </w:pPr>
     </w:lvl>
   </w:abstractNum>
-  <w:abstractNum w:abstractNumId="63" w15:restartNumberingAfterBreak="0">
+  <w:abstractNum w:abstractNumId="80" w15:restartNumberingAfterBreak="0">
     <w:nsid w:val="771D55B1"/>
     <w:multiLevelType w:val="hybridMultilevel"/>
     <w:tmpl w:val="11843A5A"/>
@@ -12164,7 +15788,7 @@
       </w:rPr>
     </w:lvl>
   </w:abstractNum>
-  <w:abstractNum w:abstractNumId="64" w15:restartNumberingAfterBreak="0">
+  <w:abstractNum w:abstractNumId="81" w15:restartNumberingAfterBreak="0">
     <w:nsid w:val="7D2950E4"/>
     <w:multiLevelType w:val="multilevel"/>
     <w:tmpl w:val="524C9C40"/>
@@ -12309,7 +15933,124 @@
       </w:rPr>
     </w:lvl>
   </w:abstractNum>
-  <w:abstractNum w:abstractNumId="65" w15:restartNumberingAfterBreak="0">
+  <w:abstractNum w:abstractNumId="82" w15:restartNumberingAfterBreak="0">
+    <w:nsid w:val="7E7E0253"/>
+    <w:multiLevelType w:val="multilevel"/>
+    <w:tmpl w:val="BEB0EB32"/>
+    <w:lvl w:ilvl="0">
+      <w:start w:val="1"/>
+      <w:numFmt w:val="decimal"/>
+      <w:lvlText w:val="%1."/>
+      <w:lvlJc w:val="left"/>
+      <w:pPr>
+        <w:tabs>
+          <w:tab w:val="num" w:pos="720"/>
+        </w:tabs>
+        <w:ind w:left="720" w:hanging="360"/>
+      </w:pPr>
+    </w:lvl>
+    <w:lvl w:ilvl="1">
+      <w:start w:val="1"/>
+      <w:numFmt w:val="bullet"/>
+      <w:lvlText w:val=""/>
+      <w:lvlJc w:val="left"/>
+      <w:pPr>
+        <w:tabs>
+          <w:tab w:val="num" w:pos="1440"/>
+        </w:tabs>
+        <w:ind w:left="1440" w:hanging="360"/>
+      </w:pPr>
+      <w:rPr>
+        <w:rFonts w:ascii="Symbol" w:hAnsi="Symbol" w:hint="default"/>
+        <w:sz w:val="20"/>
+      </w:rPr>
+    </w:lvl>
+    <w:lvl w:ilvl="2">
+      <w:start w:val="1"/>
+      <w:numFmt w:val="decimal"/>
+      <w:lvlText w:val="%3."/>
+      <w:lvlJc w:val="left"/>
+      <w:pPr>
+        <w:tabs>
+          <w:tab w:val="num" w:pos="1212"/>
+        </w:tabs>
+        <w:ind w:left="1212" w:hanging="360"/>
+      </w:pPr>
+    </w:lvl>
+    <w:lvl w:ilvl="3">
+      <w:start w:val="1"/>
+      <w:numFmt w:val="decimal"/>
+      <w:lvlText w:val="%4."/>
+      <w:lvlJc w:val="left"/>
+      <w:pPr>
+        <w:tabs>
+          <w:tab w:val="num" w:pos="2880"/>
+        </w:tabs>
+        <w:ind w:left="2880" w:hanging="360"/>
+      </w:pPr>
+    </w:lvl>
+    <w:lvl w:ilvl="4">
+      <w:start w:val="1"/>
+      <w:numFmt w:val="decimal"/>
+      <w:lvlText w:val="%5."/>
+      <w:lvlJc w:val="left"/>
+      <w:pPr>
+        <w:tabs>
+          <w:tab w:val="num" w:pos="3600"/>
+        </w:tabs>
+        <w:ind w:left="3600" w:hanging="360"/>
+      </w:pPr>
+    </w:lvl>
+    <w:lvl w:ilvl="5">
+      <w:start w:val="1"/>
+      <w:numFmt w:val="decimal"/>
+      <w:lvlText w:val="%6."/>
+      <w:lvlJc w:val="left"/>
+      <w:pPr>
+        <w:tabs>
+          <w:tab w:val="num" w:pos="4320"/>
+        </w:tabs>
+        <w:ind w:left="4320" w:hanging="360"/>
+      </w:pPr>
+    </w:lvl>
+    <w:lvl w:ilvl="6" w:tentative="1">
+      <w:start w:val="1"/>
+      <w:numFmt w:val="decimal"/>
+      <w:lvlText w:val="%7."/>
+      <w:lvlJc w:val="left"/>
+      <w:pPr>
+        <w:tabs>
+          <w:tab w:val="num" w:pos="5040"/>
+        </w:tabs>
+        <w:ind w:left="5040" w:hanging="360"/>
+      </w:pPr>
+    </w:lvl>
+    <w:lvl w:ilvl="7" w:tentative="1">
+      <w:start w:val="1"/>
+      <w:numFmt w:val="decimal"/>
+      <w:lvlText w:val="%8."/>
+      <w:lvlJc w:val="left"/>
+      <w:pPr>
+        <w:tabs>
+          <w:tab w:val="num" w:pos="5760"/>
+        </w:tabs>
+        <w:ind w:left="5760" w:hanging="360"/>
+      </w:pPr>
+    </w:lvl>
+    <w:lvl w:ilvl="8" w:tentative="1">
+      <w:start w:val="1"/>
+      <w:numFmt w:val="decimal"/>
+      <w:lvlText w:val="%9."/>
+      <w:lvlJc w:val="left"/>
+      <w:pPr>
+        <w:tabs>
+          <w:tab w:val="num" w:pos="6480"/>
+        </w:tabs>
+        <w:ind w:left="6480" w:hanging="360"/>
+      </w:pPr>
+    </w:lvl>
+  </w:abstractNum>
+  <w:abstractNum w:abstractNumId="83" w15:restartNumberingAfterBreak="0">
     <w:nsid w:val="7F2F0748"/>
     <w:multiLevelType w:val="hybridMultilevel"/>
     <w:tmpl w:val="B7A4BABE"/>
@@ -12402,202 +16143,256 @@
     </w:lvl>
   </w:abstractNum>
   <w:num w:numId="1" w16cid:durableId="317392897">
-    <w:abstractNumId w:val="55"/>
+    <w:abstractNumId w:val="69"/>
   </w:num>
   <w:num w:numId="2" w16cid:durableId="1239091993">
-    <w:abstractNumId w:val="63"/>
+    <w:abstractNumId w:val="80"/>
   </w:num>
   <w:num w:numId="3" w16cid:durableId="135611206">
-    <w:abstractNumId w:val="7"/>
+    <w:abstractNumId w:val="9"/>
   </w:num>
   <w:num w:numId="4" w16cid:durableId="1106971779">
-    <w:abstractNumId w:val="27"/>
+    <w:abstractNumId w:val="33"/>
   </w:num>
   <w:num w:numId="5" w16cid:durableId="942539899">
-    <w:abstractNumId w:val="10"/>
+    <w:abstractNumId w:val="12"/>
   </w:num>
   <w:num w:numId="6" w16cid:durableId="375667914">
-    <w:abstractNumId w:val="65"/>
+    <w:abstractNumId w:val="83"/>
   </w:num>
   <w:num w:numId="7" w16cid:durableId="2129543927">
-    <w:abstractNumId w:val="49"/>
+    <w:abstractNumId w:val="62"/>
   </w:num>
   <w:num w:numId="8" w16cid:durableId="1279415639">
-    <w:abstractNumId w:val="24"/>
+    <w:abstractNumId w:val="29"/>
   </w:num>
   <w:num w:numId="9" w16cid:durableId="1174492579">
-    <w:abstractNumId w:val="56"/>
+    <w:abstractNumId w:val="71"/>
   </w:num>
   <w:num w:numId="10" w16cid:durableId="1410614806">
-    <w:abstractNumId w:val="19"/>
+    <w:abstractNumId w:val="23"/>
   </w:num>
   <w:num w:numId="11" w16cid:durableId="25101857">
-    <w:abstractNumId w:val="32"/>
+    <w:abstractNumId w:val="41"/>
   </w:num>
   <w:num w:numId="12" w16cid:durableId="2122602149">
-    <w:abstractNumId w:val="18"/>
+    <w:abstractNumId w:val="22"/>
   </w:num>
   <w:num w:numId="13" w16cid:durableId="1741294897">
-    <w:abstractNumId w:val="34"/>
+    <w:abstractNumId w:val="43"/>
   </w:num>
   <w:num w:numId="14" w16cid:durableId="1275751585">
-    <w:abstractNumId w:val="36"/>
+    <w:abstractNumId w:val="45"/>
   </w:num>
   <w:num w:numId="15" w16cid:durableId="2055956765">
-    <w:abstractNumId w:val="25"/>
+    <w:abstractNumId w:val="31"/>
   </w:num>
   <w:num w:numId="16" w16cid:durableId="543491986">
-    <w:abstractNumId w:val="4"/>
+    <w:abstractNumId w:val="5"/>
   </w:num>
   <w:num w:numId="17" w16cid:durableId="1074356378">
-    <w:abstractNumId w:val="11"/>
+    <w:abstractNumId w:val="13"/>
   </w:num>
   <w:num w:numId="18" w16cid:durableId="543837320">
-    <w:abstractNumId w:val="60"/>
+    <w:abstractNumId w:val="77"/>
   </w:num>
   <w:num w:numId="19" w16cid:durableId="918054725">
+    <w:abstractNumId w:val="61"/>
+  </w:num>
+  <w:num w:numId="20" w16cid:durableId="457259934">
+    <w:abstractNumId w:val="68"/>
+  </w:num>
+  <w:num w:numId="21" w16cid:durableId="1697002802">
+    <w:abstractNumId w:val="54"/>
+  </w:num>
+  <w:num w:numId="22" w16cid:durableId="1312370452">
     <w:abstractNumId w:val="48"/>
   </w:num>
-  <w:num w:numId="20" w16cid:durableId="457259934">
-    <w:abstractNumId w:val="54"/>
-  </w:num>
-  <w:num w:numId="21" w16cid:durableId="1697002802">
-    <w:abstractNumId w:val="42"/>
-  </w:num>
-  <w:num w:numId="22" w16cid:durableId="1312370452">
-    <w:abstractNumId w:val="39"/>
-  </w:num>
   <w:num w:numId="23" w16cid:durableId="1941180958">
-    <w:abstractNumId w:val="51"/>
+    <w:abstractNumId w:val="64"/>
   </w:num>
   <w:num w:numId="24" w16cid:durableId="1572157949">
     <w:abstractNumId w:val="1"/>
   </w:num>
   <w:num w:numId="25" w16cid:durableId="607126763">
-    <w:abstractNumId w:val="58"/>
+    <w:abstractNumId w:val="74"/>
   </w:num>
   <w:num w:numId="26" w16cid:durableId="398526779">
-    <w:abstractNumId w:val="52"/>
+    <w:abstractNumId w:val="65"/>
   </w:num>
   <w:num w:numId="27" w16cid:durableId="713700474">
-    <w:abstractNumId w:val="6"/>
+    <w:abstractNumId w:val="7"/>
   </w:num>
   <w:num w:numId="28" w16cid:durableId="2076123289">
-    <w:abstractNumId w:val="17"/>
+    <w:abstractNumId w:val="21"/>
   </w:num>
   <w:num w:numId="29" w16cid:durableId="1900939779">
-    <w:abstractNumId w:val="9"/>
+    <w:abstractNumId w:val="11"/>
   </w:num>
   <w:num w:numId="30" w16cid:durableId="441387222">
-    <w:abstractNumId w:val="21"/>
+    <w:abstractNumId w:val="25"/>
   </w:num>
   <w:num w:numId="31" w16cid:durableId="625551375">
-    <w:abstractNumId w:val="53"/>
+    <w:abstractNumId w:val="66"/>
   </w:num>
   <w:num w:numId="32" w16cid:durableId="310334661">
+    <w:abstractNumId w:val="72"/>
+  </w:num>
+  <w:num w:numId="33" w16cid:durableId="256720471">
+    <w:abstractNumId w:val="27"/>
+  </w:num>
+  <w:num w:numId="34" w16cid:durableId="708795155">
     <w:abstractNumId w:val="57"/>
   </w:num>
-  <w:num w:numId="33" w16cid:durableId="256720471">
-    <w:abstractNumId w:val="23"/>
-  </w:num>
-  <w:num w:numId="34" w16cid:durableId="708795155">
-    <w:abstractNumId w:val="44"/>
-  </w:num>
   <w:num w:numId="35" w16cid:durableId="278295964">
-    <w:abstractNumId w:val="33"/>
+    <w:abstractNumId w:val="42"/>
   </w:num>
   <w:num w:numId="36" w16cid:durableId="1775250247">
-    <w:abstractNumId w:val="22"/>
+    <w:abstractNumId w:val="26"/>
   </w:num>
   <w:num w:numId="37" w16cid:durableId="1379476941">
-    <w:abstractNumId w:val="61"/>
+    <w:abstractNumId w:val="78"/>
   </w:num>
   <w:num w:numId="38" w16cid:durableId="1077021063">
-    <w:abstractNumId w:val="47"/>
+    <w:abstractNumId w:val="60"/>
   </w:num>
   <w:num w:numId="39" w16cid:durableId="455221711">
-    <w:abstractNumId w:val="16"/>
+    <w:abstractNumId w:val="20"/>
   </w:num>
   <w:num w:numId="40" w16cid:durableId="1885487547">
     <w:abstractNumId w:val="2"/>
   </w:num>
   <w:num w:numId="41" w16cid:durableId="651762437">
-    <w:abstractNumId w:val="26"/>
+    <w:abstractNumId w:val="32"/>
   </w:num>
   <w:num w:numId="42" w16cid:durableId="1137911540">
-    <w:abstractNumId w:val="45"/>
+    <w:abstractNumId w:val="58"/>
   </w:num>
   <w:num w:numId="43" w16cid:durableId="790056686">
-    <w:abstractNumId w:val="14"/>
+    <w:abstractNumId w:val="17"/>
   </w:num>
   <w:num w:numId="44" w16cid:durableId="1029449849">
-    <w:abstractNumId w:val="13"/>
+    <w:abstractNumId w:val="15"/>
   </w:num>
   <w:num w:numId="45" w16cid:durableId="2138208905">
-    <w:abstractNumId w:val="20"/>
+    <w:abstractNumId w:val="24"/>
   </w:num>
   <w:num w:numId="46" w16cid:durableId="1090197971">
     <w:abstractNumId w:val="3"/>
   </w:num>
   <w:num w:numId="47" w16cid:durableId="529995148">
-    <w:abstractNumId w:val="41"/>
+    <w:abstractNumId w:val="51"/>
   </w:num>
   <w:num w:numId="48" w16cid:durableId="592324068">
-    <w:abstractNumId w:val="31"/>
+    <w:abstractNumId w:val="40"/>
   </w:num>
   <w:num w:numId="49" w16cid:durableId="294990313">
-    <w:abstractNumId w:val="5"/>
+    <w:abstractNumId w:val="6"/>
   </w:num>
   <w:num w:numId="50" w16cid:durableId="1285575223">
-    <w:abstractNumId w:val="28"/>
+    <w:abstractNumId w:val="34"/>
   </w:num>
   <w:num w:numId="51" w16cid:durableId="1693341861">
-    <w:abstractNumId w:val="35"/>
+    <w:abstractNumId w:val="44"/>
   </w:num>
   <w:num w:numId="52" w16cid:durableId="339238305">
-    <w:abstractNumId w:val="43"/>
+    <w:abstractNumId w:val="55"/>
   </w:num>
   <w:num w:numId="53" w16cid:durableId="255213253">
-    <w:abstractNumId w:val="59"/>
+    <w:abstractNumId w:val="76"/>
   </w:num>
   <w:num w:numId="54" w16cid:durableId="1962689033">
-    <w:abstractNumId w:val="15"/>
+    <w:abstractNumId w:val="19"/>
   </w:num>
   <w:num w:numId="55" w16cid:durableId="56831729">
-    <w:abstractNumId w:val="37"/>
+    <w:abstractNumId w:val="46"/>
   </w:num>
   <w:num w:numId="56" w16cid:durableId="316110665">
-    <w:abstractNumId w:val="30"/>
+    <w:abstractNumId w:val="38"/>
   </w:num>
   <w:num w:numId="57" w16cid:durableId="1311060766">
-    <w:abstractNumId w:val="8"/>
+    <w:abstractNumId w:val="10"/>
   </w:num>
   <w:num w:numId="58" w16cid:durableId="147981846">
     <w:abstractNumId w:val="0"/>
   </w:num>
   <w:num w:numId="59" w16cid:durableId="1903632294">
-    <w:abstractNumId w:val="40"/>
+    <w:abstractNumId w:val="50"/>
   </w:num>
   <w:num w:numId="60" w16cid:durableId="475993345">
-    <w:abstractNumId w:val="46"/>
+    <w:abstractNumId w:val="59"/>
   </w:num>
   <w:num w:numId="61" w16cid:durableId="36779305">
-    <w:abstractNumId w:val="64"/>
+    <w:abstractNumId w:val="81"/>
   </w:num>
   <w:num w:numId="62" w16cid:durableId="1338001665">
-    <w:abstractNumId w:val="50"/>
+    <w:abstractNumId w:val="63"/>
   </w:num>
   <w:num w:numId="63" w16cid:durableId="965307549">
-    <w:abstractNumId w:val="12"/>
+    <w:abstractNumId w:val="14"/>
   </w:num>
   <w:num w:numId="64" w16cid:durableId="1357729023">
-    <w:abstractNumId w:val="38"/>
+    <w:abstractNumId w:val="47"/>
   </w:num>
   <w:num w:numId="65" w16cid:durableId="627735299">
-    <w:abstractNumId w:val="29"/>
+    <w:abstractNumId w:val="37"/>
   </w:num>
   <w:num w:numId="66" w16cid:durableId="1590890206">
-    <w:abstractNumId w:val="62"/>
+    <w:abstractNumId w:val="79"/>
+  </w:num>
+  <w:num w:numId="67" w16cid:durableId="729887040">
+    <w:abstractNumId w:val="35"/>
+  </w:num>
+  <w:num w:numId="68" w16cid:durableId="786847402">
+    <w:abstractNumId w:val="82"/>
+  </w:num>
+  <w:num w:numId="69" w16cid:durableId="764762662">
+    <w:abstractNumId w:val="52"/>
+  </w:num>
+  <w:num w:numId="70" w16cid:durableId="655256411">
+    <w:abstractNumId w:val="30"/>
+  </w:num>
+  <w:num w:numId="71" w16cid:durableId="509636914">
+    <w:abstractNumId w:val="70"/>
+  </w:num>
+  <w:num w:numId="72" w16cid:durableId="2033456549">
+    <w:abstractNumId w:val="56"/>
+  </w:num>
+  <w:num w:numId="73" w16cid:durableId="881330871">
+    <w:abstractNumId w:val="39"/>
+  </w:num>
+  <w:num w:numId="74" w16cid:durableId="594361666">
+    <w:abstractNumId w:val="67"/>
+  </w:num>
+  <w:num w:numId="75" w16cid:durableId="710114452">
+    <w:abstractNumId w:val="53"/>
+  </w:num>
+  <w:num w:numId="76" w16cid:durableId="1615137169">
+    <w:abstractNumId w:val="8"/>
+  </w:num>
+  <w:num w:numId="77" w16cid:durableId="681275188">
+    <w:abstractNumId w:val="36"/>
+  </w:num>
+  <w:num w:numId="78" w16cid:durableId="1865246447">
+    <w:abstractNumId w:val="28"/>
+  </w:num>
+  <w:num w:numId="79" w16cid:durableId="248539522">
+    <w:abstractNumId w:val="73"/>
+  </w:num>
+  <w:num w:numId="80" w16cid:durableId="1309017298">
+    <w:abstractNumId w:val="18"/>
+  </w:num>
+  <w:num w:numId="81" w16cid:durableId="1658001182">
+    <w:abstractNumId w:val="4"/>
+  </w:num>
+  <w:num w:numId="82" w16cid:durableId="1566332517">
+    <w:abstractNumId w:val="16"/>
+  </w:num>
+  <w:num w:numId="83" w16cid:durableId="2120711665">
+    <w:abstractNumId w:val="49"/>
+  </w:num>
+  <w:num w:numId="84" w16cid:durableId="1100176542">
+    <w:abstractNumId w:val="75"/>
   </w:num>
 </w:numbering>
 </file>

</xml_diff>

<commit_message>
added sequence diagram in SRS
</commit_message>
<xml_diff>
--- a/SRS Ecommerce.docx
+++ b/SRS Ecommerce.docx
@@ -1,6 +1,6 @@
 
 <file path=word/document.xml><?xml version="1.0" encoding="utf-8"?>
-<w:document xmlns:wpc="http://schemas.microsoft.com/office/word/2010/wordprocessingCanvas" xmlns:cx="http://schemas.microsoft.com/office/drawing/2014/chartex" xmlns:cx1="http://schemas.microsoft.com/office/drawing/2015/9/8/chartex" xmlns:cx2="http://schemas.microsoft.com/office/drawing/2015/10/21/chartex" xmlns:cx3="http://schemas.microsoft.com/office/drawing/2016/5/9/chartex" xmlns:cx4="http://schemas.microsoft.com/office/drawing/2016/5/10/chartex" xmlns:cx5="http://schemas.microsoft.com/office/drawing/2016/5/11/chartex" xmlns:cx6="http://schemas.microsoft.com/office/drawing/2016/5/12/chartex" xmlns:cx7="http://schemas.microsoft.com/office/drawing/2016/5/13/chartex" xmlns:cx8="http://schemas.microsoft.com/office/drawing/2016/5/14/chartex" xmlns:mc="http://schemas.openxmlformats.org/markup-compatibility/2006" xmlns:aink="http://schemas.microsoft.com/office/drawing/2016/ink" xmlns:am3d="http://schemas.microsoft.com/office/drawing/2017/model3d" xmlns:o="urn:schemas-microsoft-com:office:office" xmlns:oel="http://schemas.microsoft.com/office/2019/extlst" xmlns:r="http://schemas.openxmlformats.org/officeDocument/2006/relationships" xmlns:m="http://schemas.openxmlformats.org/officeDocument/2006/math" xmlns:v="urn:schemas-microsoft-com:vml" xmlns:wp14="http://schemas.microsoft.com/office/word/2010/wordprocessingDrawing" xmlns:wp="http://schemas.openxmlformats.org/drawingml/2006/wordprocessingDrawing" xmlns:w10="urn:schemas-microsoft-com:office:word" xmlns:w="http://schemas.openxmlformats.org/wordprocessingml/2006/main" xmlns:w14="http://schemas.microsoft.com/office/word/2010/wordml" xmlns:w15="http://schemas.microsoft.com/office/word/2012/wordml" xmlns:w16cex="http://schemas.microsoft.com/office/word/2018/wordml/cex" xmlns:w16cid="http://schemas.microsoft.com/office/word/2016/wordml/cid" xmlns:w16="http://schemas.microsoft.com/office/word/2018/wordml" xmlns:w16sdtdh="http://schemas.microsoft.com/office/word/2020/wordml/sdtdatahash" xmlns:w16se="http://schemas.microsoft.com/office/word/2015/wordml/symex" xmlns:wpg="http://schemas.microsoft.com/office/word/2010/wordprocessingGroup" xmlns:wpi="http://schemas.microsoft.com/office/word/2010/wordprocessingInk" xmlns:wne="http://schemas.microsoft.com/office/word/2006/wordml" xmlns:wps="http://schemas.microsoft.com/office/word/2010/wordprocessingShape" mc:Ignorable="w14 w15 w16se w16cid w16 w16cex w16sdtdh wp14">
+<w:document xmlns:wpc="http://schemas.microsoft.com/office/word/2010/wordprocessingCanvas" xmlns:cx="http://schemas.microsoft.com/office/drawing/2014/chartex" xmlns:cx1="http://schemas.microsoft.com/office/drawing/2015/9/8/chartex" xmlns:cx2="http://schemas.microsoft.com/office/drawing/2015/10/21/chartex" xmlns:cx3="http://schemas.microsoft.com/office/drawing/2016/5/9/chartex" xmlns:cx4="http://schemas.microsoft.com/office/drawing/2016/5/10/chartex" xmlns:cx5="http://schemas.microsoft.com/office/drawing/2016/5/11/chartex" xmlns:cx6="http://schemas.microsoft.com/office/drawing/2016/5/12/chartex" xmlns:cx7="http://schemas.microsoft.com/office/drawing/2016/5/13/chartex" xmlns:cx8="http://schemas.microsoft.com/office/drawing/2016/5/14/chartex" xmlns:mc="http://schemas.openxmlformats.org/markup-compatibility/2006" xmlns:aink="http://schemas.microsoft.com/office/drawing/2016/ink" xmlns:am3d="http://schemas.microsoft.com/office/drawing/2017/model3d" xmlns:o="urn:schemas-microsoft-com:office:office" xmlns:oel="http://schemas.microsoft.com/office/2019/extlst" xmlns:r="http://schemas.openxmlformats.org/officeDocument/2006/relationships" xmlns:m="http://schemas.openxmlformats.org/officeDocument/2006/math" xmlns:v="urn:schemas-microsoft-com:vml" xmlns:wp14="http://schemas.microsoft.com/office/word/2010/wordprocessingDrawing" xmlns:wp="http://schemas.openxmlformats.org/drawingml/2006/wordprocessingDrawing" xmlns:w10="urn:schemas-microsoft-com:office:word" xmlns:w="http://schemas.openxmlformats.org/wordprocessingml/2006/main" xmlns:w14="http://schemas.microsoft.com/office/word/2010/wordml" xmlns:w15="http://schemas.microsoft.com/office/word/2012/wordml" xmlns:w16cex="http://schemas.microsoft.com/office/word/2018/wordml/cex" xmlns:w16cid="http://schemas.microsoft.com/office/word/2016/wordml/cid" xmlns:w16="http://schemas.microsoft.com/office/word/2018/wordml" xmlns:w16du="http://schemas.microsoft.com/office/word/2023/wordml/word16du" xmlns:w16sdtdh="http://schemas.microsoft.com/office/word/2020/wordml/sdtdatahash" xmlns:w16se="http://schemas.microsoft.com/office/word/2015/wordml/symex" xmlns:wpg="http://schemas.microsoft.com/office/word/2010/wordprocessingGroup" xmlns:wpi="http://schemas.microsoft.com/office/word/2010/wordprocessingInk" xmlns:wne="http://schemas.microsoft.com/office/word/2006/wordml" xmlns:wps="http://schemas.microsoft.com/office/word/2010/wordprocessingShape" mc:Ignorable="w14 w15 w16se w16cid w16 w16cex w16sdtdh w16du wp14">
   <w:body>
     <w:p>
       <w:pPr>
@@ -6364,6 +6364,260 @@
         </w:rPr>
       </w:pPr>
     </w:p>
+    <w:p>
+      <w:pPr>
+        <w:jc w:val="both"/>
+        <w:rPr>
+          <w:rFonts w:ascii="Times New Roman" w:hAnsi="Times New Roman" w:cs="Times New Roman"/>
+          <w:b/>
+          <w:bCs/>
+          <w:sz w:val="24"/>
+          <w:szCs w:val="24"/>
+          <w:lang w:val="en-US"/>
+        </w:rPr>
+      </w:pPr>
+    </w:p>
+    <w:p>
+      <w:pPr>
+        <w:jc w:val="both"/>
+        <w:rPr>
+          <w:rFonts w:ascii="Times New Roman" w:hAnsi="Times New Roman" w:cs="Times New Roman"/>
+          <w:b/>
+          <w:bCs/>
+          <w:sz w:val="24"/>
+          <w:szCs w:val="24"/>
+          <w:lang w:val="en-US"/>
+        </w:rPr>
+      </w:pPr>
+    </w:p>
+    <w:p>
+      <w:pPr>
+        <w:jc w:val="both"/>
+        <w:rPr>
+          <w:rFonts w:ascii="Times New Roman" w:hAnsi="Times New Roman" w:cs="Times New Roman"/>
+          <w:b/>
+          <w:bCs/>
+          <w:sz w:val="24"/>
+          <w:szCs w:val="24"/>
+          <w:lang w:val="en-US"/>
+        </w:rPr>
+      </w:pPr>
+    </w:p>
+    <w:p>
+      <w:pPr>
+        <w:jc w:val="both"/>
+        <w:rPr>
+          <w:rFonts w:ascii="Times New Roman" w:hAnsi="Times New Roman" w:cs="Times New Roman"/>
+          <w:b/>
+          <w:bCs/>
+          <w:sz w:val="24"/>
+          <w:szCs w:val="24"/>
+          <w:lang w:val="en-US"/>
+        </w:rPr>
+      </w:pPr>
+    </w:p>
+    <w:p>
+      <w:pPr>
+        <w:jc w:val="both"/>
+        <w:rPr>
+          <w:rFonts w:ascii="Times New Roman" w:hAnsi="Times New Roman" w:cs="Times New Roman"/>
+          <w:b/>
+          <w:bCs/>
+          <w:sz w:val="24"/>
+          <w:szCs w:val="24"/>
+          <w:lang w:val="en-US"/>
+        </w:rPr>
+      </w:pPr>
+    </w:p>
+    <w:p>
+      <w:pPr>
+        <w:jc w:val="both"/>
+        <w:rPr>
+          <w:rFonts w:ascii="Times New Roman" w:hAnsi="Times New Roman" w:cs="Times New Roman"/>
+          <w:b/>
+          <w:bCs/>
+          <w:sz w:val="24"/>
+          <w:szCs w:val="24"/>
+          <w:lang w:val="en-US"/>
+        </w:rPr>
+      </w:pPr>
+    </w:p>
+    <w:p>
+      <w:pPr>
+        <w:jc w:val="both"/>
+        <w:rPr>
+          <w:rFonts w:ascii="Times New Roman" w:hAnsi="Times New Roman" w:cs="Times New Roman"/>
+          <w:b/>
+          <w:bCs/>
+          <w:sz w:val="24"/>
+          <w:szCs w:val="24"/>
+          <w:lang w:val="en-US"/>
+        </w:rPr>
+      </w:pPr>
+    </w:p>
+    <w:p>
+      <w:pPr>
+        <w:jc w:val="both"/>
+        <w:rPr>
+          <w:rFonts w:ascii="Times New Roman" w:hAnsi="Times New Roman" w:cs="Times New Roman"/>
+          <w:b/>
+          <w:bCs/>
+          <w:sz w:val="24"/>
+          <w:szCs w:val="24"/>
+          <w:lang w:val="en-US"/>
+        </w:rPr>
+      </w:pPr>
+    </w:p>
+    <w:p>
+      <w:pPr>
+        <w:jc w:val="both"/>
+        <w:rPr>
+          <w:rFonts w:ascii="Times New Roman" w:hAnsi="Times New Roman" w:cs="Times New Roman"/>
+          <w:b/>
+          <w:bCs/>
+          <w:sz w:val="24"/>
+          <w:szCs w:val="24"/>
+          <w:lang w:val="en-US"/>
+        </w:rPr>
+      </w:pPr>
+    </w:p>
+    <w:p>
+      <w:pPr>
+        <w:jc w:val="both"/>
+        <w:rPr>
+          <w:rFonts w:ascii="Times New Roman" w:hAnsi="Times New Roman" w:cs="Times New Roman"/>
+          <w:b/>
+          <w:bCs/>
+          <w:sz w:val="24"/>
+          <w:szCs w:val="24"/>
+          <w:lang w:val="en-US"/>
+        </w:rPr>
+      </w:pPr>
+    </w:p>
+    <w:p>
+      <w:pPr>
+        <w:jc w:val="both"/>
+        <w:rPr>
+          <w:rFonts w:ascii="Times New Roman" w:hAnsi="Times New Roman" w:cs="Times New Roman"/>
+          <w:b/>
+          <w:bCs/>
+          <w:sz w:val="24"/>
+          <w:szCs w:val="24"/>
+          <w:lang w:val="en-US"/>
+        </w:rPr>
+      </w:pPr>
+      <w:r>
+        <w:rPr>
+          <w:rFonts w:ascii="Times New Roman" w:hAnsi="Times New Roman" w:cs="Times New Roman"/>
+          <w:b/>
+          <w:bCs/>
+          <w:sz w:val="24"/>
+          <w:szCs w:val="24"/>
+          <w:highlight w:val="yellow"/>
+          <w:lang w:val="en-US"/>
+        </w:rPr>
+        <w:lastRenderedPageBreak/>
+        <w:t>UML Diagrams</w:t>
+      </w:r>
+    </w:p>
+    <w:p>
+      <w:pPr>
+        <w:pStyle w:val="ListParagraph"/>
+        <w:numPr>
+          <w:ilvl w:val="0"/>
+          <w:numId w:val="92"/>
+        </w:numPr>
+        <w:jc w:val="both"/>
+        <w:rPr>
+          <w:rFonts w:ascii="Times New Roman" w:hAnsi="Times New Roman" w:cs="Times New Roman"/>
+          <w:b/>
+          <w:bCs/>
+          <w:sz w:val="24"/>
+          <w:szCs w:val="24"/>
+          <w:lang w:val="en-US"/>
+        </w:rPr>
+      </w:pPr>
+      <w:r>
+        <w:rPr>
+          <w:noProof/>
+        </w:rPr>
+        <w:drawing>
+          <wp:anchor distT="0" distB="0" distL="114300" distR="114300" simplePos="0" relativeHeight="251660288" behindDoc="0" locked="0" layoutInCell="1" allowOverlap="1" wp14:anchorId="4248B3A7" wp14:editId="47A81A3B">
+            <wp:simplePos x="0" y="0"/>
+            <wp:positionH relativeFrom="column">
+              <wp:posOffset>1229360</wp:posOffset>
+            </wp:positionH>
+            <wp:positionV relativeFrom="paragraph">
+              <wp:posOffset>638810</wp:posOffset>
+            </wp:positionV>
+            <wp:extent cx="3200400" cy="7762875"/>
+            <wp:effectExtent l="19050" t="19050" r="19050" b="28575"/>
+            <wp:wrapSquare wrapText="bothSides"/>
+            <wp:docPr id="2104459169" name="Picture 1"/>
+            <wp:cNvGraphicFramePr>
+              <a:graphicFrameLocks xmlns:a="http://schemas.openxmlformats.org/drawingml/2006/main" noChangeAspect="1"/>
+            </wp:cNvGraphicFramePr>
+            <a:graphic xmlns:a="http://schemas.openxmlformats.org/drawingml/2006/main">
+              <a:graphicData uri="http://schemas.openxmlformats.org/drawingml/2006/picture">
+                <pic:pic xmlns:pic="http://schemas.openxmlformats.org/drawingml/2006/picture">
+                  <pic:nvPicPr>
+                    <pic:cNvPr id="0" name="Picture 2"/>
+                    <pic:cNvPicPr>
+                      <a:picLocks noChangeAspect="1" noChangeArrowheads="1"/>
+                    </pic:cNvPicPr>
+                  </pic:nvPicPr>
+                  <pic:blipFill>
+                    <a:blip r:embed="rId5">
+                      <a:extLst>
+                        <a:ext uri="{28A0092B-C50C-407E-A947-70E740481C1C}">
+                          <a14:useLocalDpi xmlns:a14="http://schemas.microsoft.com/office/drawing/2010/main" val="0"/>
+                        </a:ext>
+                      </a:extLst>
+                    </a:blip>
+                    <a:srcRect/>
+                    <a:stretch>
+                      <a:fillRect/>
+                    </a:stretch>
+                  </pic:blipFill>
+                  <pic:spPr bwMode="auto">
+                    <a:xfrm>
+                      <a:off x="0" y="0"/>
+                      <a:ext cx="3200400" cy="7762875"/>
+                    </a:xfrm>
+                    <a:prstGeom prst="rect">
+                      <a:avLst/>
+                    </a:prstGeom>
+                    <a:noFill/>
+                    <a:ln>
+                      <a:solidFill>
+                        <a:schemeClr val="tx1"/>
+                      </a:solidFill>
+                    </a:ln>
+                  </pic:spPr>
+                </pic:pic>
+              </a:graphicData>
+            </a:graphic>
+            <wp14:sizeRelH relativeFrom="margin">
+              <wp14:pctWidth>0</wp14:pctWidth>
+            </wp14:sizeRelH>
+            <wp14:sizeRelV relativeFrom="margin">
+              <wp14:pctHeight>0</wp14:pctHeight>
+            </wp14:sizeRelV>
+          </wp:anchor>
+        </w:drawing>
+      </w:r>
+      <w:r>
+        <w:rPr>
+          <w:rFonts w:ascii="Times New Roman" w:hAnsi="Times New Roman" w:cs="Times New Roman"/>
+          <w:b/>
+          <w:bCs/>
+          <w:sz w:val="24"/>
+          <w:szCs w:val="24"/>
+          <w:lang w:val="en-US"/>
+        </w:rPr>
+        <w:t>Sequence Diagram</w:t>
+      </w:r>
+    </w:p>
     <w:sectPr>
       <w:pgSz w:w="11906" w:h="16838"/>
       <w:pgMar w:top="1440" w:right="1440" w:bottom="1440" w:left="1440" w:header="708" w:footer="708" w:gutter="0"/>
@@ -6381,7 +6635,7 @@
 </file>
 
 <file path=word/numbering.xml><?xml version="1.0" encoding="utf-8"?>
-<w:numbering xmlns:wpc="http://schemas.microsoft.com/office/word/2010/wordprocessingCanvas" xmlns:cx="http://schemas.microsoft.com/office/drawing/2014/chartex" xmlns:cx1="http://schemas.microsoft.com/office/drawing/2015/9/8/chartex" xmlns:cx2="http://schemas.microsoft.com/office/drawing/2015/10/21/chartex" xmlns:cx3="http://schemas.microsoft.com/office/drawing/2016/5/9/chartex" xmlns:cx4="http://schemas.microsoft.com/office/drawing/2016/5/10/chartex" xmlns:cx5="http://schemas.microsoft.com/office/drawing/2016/5/11/chartex" xmlns:cx6="http://schemas.microsoft.com/office/drawing/2016/5/12/chartex" xmlns:cx7="http://schemas.microsoft.com/office/drawing/2016/5/13/chartex" xmlns:cx8="http://schemas.microsoft.com/office/drawing/2016/5/14/chartex" xmlns:mc="http://schemas.openxmlformats.org/markup-compatibility/2006" xmlns:aink="http://schemas.microsoft.com/office/drawing/2016/ink" xmlns:am3d="http://schemas.microsoft.com/office/drawing/2017/model3d" xmlns:o="urn:schemas-microsoft-com:office:office" xmlns:oel="http://schemas.microsoft.com/office/2019/extlst" xmlns:r="http://schemas.openxmlformats.org/officeDocument/2006/relationships" xmlns:m="http://schemas.openxmlformats.org/officeDocument/2006/math" xmlns:v="urn:schemas-microsoft-com:vml" xmlns:wp14="http://schemas.microsoft.com/office/word/2010/wordprocessingDrawing" xmlns:wp="http://schemas.openxmlformats.org/drawingml/2006/wordprocessingDrawing" xmlns:w10="urn:schemas-microsoft-com:office:word" xmlns:w="http://schemas.openxmlformats.org/wordprocessingml/2006/main" xmlns:w14="http://schemas.microsoft.com/office/word/2010/wordml" xmlns:w15="http://schemas.microsoft.com/office/word/2012/wordml" xmlns:w16cex="http://schemas.microsoft.com/office/word/2018/wordml/cex" xmlns:w16cid="http://schemas.microsoft.com/office/word/2016/wordml/cid" xmlns:w16="http://schemas.microsoft.com/office/word/2018/wordml" xmlns:w16sdtdh="http://schemas.microsoft.com/office/word/2020/wordml/sdtdatahash" xmlns:w16se="http://schemas.microsoft.com/office/word/2015/wordml/symex" xmlns:wpg="http://schemas.microsoft.com/office/word/2010/wordprocessingGroup" xmlns:wpi="http://schemas.microsoft.com/office/word/2010/wordprocessingInk" xmlns:wne="http://schemas.microsoft.com/office/word/2006/wordml" xmlns:wps="http://schemas.microsoft.com/office/word/2010/wordprocessingShape" mc:Ignorable="w14 w15 w16se w16cid w16 w16cex w16sdtdh wp14">
+<w:numbering xmlns:wpc="http://schemas.microsoft.com/office/word/2010/wordprocessingCanvas" xmlns:cx="http://schemas.microsoft.com/office/drawing/2014/chartex" xmlns:cx1="http://schemas.microsoft.com/office/drawing/2015/9/8/chartex" xmlns:cx2="http://schemas.microsoft.com/office/drawing/2015/10/21/chartex" xmlns:cx3="http://schemas.microsoft.com/office/drawing/2016/5/9/chartex" xmlns:cx4="http://schemas.microsoft.com/office/drawing/2016/5/10/chartex" xmlns:cx5="http://schemas.microsoft.com/office/drawing/2016/5/11/chartex" xmlns:cx6="http://schemas.microsoft.com/office/drawing/2016/5/12/chartex" xmlns:cx7="http://schemas.microsoft.com/office/drawing/2016/5/13/chartex" xmlns:cx8="http://schemas.microsoft.com/office/drawing/2016/5/14/chartex" xmlns:mc="http://schemas.openxmlformats.org/markup-compatibility/2006" xmlns:aink="http://schemas.microsoft.com/office/drawing/2016/ink" xmlns:am3d="http://schemas.microsoft.com/office/drawing/2017/model3d" xmlns:o="urn:schemas-microsoft-com:office:office" xmlns:oel="http://schemas.microsoft.com/office/2019/extlst" xmlns:r="http://schemas.openxmlformats.org/officeDocument/2006/relationships" xmlns:m="http://schemas.openxmlformats.org/officeDocument/2006/math" xmlns:v="urn:schemas-microsoft-com:vml" xmlns:wp14="http://schemas.microsoft.com/office/word/2010/wordprocessingDrawing" xmlns:wp="http://schemas.openxmlformats.org/drawingml/2006/wordprocessingDrawing" xmlns:w10="urn:schemas-microsoft-com:office:word" xmlns:w="http://schemas.openxmlformats.org/wordprocessingml/2006/main" xmlns:w14="http://schemas.microsoft.com/office/word/2010/wordml" xmlns:w15="http://schemas.microsoft.com/office/word/2012/wordml" xmlns:w16cex="http://schemas.microsoft.com/office/word/2018/wordml/cex" xmlns:w16cid="http://schemas.microsoft.com/office/word/2016/wordml/cid" xmlns:w16="http://schemas.microsoft.com/office/word/2018/wordml" xmlns:w16du="http://schemas.microsoft.com/office/word/2023/wordml/word16du" xmlns:w16sdtdh="http://schemas.microsoft.com/office/word/2020/wordml/sdtdatahash" xmlns:w16se="http://schemas.microsoft.com/office/word/2015/wordml/symex" xmlns:wpg="http://schemas.microsoft.com/office/word/2010/wordprocessingGroup" xmlns:wpi="http://schemas.microsoft.com/office/word/2010/wordprocessingInk" xmlns:wne="http://schemas.microsoft.com/office/word/2006/wordml" xmlns:wps="http://schemas.microsoft.com/office/word/2010/wordprocessingShape" mc:Ignorable="w14 w15 w16se w16cid w16 w16cex w16sdtdh w16du wp14">
   <w:numPicBullet w:numPicBulletId="0">
     <w:pict>
       <v:shapetype id="_x0000_t75" coordsize="21600,21600" o:spt="75" o:preferrelative="t" path="m@4@5l@4@11@9@11@9@5xe" filled="f" stroked="f">
@@ -6403,7 +6657,7 @@
         <v:path o:extrusionok="f" gradientshapeok="t" o:connecttype="rect"/>
         <o:lock v:ext="edit" aspectratio="t"/>
       </v:shapetype>
-      <v:shape id="_x0000_i1032" type="#_x0000_t75" style="width:11.25pt;height:11.25pt" o:bullet="t">
+      <v:shape id="_x0000_i1036" type="#_x0000_t75" style="width:11.5pt;height:11.5pt" o:bullet="t">
         <v:imagedata r:id="rId1" o:title="msoC2E"/>
       </v:shape>
     </w:pict>
@@ -11200,6 +11454,120 @@
     </w:lvl>
   </w:abstractNum>
   <w:abstractNum w:abstractNumId="38" w15:restartNumberingAfterBreak="0">
+    <w:nsid w:val="324E27DF"/>
+    <w:multiLevelType w:val="hybridMultilevel"/>
+    <w:tmpl w:val="801E68C2"/>
+    <w:lvl w:ilvl="0" w:tplc="CC72B208">
+      <w:start w:val="1"/>
+      <w:numFmt w:val="bullet"/>
+      <w:lvlText w:val=""/>
+      <w:lvlJc w:val="right"/>
+      <w:pPr>
+        <w:ind w:left="720" w:hanging="360"/>
+      </w:pPr>
+      <w:rPr>
+        <w:rFonts w:ascii="Symbol" w:hAnsi="Symbol" w:hint="default"/>
+        <w:color w:val="auto"/>
+      </w:rPr>
+    </w:lvl>
+    <w:lvl w:ilvl="1" w:tplc="40090003" w:tentative="1">
+      <w:start w:val="1"/>
+      <w:numFmt w:val="bullet"/>
+      <w:lvlText w:val="o"/>
+      <w:lvlJc w:val="left"/>
+      <w:pPr>
+        <w:ind w:left="1440" w:hanging="360"/>
+      </w:pPr>
+      <w:rPr>
+        <w:rFonts w:ascii="Courier New" w:hAnsi="Courier New" w:cs="Courier New" w:hint="default"/>
+      </w:rPr>
+    </w:lvl>
+    <w:lvl w:ilvl="2" w:tplc="40090005" w:tentative="1">
+      <w:start w:val="1"/>
+      <w:numFmt w:val="bullet"/>
+      <w:lvlText w:val=""/>
+      <w:lvlJc w:val="left"/>
+      <w:pPr>
+        <w:ind w:left="2160" w:hanging="360"/>
+      </w:pPr>
+      <w:rPr>
+        <w:rFonts w:ascii="Wingdings" w:hAnsi="Wingdings" w:hint="default"/>
+      </w:rPr>
+    </w:lvl>
+    <w:lvl w:ilvl="3" w:tplc="40090001" w:tentative="1">
+      <w:start w:val="1"/>
+      <w:numFmt w:val="bullet"/>
+      <w:lvlText w:val=""/>
+      <w:lvlJc w:val="left"/>
+      <w:pPr>
+        <w:ind w:left="2880" w:hanging="360"/>
+      </w:pPr>
+      <w:rPr>
+        <w:rFonts w:ascii="Symbol" w:hAnsi="Symbol" w:hint="default"/>
+      </w:rPr>
+    </w:lvl>
+    <w:lvl w:ilvl="4" w:tplc="40090003" w:tentative="1">
+      <w:start w:val="1"/>
+      <w:numFmt w:val="bullet"/>
+      <w:lvlText w:val="o"/>
+      <w:lvlJc w:val="left"/>
+      <w:pPr>
+        <w:ind w:left="3600" w:hanging="360"/>
+      </w:pPr>
+      <w:rPr>
+        <w:rFonts w:ascii="Courier New" w:hAnsi="Courier New" w:cs="Courier New" w:hint="default"/>
+      </w:rPr>
+    </w:lvl>
+    <w:lvl w:ilvl="5" w:tplc="40090005" w:tentative="1">
+      <w:start w:val="1"/>
+      <w:numFmt w:val="bullet"/>
+      <w:lvlText w:val=""/>
+      <w:lvlJc w:val="left"/>
+      <w:pPr>
+        <w:ind w:left="4320" w:hanging="360"/>
+      </w:pPr>
+      <w:rPr>
+        <w:rFonts w:ascii="Wingdings" w:hAnsi="Wingdings" w:hint="default"/>
+      </w:rPr>
+    </w:lvl>
+    <w:lvl w:ilvl="6" w:tplc="40090001" w:tentative="1">
+      <w:start w:val="1"/>
+      <w:numFmt w:val="bullet"/>
+      <w:lvlText w:val=""/>
+      <w:lvlJc w:val="left"/>
+      <w:pPr>
+        <w:ind w:left="5040" w:hanging="360"/>
+      </w:pPr>
+      <w:rPr>
+        <w:rFonts w:ascii="Symbol" w:hAnsi="Symbol" w:hint="default"/>
+      </w:rPr>
+    </w:lvl>
+    <w:lvl w:ilvl="7" w:tplc="40090003" w:tentative="1">
+      <w:start w:val="1"/>
+      <w:numFmt w:val="bullet"/>
+      <w:lvlText w:val="o"/>
+      <w:lvlJc w:val="left"/>
+      <w:pPr>
+        <w:ind w:left="5760" w:hanging="360"/>
+      </w:pPr>
+      <w:rPr>
+        <w:rFonts w:ascii="Courier New" w:hAnsi="Courier New" w:cs="Courier New" w:hint="default"/>
+      </w:rPr>
+    </w:lvl>
+    <w:lvl w:ilvl="8" w:tplc="40090005" w:tentative="1">
+      <w:start w:val="1"/>
+      <w:numFmt w:val="bullet"/>
+      <w:lvlText w:val=""/>
+      <w:lvlJc w:val="left"/>
+      <w:pPr>
+        <w:ind w:left="6480" w:hanging="360"/>
+      </w:pPr>
+      <w:rPr>
+        <w:rFonts w:ascii="Wingdings" w:hAnsi="Wingdings" w:hint="default"/>
+      </w:rPr>
+    </w:lvl>
+  </w:abstractNum>
+  <w:abstractNum w:abstractNumId="39" w15:restartNumberingAfterBreak="0">
     <w:nsid w:val="33F1742C"/>
     <w:multiLevelType w:val="hybridMultilevel"/>
     <w:tmpl w:val="A336B5D6"/>
@@ -11313,7 +11681,7 @@
       </w:rPr>
     </w:lvl>
   </w:abstractNum>
-  <w:abstractNum w:abstractNumId="39" w15:restartNumberingAfterBreak="0">
+  <w:abstractNum w:abstractNumId="40" w15:restartNumberingAfterBreak="0">
     <w:nsid w:val="35B94AC1"/>
     <w:multiLevelType w:val="multilevel"/>
     <w:tmpl w:val="1D4EA2DC"/>
@@ -11462,7 +11830,7 @@
       </w:rPr>
     </w:lvl>
   </w:abstractNum>
-  <w:abstractNum w:abstractNumId="40" w15:restartNumberingAfterBreak="0">
+  <w:abstractNum w:abstractNumId="41" w15:restartNumberingAfterBreak="0">
     <w:nsid w:val="35DC745F"/>
     <w:multiLevelType w:val="multilevel"/>
     <w:tmpl w:val="E2F0A9E6"/>
@@ -11578,7 +11946,7 @@
       </w:pPr>
     </w:lvl>
   </w:abstractNum>
-  <w:abstractNum w:abstractNumId="41" w15:restartNumberingAfterBreak="0">
+  <w:abstractNum w:abstractNumId="42" w15:restartNumberingAfterBreak="0">
     <w:nsid w:val="3AE240D3"/>
     <w:multiLevelType w:val="multilevel"/>
     <w:tmpl w:val="E5EC3C5A"/>
@@ -11723,7 +12091,7 @@
       </w:rPr>
     </w:lvl>
   </w:abstractNum>
-  <w:abstractNum w:abstractNumId="42" w15:restartNumberingAfterBreak="0">
+  <w:abstractNum w:abstractNumId="43" w15:restartNumberingAfterBreak="0">
     <w:nsid w:val="3BC95807"/>
     <w:multiLevelType w:val="hybridMultilevel"/>
     <w:tmpl w:val="7C7C2742"/>
@@ -11836,7 +12204,7 @@
       </w:rPr>
     </w:lvl>
   </w:abstractNum>
-  <w:abstractNum w:abstractNumId="43" w15:restartNumberingAfterBreak="0">
+  <w:abstractNum w:abstractNumId="44" w15:restartNumberingAfterBreak="0">
     <w:nsid w:val="3C780B92"/>
     <w:multiLevelType w:val="multilevel"/>
     <w:tmpl w:val="8BF4B7D2"/>
@@ -11981,7 +12349,7 @@
       </w:rPr>
     </w:lvl>
   </w:abstractNum>
-  <w:abstractNum w:abstractNumId="44" w15:restartNumberingAfterBreak="0">
+  <w:abstractNum w:abstractNumId="45" w15:restartNumberingAfterBreak="0">
     <w:nsid w:val="3F8108EC"/>
     <w:multiLevelType w:val="hybridMultilevel"/>
     <w:tmpl w:val="A4EEA9E0"/>
@@ -12070,7 +12438,7 @@
       </w:pPr>
     </w:lvl>
   </w:abstractNum>
-  <w:abstractNum w:abstractNumId="45" w15:restartNumberingAfterBreak="0">
+  <w:abstractNum w:abstractNumId="46" w15:restartNumberingAfterBreak="0">
     <w:nsid w:val="405E1003"/>
     <w:multiLevelType w:val="multilevel"/>
     <w:tmpl w:val="F794AEEC"/>
@@ -12219,7 +12587,7 @@
       </w:rPr>
     </w:lvl>
   </w:abstractNum>
-  <w:abstractNum w:abstractNumId="46" w15:restartNumberingAfterBreak="0">
+  <w:abstractNum w:abstractNumId="47" w15:restartNumberingAfterBreak="0">
     <w:nsid w:val="40D61EE7"/>
     <w:multiLevelType w:val="multilevel"/>
     <w:tmpl w:val="78AA9290"/>
@@ -12368,7 +12736,7 @@
       </w:rPr>
     </w:lvl>
   </w:abstractNum>
-  <w:abstractNum w:abstractNumId="47" w15:restartNumberingAfterBreak="0">
+  <w:abstractNum w:abstractNumId="48" w15:restartNumberingAfterBreak="0">
     <w:nsid w:val="46C77FF0"/>
     <w:multiLevelType w:val="hybridMultilevel"/>
     <w:tmpl w:val="8B721A96"/>
@@ -12463,7 +12831,7 @@
       </w:pPr>
     </w:lvl>
   </w:abstractNum>
-  <w:abstractNum w:abstractNumId="48" w15:restartNumberingAfterBreak="0">
+  <w:abstractNum w:abstractNumId="49" w15:restartNumberingAfterBreak="0">
     <w:nsid w:val="476C2FC5"/>
     <w:multiLevelType w:val="multilevel"/>
     <w:tmpl w:val="E1843ECE"/>
@@ -12608,7 +12976,7 @@
       </w:rPr>
     </w:lvl>
   </w:abstractNum>
-  <w:abstractNum w:abstractNumId="49" w15:restartNumberingAfterBreak="0">
+  <w:abstractNum w:abstractNumId="50" w15:restartNumberingAfterBreak="0">
     <w:nsid w:val="489009CB"/>
     <w:multiLevelType w:val="multilevel"/>
     <w:tmpl w:val="C4C085F6"/>
@@ -12757,7 +13125,7 @@
       </w:rPr>
     </w:lvl>
   </w:abstractNum>
-  <w:abstractNum w:abstractNumId="50" w15:restartNumberingAfterBreak="0">
+  <w:abstractNum w:abstractNumId="51" w15:restartNumberingAfterBreak="0">
     <w:nsid w:val="49407234"/>
     <w:multiLevelType w:val="multilevel"/>
     <w:tmpl w:val="33CC7EE4"/>
@@ -12902,7 +13270,7 @@
       </w:rPr>
     </w:lvl>
   </w:abstractNum>
-  <w:abstractNum w:abstractNumId="51" w15:restartNumberingAfterBreak="0">
+  <w:abstractNum w:abstractNumId="52" w15:restartNumberingAfterBreak="0">
     <w:nsid w:val="4A5903C4"/>
     <w:multiLevelType w:val="multilevel"/>
     <w:tmpl w:val="9CD62CF6"/>
@@ -13022,7 +13390,7 @@
       </w:pPr>
     </w:lvl>
   </w:abstractNum>
-  <w:abstractNum w:abstractNumId="52" w15:restartNumberingAfterBreak="0">
+  <w:abstractNum w:abstractNumId="53" w15:restartNumberingAfterBreak="0">
     <w:nsid w:val="4B6E707D"/>
     <w:multiLevelType w:val="hybridMultilevel"/>
     <w:tmpl w:val="7AC4483C"/>
@@ -13114,7 +13482,7 @@
       </w:pPr>
     </w:lvl>
   </w:abstractNum>
-  <w:abstractNum w:abstractNumId="53" w15:restartNumberingAfterBreak="0">
+  <w:abstractNum w:abstractNumId="54" w15:restartNumberingAfterBreak="0">
     <w:nsid w:val="4C354484"/>
     <w:multiLevelType w:val="multilevel"/>
     <w:tmpl w:val="945C00AE"/>
@@ -13263,7 +13631,7 @@
       </w:rPr>
     </w:lvl>
   </w:abstractNum>
-  <w:abstractNum w:abstractNumId="54" w15:restartNumberingAfterBreak="0">
+  <w:abstractNum w:abstractNumId="55" w15:restartNumberingAfterBreak="0">
     <w:nsid w:val="4EAE304E"/>
     <w:multiLevelType w:val="hybridMultilevel"/>
     <w:tmpl w:val="2E524D9C"/>
@@ -13376,7 +13744,7 @@
       </w:rPr>
     </w:lvl>
   </w:abstractNum>
-  <w:abstractNum w:abstractNumId="55" w15:restartNumberingAfterBreak="0">
+  <w:abstractNum w:abstractNumId="56" w15:restartNumberingAfterBreak="0">
     <w:nsid w:val="4F5E11CC"/>
     <w:multiLevelType w:val="multilevel"/>
     <w:tmpl w:val="B86E03E6"/>
@@ -13521,7 +13889,7 @@
       </w:rPr>
     </w:lvl>
   </w:abstractNum>
-  <w:abstractNum w:abstractNumId="56" w15:restartNumberingAfterBreak="0">
+  <w:abstractNum w:abstractNumId="57" w15:restartNumberingAfterBreak="0">
     <w:nsid w:val="504521D9"/>
     <w:multiLevelType w:val="multilevel"/>
     <w:tmpl w:val="901604CE"/>
@@ -13670,7 +14038,7 @@
       </w:rPr>
     </w:lvl>
   </w:abstractNum>
-  <w:abstractNum w:abstractNumId="57" w15:restartNumberingAfterBreak="0">
+  <w:abstractNum w:abstractNumId="58" w15:restartNumberingAfterBreak="0">
     <w:nsid w:val="50644B40"/>
     <w:multiLevelType w:val="multilevel"/>
     <w:tmpl w:val="97FC419E"/>
@@ -13815,7 +14183,7 @@
       </w:rPr>
     </w:lvl>
   </w:abstractNum>
-  <w:abstractNum w:abstractNumId="58" w15:restartNumberingAfterBreak="0">
+  <w:abstractNum w:abstractNumId="59" w15:restartNumberingAfterBreak="0">
     <w:nsid w:val="50FB663C"/>
     <w:multiLevelType w:val="multilevel"/>
     <w:tmpl w:val="C870F040"/>
@@ -13964,7 +14332,7 @@
       </w:rPr>
     </w:lvl>
   </w:abstractNum>
-  <w:abstractNum w:abstractNumId="59" w15:restartNumberingAfterBreak="0">
+  <w:abstractNum w:abstractNumId="60" w15:restartNumberingAfterBreak="0">
     <w:nsid w:val="51167845"/>
     <w:multiLevelType w:val="multilevel"/>
     <w:tmpl w:val="8CFAEA0C"/>
@@ -14113,7 +14481,7 @@
       </w:rPr>
     </w:lvl>
   </w:abstractNum>
-  <w:abstractNum w:abstractNumId="60" w15:restartNumberingAfterBreak="0">
+  <w:abstractNum w:abstractNumId="61" w15:restartNumberingAfterBreak="0">
     <w:nsid w:val="511720CF"/>
     <w:multiLevelType w:val="hybridMultilevel"/>
     <w:tmpl w:val="EDAC941E"/>
@@ -14205,7 +14573,7 @@
       </w:pPr>
     </w:lvl>
   </w:abstractNum>
-  <w:abstractNum w:abstractNumId="61" w15:restartNumberingAfterBreak="0">
+  <w:abstractNum w:abstractNumId="62" w15:restartNumberingAfterBreak="0">
     <w:nsid w:val="52D204C4"/>
     <w:multiLevelType w:val="multilevel"/>
     <w:tmpl w:val="71564B64"/>
@@ -14350,7 +14718,7 @@
       </w:rPr>
     </w:lvl>
   </w:abstractNum>
-  <w:abstractNum w:abstractNumId="62" w15:restartNumberingAfterBreak="0">
+  <w:abstractNum w:abstractNumId="63" w15:restartNumberingAfterBreak="0">
     <w:nsid w:val="53D0111F"/>
     <w:multiLevelType w:val="hybridMultilevel"/>
     <w:tmpl w:val="0BFAB656"/>
@@ -14464,7 +14832,7 @@
       </w:rPr>
     </w:lvl>
   </w:abstractNum>
-  <w:abstractNum w:abstractNumId="63" w15:restartNumberingAfterBreak="0">
+  <w:abstractNum w:abstractNumId="64" w15:restartNumberingAfterBreak="0">
     <w:nsid w:val="54D53969"/>
     <w:multiLevelType w:val="multilevel"/>
     <w:tmpl w:val="7C86B20A"/>
@@ -14577,7 +14945,7 @@
       </w:pPr>
     </w:lvl>
   </w:abstractNum>
-  <w:abstractNum w:abstractNumId="64" w15:restartNumberingAfterBreak="0">
+  <w:abstractNum w:abstractNumId="65" w15:restartNumberingAfterBreak="0">
     <w:nsid w:val="55711C00"/>
     <w:multiLevelType w:val="multilevel"/>
     <w:tmpl w:val="BB10E846"/>
@@ -14726,7 +15094,7 @@
       </w:rPr>
     </w:lvl>
   </w:abstractNum>
-  <w:abstractNum w:abstractNumId="65" w15:restartNumberingAfterBreak="0">
+  <w:abstractNum w:abstractNumId="66" w15:restartNumberingAfterBreak="0">
     <w:nsid w:val="578A055F"/>
     <w:multiLevelType w:val="multilevel"/>
     <w:tmpl w:val="2E1A1FFE"/>
@@ -14871,7 +15239,7 @@
       </w:rPr>
     </w:lvl>
   </w:abstractNum>
-  <w:abstractNum w:abstractNumId="66" w15:restartNumberingAfterBreak="0">
+  <w:abstractNum w:abstractNumId="67" w15:restartNumberingAfterBreak="0">
     <w:nsid w:val="59BC522F"/>
     <w:multiLevelType w:val="multilevel"/>
     <w:tmpl w:val="F32C7512"/>
@@ -15016,7 +15384,7 @@
       </w:rPr>
     </w:lvl>
   </w:abstractNum>
-  <w:abstractNum w:abstractNumId="67" w15:restartNumberingAfterBreak="0">
+  <w:abstractNum w:abstractNumId="68" w15:restartNumberingAfterBreak="0">
     <w:nsid w:val="5AE26802"/>
     <w:multiLevelType w:val="multilevel"/>
     <w:tmpl w:val="D4BE2B9C"/>
@@ -15165,7 +15533,7 @@
       </w:rPr>
     </w:lvl>
   </w:abstractNum>
-  <w:abstractNum w:abstractNumId="68" w15:restartNumberingAfterBreak="0">
+  <w:abstractNum w:abstractNumId="69" w15:restartNumberingAfterBreak="0">
     <w:nsid w:val="5DE13E43"/>
     <w:multiLevelType w:val="hybridMultilevel"/>
     <w:tmpl w:val="17F8073A"/>
@@ -15258,7 +15626,7 @@
       </w:pPr>
     </w:lvl>
   </w:abstractNum>
-  <w:abstractNum w:abstractNumId="69" w15:restartNumberingAfterBreak="0">
+  <w:abstractNum w:abstractNumId="70" w15:restartNumberingAfterBreak="0">
     <w:nsid w:val="5E2D3AB5"/>
     <w:multiLevelType w:val="hybridMultilevel"/>
     <w:tmpl w:val="897A9288"/>
@@ -15350,7 +15718,7 @@
       </w:pPr>
     </w:lvl>
   </w:abstractNum>
-  <w:abstractNum w:abstractNumId="70" w15:restartNumberingAfterBreak="0">
+  <w:abstractNum w:abstractNumId="71" w15:restartNumberingAfterBreak="0">
     <w:nsid w:val="5F563159"/>
     <w:multiLevelType w:val="hybridMultilevel"/>
     <w:tmpl w:val="CBA6537A"/>
@@ -15446,7 +15814,7 @@
       </w:pPr>
     </w:lvl>
   </w:abstractNum>
-  <w:abstractNum w:abstractNumId="71" w15:restartNumberingAfterBreak="0">
+  <w:abstractNum w:abstractNumId="72" w15:restartNumberingAfterBreak="0">
     <w:nsid w:val="60306192"/>
     <w:multiLevelType w:val="hybridMultilevel"/>
     <w:tmpl w:val="58A2D352"/>
@@ -15541,7 +15909,7 @@
       </w:pPr>
     </w:lvl>
   </w:abstractNum>
-  <w:abstractNum w:abstractNumId="72" w15:restartNumberingAfterBreak="0">
+  <w:abstractNum w:abstractNumId="73" w15:restartNumberingAfterBreak="0">
     <w:nsid w:val="61D157EE"/>
     <w:multiLevelType w:val="hybridMultilevel"/>
     <w:tmpl w:val="B82E68B4"/>
@@ -15636,7 +16004,7 @@
       </w:pPr>
     </w:lvl>
   </w:abstractNum>
-  <w:abstractNum w:abstractNumId="73" w15:restartNumberingAfterBreak="0">
+  <w:abstractNum w:abstractNumId="74" w15:restartNumberingAfterBreak="0">
     <w:nsid w:val="61E434EA"/>
     <w:multiLevelType w:val="hybridMultilevel"/>
     <w:tmpl w:val="0F9E9DB8"/>
@@ -15732,7 +16100,7 @@
       </w:pPr>
     </w:lvl>
   </w:abstractNum>
-  <w:abstractNum w:abstractNumId="74" w15:restartNumberingAfterBreak="0">
+  <w:abstractNum w:abstractNumId="75" w15:restartNumberingAfterBreak="0">
     <w:nsid w:val="621758D1"/>
     <w:multiLevelType w:val="hybridMultilevel"/>
     <w:tmpl w:val="A88A3C1C"/>
@@ -15846,7 +16214,7 @@
       </w:rPr>
     </w:lvl>
   </w:abstractNum>
-  <w:abstractNum w:abstractNumId="75" w15:restartNumberingAfterBreak="0">
+  <w:abstractNum w:abstractNumId="76" w15:restartNumberingAfterBreak="0">
     <w:nsid w:val="62E06D8D"/>
     <w:multiLevelType w:val="hybridMultilevel"/>
     <w:tmpl w:val="51E41F7C"/>
@@ -15938,7 +16306,7 @@
       </w:pPr>
     </w:lvl>
   </w:abstractNum>
-  <w:abstractNum w:abstractNumId="76" w15:restartNumberingAfterBreak="0">
+  <w:abstractNum w:abstractNumId="77" w15:restartNumberingAfterBreak="0">
     <w:nsid w:val="63590A73"/>
     <w:multiLevelType w:val="hybridMultilevel"/>
     <w:tmpl w:val="8536CC6C"/>
@@ -16030,7 +16398,7 @@
       </w:pPr>
     </w:lvl>
   </w:abstractNum>
-  <w:abstractNum w:abstractNumId="77" w15:restartNumberingAfterBreak="0">
+  <w:abstractNum w:abstractNumId="78" w15:restartNumberingAfterBreak="0">
     <w:nsid w:val="64090B76"/>
     <w:multiLevelType w:val="hybridMultilevel"/>
     <w:tmpl w:val="A4480A6E"/>
@@ -16144,7 +16512,7 @@
       </w:rPr>
     </w:lvl>
   </w:abstractNum>
-  <w:abstractNum w:abstractNumId="78" w15:restartNumberingAfterBreak="0">
+  <w:abstractNum w:abstractNumId="79" w15:restartNumberingAfterBreak="0">
     <w:nsid w:val="66D53A8C"/>
     <w:multiLevelType w:val="hybridMultilevel"/>
     <w:tmpl w:val="41C8182C"/>
@@ -16236,7 +16604,7 @@
       </w:pPr>
     </w:lvl>
   </w:abstractNum>
-  <w:abstractNum w:abstractNumId="79" w15:restartNumberingAfterBreak="0">
+  <w:abstractNum w:abstractNumId="80" w15:restartNumberingAfterBreak="0">
     <w:nsid w:val="670B60CB"/>
     <w:multiLevelType w:val="hybridMultilevel"/>
     <w:tmpl w:val="A8ECF7DE"/>
@@ -16332,7 +16700,7 @@
       </w:pPr>
     </w:lvl>
   </w:abstractNum>
-  <w:abstractNum w:abstractNumId="80" w15:restartNumberingAfterBreak="0">
+  <w:abstractNum w:abstractNumId="81" w15:restartNumberingAfterBreak="0">
     <w:nsid w:val="6B3D5A69"/>
     <w:multiLevelType w:val="hybridMultilevel"/>
     <w:tmpl w:val="56324A62"/>
@@ -16446,7 +16814,7 @@
       </w:rPr>
     </w:lvl>
   </w:abstractNum>
-  <w:abstractNum w:abstractNumId="81" w15:restartNumberingAfterBreak="0">
+  <w:abstractNum w:abstractNumId="82" w15:restartNumberingAfterBreak="0">
     <w:nsid w:val="6DC57DA0"/>
     <w:multiLevelType w:val="hybridMultilevel"/>
     <w:tmpl w:val="CB425204"/>
@@ -16538,7 +16906,7 @@
       </w:pPr>
     </w:lvl>
   </w:abstractNum>
-  <w:abstractNum w:abstractNumId="82" w15:restartNumberingAfterBreak="0">
+  <w:abstractNum w:abstractNumId="83" w15:restartNumberingAfterBreak="0">
     <w:nsid w:val="733D4002"/>
     <w:multiLevelType w:val="hybridMultilevel"/>
     <w:tmpl w:val="9B685A90"/>
@@ -16652,7 +17020,7 @@
       </w:rPr>
     </w:lvl>
   </w:abstractNum>
-  <w:abstractNum w:abstractNumId="83" w15:restartNumberingAfterBreak="0">
+  <w:abstractNum w:abstractNumId="84" w15:restartNumberingAfterBreak="0">
     <w:nsid w:val="74BA6601"/>
     <w:multiLevelType w:val="multilevel"/>
     <w:tmpl w:val="88EAF41A"/>
@@ -16797,7 +17165,7 @@
       </w:rPr>
     </w:lvl>
   </w:abstractNum>
-  <w:abstractNum w:abstractNumId="84" w15:restartNumberingAfterBreak="0">
+  <w:abstractNum w:abstractNumId="85" w15:restartNumberingAfterBreak="0">
     <w:nsid w:val="74C56BD8"/>
     <w:multiLevelType w:val="hybridMultilevel"/>
     <w:tmpl w:val="0F8AA1C4"/>
@@ -16886,7 +17254,7 @@
       </w:pPr>
     </w:lvl>
   </w:abstractNum>
-  <w:abstractNum w:abstractNumId="85" w15:restartNumberingAfterBreak="0">
+  <w:abstractNum w:abstractNumId="86" w15:restartNumberingAfterBreak="0">
     <w:nsid w:val="75CD1828"/>
     <w:multiLevelType w:val="multilevel"/>
     <w:tmpl w:val="FC9486E6"/>
@@ -17035,7 +17403,7 @@
       </w:rPr>
     </w:lvl>
   </w:abstractNum>
-  <w:abstractNum w:abstractNumId="86" w15:restartNumberingAfterBreak="0">
+  <w:abstractNum w:abstractNumId="87" w15:restartNumberingAfterBreak="0">
     <w:nsid w:val="76E178F3"/>
     <w:multiLevelType w:val="multilevel"/>
     <w:tmpl w:val="233AACB4"/>
@@ -17151,7 +17519,7 @@
       </w:pPr>
     </w:lvl>
   </w:abstractNum>
-  <w:abstractNum w:abstractNumId="87" w15:restartNumberingAfterBreak="0">
+  <w:abstractNum w:abstractNumId="88" w15:restartNumberingAfterBreak="0">
     <w:nsid w:val="771D55B1"/>
     <w:multiLevelType w:val="hybridMultilevel"/>
     <w:tmpl w:val="11843A5A"/>
@@ -17264,7 +17632,7 @@
       </w:rPr>
     </w:lvl>
   </w:abstractNum>
-  <w:abstractNum w:abstractNumId="88" w15:restartNumberingAfterBreak="0">
+  <w:abstractNum w:abstractNumId="89" w15:restartNumberingAfterBreak="0">
     <w:nsid w:val="7D2950E4"/>
     <w:multiLevelType w:val="multilevel"/>
     <w:tmpl w:val="524C9C40"/>
@@ -17409,7 +17777,7 @@
       </w:rPr>
     </w:lvl>
   </w:abstractNum>
-  <w:abstractNum w:abstractNumId="89" w15:restartNumberingAfterBreak="0">
+  <w:abstractNum w:abstractNumId="90" w15:restartNumberingAfterBreak="0">
     <w:nsid w:val="7E7E0253"/>
     <w:multiLevelType w:val="multilevel"/>
     <w:tmpl w:val="BEB0EB32"/>
@@ -17526,7 +17894,7 @@
       </w:pPr>
     </w:lvl>
   </w:abstractNum>
-  <w:abstractNum w:abstractNumId="90" w15:restartNumberingAfterBreak="0">
+  <w:abstractNum w:abstractNumId="91" w15:restartNumberingAfterBreak="0">
     <w:nsid w:val="7F2F0748"/>
     <w:multiLevelType w:val="hybridMultilevel"/>
     <w:tmpl w:val="B7A4BABE"/>
@@ -17619,10 +17987,10 @@
     </w:lvl>
   </w:abstractNum>
   <w:num w:numId="1" w16cid:durableId="317392897">
-    <w:abstractNumId w:val="76"/>
+    <w:abstractNumId w:val="77"/>
   </w:num>
   <w:num w:numId="2" w16cid:durableId="1239091993">
-    <w:abstractNumId w:val="87"/>
+    <w:abstractNumId w:val="88"/>
   </w:num>
   <w:num w:numId="3" w16cid:durableId="135611206">
     <w:abstractNumId w:val="11"/>
@@ -17634,31 +18002,31 @@
     <w:abstractNumId w:val="14"/>
   </w:num>
   <w:num w:numId="6" w16cid:durableId="375667914">
-    <w:abstractNumId w:val="90"/>
+    <w:abstractNumId w:val="91"/>
   </w:num>
   <w:num w:numId="7" w16cid:durableId="2129543927">
-    <w:abstractNumId w:val="69"/>
+    <w:abstractNumId w:val="70"/>
   </w:num>
   <w:num w:numId="8" w16cid:durableId="1279415639">
     <w:abstractNumId w:val="32"/>
   </w:num>
   <w:num w:numId="9" w16cid:durableId="1174492579">
-    <w:abstractNumId w:val="78"/>
+    <w:abstractNumId w:val="79"/>
   </w:num>
   <w:num w:numId="10" w16cid:durableId="1410614806">
     <w:abstractNumId w:val="26"/>
   </w:num>
   <w:num w:numId="11" w16cid:durableId="25101857">
-    <w:abstractNumId w:val="44"/>
+    <w:abstractNumId w:val="45"/>
   </w:num>
   <w:num w:numId="12" w16cid:durableId="2122602149">
     <w:abstractNumId w:val="24"/>
   </w:num>
   <w:num w:numId="13" w16cid:durableId="1741294897">
-    <w:abstractNumId w:val="47"/>
+    <w:abstractNumId w:val="48"/>
   </w:num>
   <w:num w:numId="14" w16cid:durableId="1275751585">
-    <w:abstractNumId w:val="49"/>
+    <w:abstractNumId w:val="50"/>
   </w:num>
   <w:num w:numId="15" w16cid:durableId="2055956765">
     <w:abstractNumId w:val="34"/>
@@ -17670,31 +18038,31 @@
     <w:abstractNumId w:val="15"/>
   </w:num>
   <w:num w:numId="18" w16cid:durableId="543837320">
-    <w:abstractNumId w:val="84"/>
+    <w:abstractNumId w:val="85"/>
   </w:num>
   <w:num w:numId="19" w16cid:durableId="918054725">
-    <w:abstractNumId w:val="68"/>
+    <w:abstractNumId w:val="69"/>
   </w:num>
   <w:num w:numId="20" w16cid:durableId="457259934">
-    <w:abstractNumId w:val="75"/>
+    <w:abstractNumId w:val="76"/>
   </w:num>
   <w:num w:numId="21" w16cid:durableId="1697002802">
-    <w:abstractNumId w:val="60"/>
+    <w:abstractNumId w:val="61"/>
   </w:num>
   <w:num w:numId="22" w16cid:durableId="1312370452">
-    <w:abstractNumId w:val="52"/>
+    <w:abstractNumId w:val="53"/>
   </w:num>
   <w:num w:numId="23" w16cid:durableId="1941180958">
-    <w:abstractNumId w:val="71"/>
+    <w:abstractNumId w:val="72"/>
   </w:num>
   <w:num w:numId="24" w16cid:durableId="1572157949">
     <w:abstractNumId w:val="2"/>
   </w:num>
   <w:num w:numId="25" w16cid:durableId="607126763">
-    <w:abstractNumId w:val="81"/>
+    <w:abstractNumId w:val="82"/>
   </w:num>
   <w:num w:numId="26" w16cid:durableId="398526779">
-    <w:abstractNumId w:val="72"/>
+    <w:abstractNumId w:val="73"/>
   </w:num>
   <w:num w:numId="27" w16cid:durableId="713700474">
     <w:abstractNumId w:val="9"/>
@@ -17709,28 +18077,28 @@
     <w:abstractNumId w:val="28"/>
   </w:num>
   <w:num w:numId="31" w16cid:durableId="625551375">
-    <w:abstractNumId w:val="73"/>
+    <w:abstractNumId w:val="74"/>
   </w:num>
   <w:num w:numId="32" w16cid:durableId="310334661">
-    <w:abstractNumId w:val="79"/>
+    <w:abstractNumId w:val="80"/>
   </w:num>
   <w:num w:numId="33" w16cid:durableId="256720471">
     <w:abstractNumId w:val="30"/>
   </w:num>
   <w:num w:numId="34" w16cid:durableId="708795155">
-    <w:abstractNumId w:val="64"/>
+    <w:abstractNumId w:val="65"/>
   </w:num>
   <w:num w:numId="35" w16cid:durableId="278295964">
-    <w:abstractNumId w:val="46"/>
+    <w:abstractNumId w:val="47"/>
   </w:num>
   <w:num w:numId="36" w16cid:durableId="1775250247">
     <w:abstractNumId w:val="29"/>
   </w:num>
   <w:num w:numId="37" w16cid:durableId="1379476941">
-    <w:abstractNumId w:val="85"/>
+    <w:abstractNumId w:val="86"/>
   </w:num>
   <w:num w:numId="38" w16cid:durableId="1077021063">
-    <w:abstractNumId w:val="67"/>
+    <w:abstractNumId w:val="68"/>
   </w:num>
   <w:num w:numId="39" w16cid:durableId="455221711">
     <w:abstractNumId w:val="22"/>
@@ -17742,7 +18110,7 @@
     <w:abstractNumId w:val="35"/>
   </w:num>
   <w:num w:numId="42" w16cid:durableId="1137911540">
-    <w:abstractNumId w:val="65"/>
+    <w:abstractNumId w:val="66"/>
   </w:num>
   <w:num w:numId="43" w16cid:durableId="790056686">
     <w:abstractNumId w:val="19"/>
@@ -17757,10 +18125,10 @@
     <w:abstractNumId w:val="4"/>
   </w:num>
   <w:num w:numId="47" w16cid:durableId="529995148">
-    <w:abstractNumId w:val="57"/>
+    <w:abstractNumId w:val="58"/>
   </w:num>
   <w:num w:numId="48" w16cid:durableId="592324068">
-    <w:abstractNumId w:val="43"/>
+    <w:abstractNumId w:val="44"/>
   </w:num>
   <w:num w:numId="49" w16cid:durableId="294990313">
     <w:abstractNumId w:val="8"/>
@@ -17769,22 +18137,22 @@
     <w:abstractNumId w:val="37"/>
   </w:num>
   <w:num w:numId="51" w16cid:durableId="1693341861">
-    <w:abstractNumId w:val="48"/>
+    <w:abstractNumId w:val="49"/>
   </w:num>
   <w:num w:numId="52" w16cid:durableId="339238305">
-    <w:abstractNumId w:val="61"/>
+    <w:abstractNumId w:val="62"/>
   </w:num>
   <w:num w:numId="53" w16cid:durableId="255213253">
-    <w:abstractNumId w:val="83"/>
+    <w:abstractNumId w:val="84"/>
   </w:num>
   <w:num w:numId="54" w16cid:durableId="1962689033">
     <w:abstractNumId w:val="21"/>
   </w:num>
   <w:num w:numId="55" w16cid:durableId="56831729">
-    <w:abstractNumId w:val="50"/>
+    <w:abstractNumId w:val="51"/>
   </w:num>
   <w:num w:numId="56" w16cid:durableId="316110665">
-    <w:abstractNumId w:val="41"/>
+    <w:abstractNumId w:val="42"/>
   </w:num>
   <w:num w:numId="57" w16cid:durableId="1311060766">
     <w:abstractNumId w:val="12"/>
@@ -17793,67 +18161,67 @@
     <w:abstractNumId w:val="1"/>
   </w:num>
   <w:num w:numId="59" w16cid:durableId="1903632294">
-    <w:abstractNumId w:val="55"/>
+    <w:abstractNumId w:val="56"/>
   </w:num>
   <w:num w:numId="60" w16cid:durableId="475993345">
-    <w:abstractNumId w:val="66"/>
+    <w:abstractNumId w:val="67"/>
   </w:num>
   <w:num w:numId="61" w16cid:durableId="36779305">
-    <w:abstractNumId w:val="88"/>
+    <w:abstractNumId w:val="89"/>
   </w:num>
   <w:num w:numId="62" w16cid:durableId="1338001665">
-    <w:abstractNumId w:val="70"/>
+    <w:abstractNumId w:val="71"/>
   </w:num>
   <w:num w:numId="63" w16cid:durableId="965307549">
     <w:abstractNumId w:val="16"/>
   </w:num>
   <w:num w:numId="64" w16cid:durableId="1357729023">
-    <w:abstractNumId w:val="51"/>
+    <w:abstractNumId w:val="52"/>
   </w:num>
   <w:num w:numId="65" w16cid:durableId="627735299">
-    <w:abstractNumId w:val="40"/>
+    <w:abstractNumId w:val="41"/>
   </w:num>
   <w:num w:numId="66" w16cid:durableId="1590890206">
-    <w:abstractNumId w:val="86"/>
+    <w:abstractNumId w:val="87"/>
   </w:num>
   <w:num w:numId="67" w16cid:durableId="729887040">
-    <w:abstractNumId w:val="38"/>
+    <w:abstractNumId w:val="39"/>
   </w:num>
   <w:num w:numId="68" w16cid:durableId="786847402">
-    <w:abstractNumId w:val="89"/>
+    <w:abstractNumId w:val="90"/>
   </w:num>
   <w:num w:numId="69" w16cid:durableId="764762662">
-    <w:abstractNumId w:val="58"/>
+    <w:abstractNumId w:val="59"/>
   </w:num>
   <w:num w:numId="70" w16cid:durableId="655256411">
     <w:abstractNumId w:val="33"/>
   </w:num>
   <w:num w:numId="71" w16cid:durableId="509636914">
-    <w:abstractNumId w:val="77"/>
+    <w:abstractNumId w:val="78"/>
   </w:num>
   <w:num w:numId="72" w16cid:durableId="2033456549">
-    <w:abstractNumId w:val="62"/>
+    <w:abstractNumId w:val="63"/>
   </w:num>
   <w:num w:numId="73" w16cid:durableId="881330871">
-    <w:abstractNumId w:val="42"/>
+    <w:abstractNumId w:val="43"/>
   </w:num>
   <w:num w:numId="74" w16cid:durableId="594361666">
-    <w:abstractNumId w:val="74"/>
+    <w:abstractNumId w:val="75"/>
   </w:num>
   <w:num w:numId="75" w16cid:durableId="710114452">
-    <w:abstractNumId w:val="59"/>
+    <w:abstractNumId w:val="60"/>
   </w:num>
   <w:num w:numId="76" w16cid:durableId="1615137169">
     <w:abstractNumId w:val="10"/>
   </w:num>
   <w:num w:numId="77" w16cid:durableId="681275188">
-    <w:abstractNumId w:val="39"/>
+    <w:abstractNumId w:val="40"/>
   </w:num>
   <w:num w:numId="78" w16cid:durableId="1865246447">
     <w:abstractNumId w:val="31"/>
   </w:num>
   <w:num w:numId="79" w16cid:durableId="248539522">
-    <w:abstractNumId w:val="80"/>
+    <w:abstractNumId w:val="81"/>
   </w:num>
   <w:num w:numId="80" w16cid:durableId="1309017298">
     <w:abstractNumId w:val="20"/>
@@ -17865,37 +18233,40 @@
     <w:abstractNumId w:val="18"/>
   </w:num>
   <w:num w:numId="83" w16cid:durableId="2120711665">
-    <w:abstractNumId w:val="54"/>
+    <w:abstractNumId w:val="55"/>
   </w:num>
   <w:num w:numId="84" w16cid:durableId="1100176542">
-    <w:abstractNumId w:val="82"/>
+    <w:abstractNumId w:val="83"/>
   </w:num>
   <w:num w:numId="85" w16cid:durableId="1679431622">
-    <w:abstractNumId w:val="56"/>
+    <w:abstractNumId w:val="57"/>
   </w:num>
   <w:num w:numId="86" w16cid:durableId="1079904799">
-    <w:abstractNumId w:val="53"/>
+    <w:abstractNumId w:val="54"/>
   </w:num>
   <w:num w:numId="87" w16cid:durableId="1860660649">
     <w:abstractNumId w:val="0"/>
   </w:num>
   <w:num w:numId="88" w16cid:durableId="152376174">
-    <w:abstractNumId w:val="45"/>
+    <w:abstractNumId w:val="46"/>
   </w:num>
   <w:num w:numId="89" w16cid:durableId="186795140">
     <w:abstractNumId w:val="5"/>
   </w:num>
   <w:num w:numId="90" w16cid:durableId="1432428568">
-    <w:abstractNumId w:val="63"/>
+    <w:abstractNumId w:val="64"/>
   </w:num>
   <w:num w:numId="91" w16cid:durableId="316957468">
     <w:abstractNumId w:val="25"/>
+  </w:num>
+  <w:num w:numId="92" w16cid:durableId="255552553">
+    <w:abstractNumId w:val="38"/>
   </w:num>
 </w:numbering>
 </file>
 
 <file path=word/styles.xml><?xml version="1.0" encoding="utf-8"?>
-<w:styles xmlns:mc="http://schemas.openxmlformats.org/markup-compatibility/2006" xmlns:r="http://schemas.openxmlformats.org/officeDocument/2006/relationships" xmlns:w="http://schemas.openxmlformats.org/wordprocessingml/2006/main" xmlns:w14="http://schemas.microsoft.com/office/word/2010/wordml" xmlns:w15="http://schemas.microsoft.com/office/word/2012/wordml" xmlns:w16cex="http://schemas.microsoft.com/office/word/2018/wordml/cex" xmlns:w16cid="http://schemas.microsoft.com/office/word/2016/wordml/cid" xmlns:w16="http://schemas.microsoft.com/office/word/2018/wordml" xmlns:w16sdtdh="http://schemas.microsoft.com/office/word/2020/wordml/sdtdatahash" xmlns:w16se="http://schemas.microsoft.com/office/word/2015/wordml/symex" mc:Ignorable="w14 w15 w16se w16cid w16 w16cex w16sdtdh">
+<w:styles xmlns:mc="http://schemas.openxmlformats.org/markup-compatibility/2006" xmlns:r="http://schemas.openxmlformats.org/officeDocument/2006/relationships" xmlns:w="http://schemas.openxmlformats.org/wordprocessingml/2006/main" xmlns:w14="http://schemas.microsoft.com/office/word/2010/wordml" xmlns:w15="http://schemas.microsoft.com/office/word/2012/wordml" xmlns:w16cex="http://schemas.microsoft.com/office/word/2018/wordml/cex" xmlns:w16cid="http://schemas.microsoft.com/office/word/2016/wordml/cid" xmlns:w16="http://schemas.microsoft.com/office/word/2018/wordml" xmlns:w16du="http://schemas.microsoft.com/office/word/2023/wordml/word16du" xmlns:w16sdtdh="http://schemas.microsoft.com/office/word/2020/wordml/sdtdatahash" xmlns:w16se="http://schemas.microsoft.com/office/word/2015/wordml/symex" mc:Ignorable="w14 w15 w16se w16cid w16 w16cex w16sdtdh w16du">
   <w:docDefaults>
     <w:rPrDefault>
       <w:rPr>

</xml_diff>